<commit_message>
adding Object Oriented Programming
</commit_message>
<xml_diff>
--- a/INTRODUCTION TO CLASSES.docx
+++ b/INTRODUCTION TO CLASSES.docx
@@ -2904,6 +2904,1099 @@
     <w:p>
       <w:pPr>
         <w:spacing w:after="0" w:line="240" w:lineRule="auto"/>
+        <w:rPr>
+          <w:rFonts w:ascii="Segoe UI" w:eastAsia="Times New Roman" w:hAnsi="Segoe UI" w:cs="Segoe UI"/>
+          <w:color w:val="10162F"/>
+          <w:sz w:val="27"/>
+          <w:szCs w:val="27"/>
+          <w:lang w:val="en-US" w:eastAsia="ru-RU"/>
+        </w:rPr>
+      </w:pPr>
+      <w:r>
+        <w:rPr>
+          <w:rFonts w:ascii="Segoe UI" w:eastAsia="Times New Roman" w:hAnsi="Segoe UI" w:cs="Segoe UI"/>
+          <w:b/>
+          <w:bCs/>
+          <w:color w:val="10162F"/>
+          <w:sz w:val="27"/>
+          <w:szCs w:val="27"/>
+          <w:lang w:val="en-US" w:eastAsia="ru-RU"/>
+        </w:rPr>
+        <w:t>Object-Oriented Programming</w:t>
+      </w:r>
+    </w:p>
+    <w:p>
+      <w:pPr>
+        <w:spacing w:after="100" w:afterAutospacing="1" w:line="240" w:lineRule="auto"/>
+        <w:rPr>
+          <w:rFonts w:ascii="Segoe UI" w:eastAsia="Times New Roman" w:hAnsi="Segoe UI" w:cs="Segoe UI"/>
+          <w:color w:val="10162F"/>
+          <w:sz w:val="27"/>
+          <w:szCs w:val="27"/>
+          <w:lang w:val="en-US" w:eastAsia="ru-RU"/>
+        </w:rPr>
+      </w:pPr>
+      <w:r>
+        <w:rPr>
+          <w:rFonts w:ascii="Segoe UI" w:eastAsia="Times New Roman" w:hAnsi="Segoe UI" w:cs="Segoe UI"/>
+          <w:color w:val="10162F"/>
+          <w:sz w:val="27"/>
+          <w:szCs w:val="27"/>
+          <w:lang w:val="en-US" w:eastAsia="ru-RU"/>
+        </w:rPr>
+        <w:t>A class instance is also called an </w:t>
+      </w:r>
+      <w:r>
+        <w:rPr>
+          <w:rFonts w:ascii="Segoe UI" w:eastAsia="Times New Roman" w:hAnsi="Segoe UI" w:cs="Segoe UI"/>
+          <w:i/>
+          <w:iCs/>
+          <w:color w:val="10162F"/>
+          <w:sz w:val="27"/>
+          <w:szCs w:val="27"/>
+          <w:lang w:val="en-US" w:eastAsia="ru-RU"/>
+        </w:rPr>
+        <w:t>object</w:t>
+      </w:r>
+      <w:r>
+        <w:rPr>
+          <w:rFonts w:ascii="Segoe UI" w:eastAsia="Times New Roman" w:hAnsi="Segoe UI" w:cs="Segoe UI"/>
+          <w:color w:val="10162F"/>
+          <w:sz w:val="27"/>
+          <w:szCs w:val="27"/>
+          <w:lang w:val="en-US" w:eastAsia="ru-RU"/>
+        </w:rPr>
+        <w:t>. The pattern of defining classes and creating objects to represent the responsibilities of a program is known as </w:t>
+      </w:r>
+      <w:hyperlink r:id="rId9" w:tgtFrame="_blank" w:history="1">
+        <w:r>
+          <w:rPr>
+            <w:rFonts w:ascii="Segoe UI" w:eastAsia="Times New Roman" w:hAnsi="Segoe UI" w:cs="Segoe UI"/>
+            <w:i/>
+            <w:iCs/>
+            <w:color w:val="0000FF"/>
+            <w:sz w:val="27"/>
+            <w:szCs w:val="27"/>
+            <w:u w:val="single"/>
+            <w:bdr w:val="none" w:sz="0" w:space="0" w:color="auto" w:frame="1"/>
+            <w:lang w:val="en-US" w:eastAsia="ru-RU"/>
+          </w:rPr>
+          <w:t>Object Oriented Programming</w:t>
+        </w:r>
+      </w:hyperlink>
+      <w:r>
+        <w:rPr>
+          <w:rFonts w:ascii="Segoe UI" w:eastAsia="Times New Roman" w:hAnsi="Segoe UI" w:cs="Segoe UI"/>
+          <w:color w:val="10162F"/>
+          <w:sz w:val="27"/>
+          <w:szCs w:val="27"/>
+          <w:lang w:val="en-US" w:eastAsia="ru-RU"/>
+        </w:rPr>
+        <w:t> or OOP.</w:t>
+      </w:r>
+    </w:p>
+    <w:p>
+      <w:pPr>
+        <w:spacing w:after="100" w:afterAutospacing="1" w:line="240" w:lineRule="auto"/>
+        <w:rPr>
+          <w:rFonts w:ascii="Segoe UI" w:eastAsia="Times New Roman" w:hAnsi="Segoe UI" w:cs="Segoe UI"/>
+          <w:color w:val="10162F"/>
+          <w:sz w:val="27"/>
+          <w:szCs w:val="27"/>
+          <w:lang w:val="en-US" w:eastAsia="ru-RU"/>
+        </w:rPr>
+      </w:pPr>
+      <w:r>
+        <w:rPr>
+          <w:rFonts w:ascii="Segoe UI" w:eastAsia="Times New Roman" w:hAnsi="Segoe UI" w:cs="Segoe UI"/>
+          <w:color w:val="10162F"/>
+          <w:sz w:val="27"/>
+          <w:szCs w:val="27"/>
+          <w:lang w:val="en-US" w:eastAsia="ru-RU"/>
+        </w:rPr>
+        <w:t>Instantiation takes a class and turns it into an object, the </w:t>
+      </w:r>
+      <w:proofErr w:type="gramStart"/>
+      <w:r>
+        <w:rPr>
+          <w:rFonts w:ascii="Ubuntu Mono" w:eastAsia="Times New Roman" w:hAnsi="Ubuntu Mono" w:cs="Courier New"/>
+          <w:color w:val="15141F"/>
+          <w:shd w:val="clear" w:color="auto" w:fill="EAE9ED"/>
+          <w:lang w:val="en-US" w:eastAsia="ru-RU"/>
+        </w:rPr>
+        <w:t>type(</w:t>
+      </w:r>
+      <w:proofErr w:type="gramEnd"/>
+      <w:r>
+        <w:rPr>
+          <w:rFonts w:ascii="Ubuntu Mono" w:eastAsia="Times New Roman" w:hAnsi="Ubuntu Mono" w:cs="Courier New"/>
+          <w:color w:val="15141F"/>
+          <w:shd w:val="clear" w:color="auto" w:fill="EAE9ED"/>
+          <w:lang w:val="en-US" w:eastAsia="ru-RU"/>
+        </w:rPr>
+        <w:t>)</w:t>
+      </w:r>
+      <w:r>
+        <w:rPr>
+          <w:rFonts w:ascii="Segoe UI" w:eastAsia="Times New Roman" w:hAnsi="Segoe UI" w:cs="Segoe UI"/>
+          <w:color w:val="10162F"/>
+          <w:sz w:val="27"/>
+          <w:szCs w:val="27"/>
+          <w:lang w:val="en-US" w:eastAsia="ru-RU"/>
+        </w:rPr>
+        <w:t> function does the opposite of that. When called with an object, it returns the class that the object is an instance of.</w:t>
+      </w:r>
+    </w:p>
+    <w:p>
+      <w:pPr>
+        <w:shd w:val="clear" w:color="auto" w:fill="211E2F"/>
+        <w:tabs>
+          <w:tab w:val="left" w:pos="916"/>
+          <w:tab w:val="left" w:pos="1832"/>
+          <w:tab w:val="left" w:pos="2748"/>
+          <w:tab w:val="left" w:pos="3664"/>
+          <w:tab w:val="left" w:pos="4580"/>
+          <w:tab w:val="left" w:pos="5496"/>
+          <w:tab w:val="left" w:pos="6412"/>
+          <w:tab w:val="left" w:pos="7328"/>
+          <w:tab w:val="left" w:pos="8244"/>
+          <w:tab w:val="left" w:pos="9160"/>
+          <w:tab w:val="left" w:pos="10076"/>
+          <w:tab w:val="left" w:pos="10992"/>
+          <w:tab w:val="left" w:pos="11908"/>
+          <w:tab w:val="left" w:pos="12824"/>
+          <w:tab w:val="left" w:pos="13740"/>
+          <w:tab w:val="left" w:pos="14656"/>
+        </w:tabs>
+        <w:spacing w:after="0" w:line="240" w:lineRule="auto"/>
+        <w:rPr>
+          <w:rFonts w:ascii="Ubuntu Mono" w:eastAsia="Times New Roman" w:hAnsi="Ubuntu Mono" w:cs="Courier New"/>
+          <w:color w:val="939598"/>
+          <w:sz w:val="27"/>
+          <w:szCs w:val="27"/>
+          <w:lang w:val="en-US" w:eastAsia="ru-RU"/>
+        </w:rPr>
+      </w:pPr>
+      <w:r>
+        <w:rPr>
+          <w:rFonts w:ascii="Ubuntu Mono" w:eastAsia="Times New Roman" w:hAnsi="Ubuntu Mono" w:cs="Courier New"/>
+          <w:color w:val="FFFFFF"/>
+          <w:sz w:val="27"/>
+          <w:szCs w:val="27"/>
+          <w:lang w:val="en-US" w:eastAsia="ru-RU"/>
+        </w:rPr>
+        <w:t>print(type(</w:t>
+      </w:r>
+      <w:proofErr w:type="spellStart"/>
+      <w:r>
+        <w:rPr>
+          <w:rFonts w:ascii="Ubuntu Mono" w:eastAsia="Times New Roman" w:hAnsi="Ubuntu Mono" w:cs="Courier New"/>
+          <w:color w:val="FF8973"/>
+          <w:sz w:val="27"/>
+          <w:szCs w:val="27"/>
+          <w:lang w:val="en-US" w:eastAsia="ru-RU"/>
+        </w:rPr>
+        <w:t>cool_instance</w:t>
+      </w:r>
+      <w:proofErr w:type="spellEnd"/>
+      <w:r>
+        <w:rPr>
+          <w:rFonts w:ascii="Ubuntu Mono" w:eastAsia="Times New Roman" w:hAnsi="Ubuntu Mono" w:cs="Courier New"/>
+          <w:color w:val="FFFFFF"/>
+          <w:sz w:val="27"/>
+          <w:szCs w:val="27"/>
+          <w:lang w:val="en-US" w:eastAsia="ru-RU"/>
+        </w:rPr>
+        <w:t>))</w:t>
+      </w:r>
+      <w:r>
+        <w:rPr>
+          <w:rFonts w:ascii="Ubuntu Mono" w:eastAsia="Times New Roman" w:hAnsi="Ubuntu Mono" w:cs="Courier New"/>
+          <w:color w:val="939598"/>
+          <w:sz w:val="27"/>
+          <w:szCs w:val="27"/>
+          <w:lang w:val="en-US" w:eastAsia="ru-RU"/>
+        </w:rPr>
+        <w:br/>
+        <w:t># prints "&lt;class '__main__.</w:t>
+      </w:r>
+      <w:proofErr w:type="spellStart"/>
+      <w:r>
+        <w:rPr>
+          <w:rFonts w:ascii="Ubuntu Mono" w:eastAsia="Times New Roman" w:hAnsi="Ubuntu Mono" w:cs="Courier New"/>
+          <w:color w:val="939598"/>
+          <w:sz w:val="27"/>
+          <w:szCs w:val="27"/>
+          <w:lang w:val="en-US" w:eastAsia="ru-RU"/>
+        </w:rPr>
+        <w:t>CoolClass</w:t>
+      </w:r>
+      <w:proofErr w:type="spellEnd"/>
+      <w:r>
+        <w:rPr>
+          <w:rFonts w:ascii="Ubuntu Mono" w:eastAsia="Times New Roman" w:hAnsi="Ubuntu Mono" w:cs="Courier New"/>
+          <w:color w:val="939598"/>
+          <w:sz w:val="27"/>
+          <w:szCs w:val="27"/>
+          <w:lang w:val="en-US" w:eastAsia="ru-RU"/>
+        </w:rPr>
+        <w:t>'&gt;"</w:t>
+      </w:r>
+    </w:p>
+    <w:p>
+      <w:pPr>
+        <w:spacing w:after="100" w:afterAutospacing="1" w:line="240" w:lineRule="auto"/>
+        <w:rPr>
+          <w:rFonts w:ascii="Segoe UI" w:eastAsia="Times New Roman" w:hAnsi="Segoe UI" w:cs="Segoe UI"/>
+          <w:color w:val="10162F"/>
+          <w:sz w:val="27"/>
+          <w:szCs w:val="27"/>
+          <w:lang w:val="en-US" w:eastAsia="ru-RU"/>
+        </w:rPr>
+      </w:pPr>
+      <w:r>
+        <w:rPr>
+          <w:rFonts w:ascii="Segoe UI" w:eastAsia="Times New Roman" w:hAnsi="Segoe UI" w:cs="Segoe UI"/>
+          <w:color w:val="10162F"/>
+          <w:sz w:val="27"/>
+          <w:szCs w:val="27"/>
+          <w:lang w:val="en-US" w:eastAsia="ru-RU"/>
+        </w:rPr>
+        <w:t>We then print out the </w:t>
+      </w:r>
+      <w:r>
+        <w:rPr>
+          <w:rFonts w:ascii="Ubuntu Mono" w:eastAsia="Times New Roman" w:hAnsi="Ubuntu Mono" w:cs="Courier New"/>
+          <w:color w:val="15141F"/>
+          <w:shd w:val="clear" w:color="auto" w:fill="EAE9ED"/>
+          <w:lang w:val="en-US" w:eastAsia="ru-RU"/>
+        </w:rPr>
+        <w:t xml:space="preserve">type() of </w:t>
+      </w:r>
+      <w:proofErr w:type="spellStart"/>
+      <w:r>
+        <w:rPr>
+          <w:rFonts w:ascii="Ubuntu Mono" w:eastAsia="Times New Roman" w:hAnsi="Ubuntu Mono" w:cs="Courier New"/>
+          <w:color w:val="15141F"/>
+          <w:shd w:val="clear" w:color="auto" w:fill="EAE9ED"/>
+          <w:lang w:val="en-US" w:eastAsia="ru-RU"/>
+        </w:rPr>
+        <w:t>cool_instance</w:t>
+      </w:r>
+      <w:proofErr w:type="spellEnd"/>
+      <w:r>
+        <w:rPr>
+          <w:rFonts w:ascii="Segoe UI" w:eastAsia="Times New Roman" w:hAnsi="Segoe UI" w:cs="Segoe UI"/>
+          <w:color w:val="10162F"/>
+          <w:sz w:val="27"/>
+          <w:szCs w:val="27"/>
+          <w:lang w:val="en-US" w:eastAsia="ru-RU"/>
+        </w:rPr>
+        <w:t> and it shows us that this object is of type </w:t>
+      </w:r>
+      <w:r>
+        <w:rPr>
+          <w:rFonts w:ascii="Ubuntu Mono" w:eastAsia="Times New Roman" w:hAnsi="Ubuntu Mono" w:cs="Courier New"/>
+          <w:color w:val="15141F"/>
+          <w:shd w:val="clear" w:color="auto" w:fill="EAE9ED"/>
+          <w:lang w:val="en-US" w:eastAsia="ru-RU"/>
+        </w:rPr>
+        <w:t>__main__.</w:t>
+      </w:r>
+      <w:proofErr w:type="spellStart"/>
+      <w:r>
+        <w:rPr>
+          <w:rFonts w:ascii="Ubuntu Mono" w:eastAsia="Times New Roman" w:hAnsi="Ubuntu Mono" w:cs="Courier New"/>
+          <w:color w:val="15141F"/>
+          <w:shd w:val="clear" w:color="auto" w:fill="EAE9ED"/>
+          <w:lang w:val="en-US" w:eastAsia="ru-RU"/>
+        </w:rPr>
+        <w:t>CoolClass</w:t>
+      </w:r>
+      <w:proofErr w:type="spellEnd"/>
+      <w:r>
+        <w:rPr>
+          <w:rFonts w:ascii="Segoe UI" w:eastAsia="Times New Roman" w:hAnsi="Segoe UI" w:cs="Segoe UI"/>
+          <w:color w:val="10162F"/>
+          <w:sz w:val="27"/>
+          <w:szCs w:val="27"/>
+          <w:lang w:val="en-US" w:eastAsia="ru-RU"/>
+        </w:rPr>
+        <w:t>.</w:t>
+      </w:r>
+    </w:p>
+    <w:p>
+      <w:pPr>
+        <w:spacing w:after="0" w:line="240" w:lineRule="auto"/>
+        <w:rPr>
+          <w:rFonts w:ascii="Segoe UI" w:eastAsia="Times New Roman" w:hAnsi="Segoe UI" w:cs="Segoe UI"/>
+          <w:color w:val="10162F"/>
+          <w:sz w:val="27"/>
+          <w:szCs w:val="27"/>
+          <w:lang w:val="en-US" w:eastAsia="ru-RU"/>
+        </w:rPr>
+      </w:pPr>
+      <w:r>
+        <w:rPr>
+          <w:rFonts w:ascii="Segoe UI" w:eastAsia="Times New Roman" w:hAnsi="Segoe UI" w:cs="Segoe UI"/>
+          <w:color w:val="10162F"/>
+          <w:sz w:val="27"/>
+          <w:szCs w:val="27"/>
+          <w:lang w:val="en-US" w:eastAsia="ru-RU"/>
+        </w:rPr>
+        <w:lastRenderedPageBreak/>
+        <w:t>In Python </w:t>
+      </w:r>
+      <w:r>
+        <w:rPr>
+          <w:rFonts w:ascii="Ubuntu Mono" w:eastAsia="Times New Roman" w:hAnsi="Ubuntu Mono" w:cs="Courier New"/>
+          <w:color w:val="15141F"/>
+          <w:shd w:val="clear" w:color="auto" w:fill="EAE9ED"/>
+          <w:lang w:val="en-US" w:eastAsia="ru-RU"/>
+        </w:rPr>
+        <w:t>__main__</w:t>
+      </w:r>
+      <w:r>
+        <w:rPr>
+          <w:rFonts w:ascii="Segoe UI" w:eastAsia="Times New Roman" w:hAnsi="Segoe UI" w:cs="Segoe UI"/>
+          <w:color w:val="10162F"/>
+          <w:sz w:val="27"/>
+          <w:szCs w:val="27"/>
+          <w:lang w:val="en-US" w:eastAsia="ru-RU"/>
+        </w:rPr>
+        <w:t> means “this current file that we’re running” and so one could read the output from </w:t>
+      </w:r>
+      <w:r>
+        <w:rPr>
+          <w:rFonts w:ascii="Ubuntu Mono" w:eastAsia="Times New Roman" w:hAnsi="Ubuntu Mono" w:cs="Courier New"/>
+          <w:color w:val="15141F"/>
+          <w:shd w:val="clear" w:color="auto" w:fill="EAE9ED"/>
+          <w:lang w:val="en-US" w:eastAsia="ru-RU"/>
+        </w:rPr>
+        <w:t>type()</w:t>
+      </w:r>
+      <w:r>
+        <w:rPr>
+          <w:rFonts w:ascii="Segoe UI" w:eastAsia="Times New Roman" w:hAnsi="Segoe UI" w:cs="Segoe UI"/>
+          <w:color w:val="10162F"/>
+          <w:sz w:val="27"/>
+          <w:szCs w:val="27"/>
+          <w:lang w:val="en-US" w:eastAsia="ru-RU"/>
+        </w:rPr>
+        <w:t> to mean “the class </w:t>
+      </w:r>
+      <w:proofErr w:type="spellStart"/>
+      <w:r>
+        <w:rPr>
+          <w:rFonts w:ascii="Ubuntu Mono" w:eastAsia="Times New Roman" w:hAnsi="Ubuntu Mono" w:cs="Courier New"/>
+          <w:color w:val="15141F"/>
+          <w:shd w:val="clear" w:color="auto" w:fill="EAE9ED"/>
+          <w:lang w:val="en-US" w:eastAsia="ru-RU"/>
+        </w:rPr>
+        <w:t>CoolClass</w:t>
+      </w:r>
+      <w:proofErr w:type="spellEnd"/>
+      <w:r>
+        <w:rPr>
+          <w:rFonts w:ascii="Segoe UI" w:eastAsia="Times New Roman" w:hAnsi="Segoe UI" w:cs="Segoe UI"/>
+          <w:color w:val="10162F"/>
+          <w:sz w:val="27"/>
+          <w:szCs w:val="27"/>
+          <w:lang w:val="en-US" w:eastAsia="ru-RU"/>
+        </w:rPr>
+        <w:t> that was defined here, in the script you’re currently running.”</w:t>
+      </w:r>
+    </w:p>
+    <w:p>
+      <w:pPr>
+        <w:spacing w:before="100" w:beforeAutospacing="1" w:after="100" w:afterAutospacing="1" w:line="240" w:lineRule="auto"/>
+        <w:outlineLvl w:val="2"/>
+        <w:rPr>
+          <w:rFonts w:ascii="Segoe UI" w:eastAsia="Times New Roman" w:hAnsi="Segoe UI" w:cs="Segoe UI"/>
+          <w:b/>
+          <w:bCs/>
+          <w:color w:val="10162F"/>
+          <w:sz w:val="27"/>
+          <w:szCs w:val="27"/>
+          <w:lang w:val="en-US" w:eastAsia="ru-RU"/>
+        </w:rPr>
+      </w:pPr>
+      <w:r>
+        <w:rPr>
+          <w:rFonts w:ascii="Segoe UI" w:eastAsia="Times New Roman" w:hAnsi="Segoe UI" w:cs="Segoe UI"/>
+          <w:b/>
+          <w:bCs/>
+          <w:color w:val="10162F"/>
+          <w:sz w:val="27"/>
+          <w:szCs w:val="27"/>
+          <w:lang w:val="en-US" w:eastAsia="ru-RU"/>
+        </w:rPr>
+        <w:t>Instructions</w:t>
+      </w:r>
+    </w:p>
+    <w:p>
+      <w:pPr>
+        <w:spacing w:after="0" w:line="240" w:lineRule="auto"/>
+        <w:rPr>
+          <w:rFonts w:ascii="Segoe UI" w:eastAsia="Times New Roman" w:hAnsi="Segoe UI" w:cs="Segoe UI"/>
+          <w:color w:val="10162F"/>
+          <w:sz w:val="27"/>
+          <w:szCs w:val="27"/>
+          <w:lang w:val="en-US" w:eastAsia="ru-RU"/>
+        </w:rPr>
+      </w:pPr>
+      <w:r>
+        <w:rPr>
+          <w:rFonts w:ascii="Segoe UI" w:eastAsia="Times New Roman" w:hAnsi="Segoe UI" w:cs="Segoe UI"/>
+          <w:b/>
+          <w:bCs/>
+          <w:color w:val="10162F"/>
+          <w:sz w:val="27"/>
+          <w:szCs w:val="27"/>
+          <w:lang w:val="en-US" w:eastAsia="ru-RU"/>
+        </w:rPr>
+        <w:t>1.</w:t>
+      </w:r>
+    </w:p>
+    <w:p>
+      <w:pPr>
+        <w:spacing w:after="0" w:line="240" w:lineRule="auto"/>
+        <w:rPr>
+          <w:rFonts w:ascii="Segoe UI" w:eastAsia="Times New Roman" w:hAnsi="Segoe UI" w:cs="Segoe UI"/>
+          <w:color w:val="10162F"/>
+          <w:sz w:val="27"/>
+          <w:szCs w:val="27"/>
+          <w:lang w:val="en-US" w:eastAsia="ru-RU"/>
+        </w:rPr>
+      </w:pPr>
+      <w:r>
+        <w:rPr>
+          <w:rFonts w:ascii="Segoe UI" w:eastAsia="Times New Roman" w:hAnsi="Segoe UI" w:cs="Segoe UI"/>
+          <w:color w:val="10162F"/>
+          <w:sz w:val="27"/>
+          <w:szCs w:val="27"/>
+          <w:lang w:val="en-US" w:eastAsia="ru-RU"/>
+        </w:rPr>
+        <w:t>In </w:t>
+      </w:r>
+      <w:r>
+        <w:rPr>
+          <w:rFonts w:ascii="Segoe UI" w:eastAsia="Times New Roman" w:hAnsi="Segoe UI" w:cs="Segoe UI"/>
+          <w:b/>
+          <w:bCs/>
+          <w:color w:val="10162F"/>
+          <w:sz w:val="27"/>
+          <w:szCs w:val="27"/>
+          <w:lang w:val="en-US" w:eastAsia="ru-RU"/>
+        </w:rPr>
+        <w:t>script.py</w:t>
+      </w:r>
+      <w:r>
+        <w:rPr>
+          <w:rFonts w:ascii="Segoe UI" w:eastAsia="Times New Roman" w:hAnsi="Segoe UI" w:cs="Segoe UI"/>
+          <w:color w:val="10162F"/>
+          <w:sz w:val="27"/>
+          <w:szCs w:val="27"/>
+          <w:lang w:val="en-US" w:eastAsia="ru-RU"/>
+        </w:rPr>
+        <w:t> we see </w:t>
+      </w:r>
+      <w:r>
+        <w:rPr>
+          <w:rFonts w:ascii="Ubuntu Mono" w:eastAsia="Times New Roman" w:hAnsi="Ubuntu Mono" w:cs="Courier New"/>
+          <w:color w:val="15141F"/>
+          <w:shd w:val="clear" w:color="auto" w:fill="EAE9ED"/>
+          <w:lang w:val="en-US" w:eastAsia="ru-RU"/>
+        </w:rPr>
+        <w:t>facade_1</w:t>
+      </w:r>
+      <w:r>
+        <w:rPr>
+          <w:rFonts w:ascii="Segoe UI" w:eastAsia="Times New Roman" w:hAnsi="Segoe UI" w:cs="Segoe UI"/>
+          <w:color w:val="10162F"/>
+          <w:sz w:val="27"/>
+          <w:szCs w:val="27"/>
+          <w:lang w:val="en-US" w:eastAsia="ru-RU"/>
+        </w:rPr>
+        <w:t> from last exercise. Try calling </w:t>
+      </w:r>
+      <w:proofErr w:type="gramStart"/>
+      <w:r>
+        <w:rPr>
+          <w:rFonts w:ascii="Ubuntu Mono" w:eastAsia="Times New Roman" w:hAnsi="Ubuntu Mono" w:cs="Courier New"/>
+          <w:color w:val="15141F"/>
+          <w:shd w:val="clear" w:color="auto" w:fill="EAE9ED"/>
+          <w:lang w:val="en-US" w:eastAsia="ru-RU"/>
+        </w:rPr>
+        <w:t>type(</w:t>
+      </w:r>
+      <w:proofErr w:type="gramEnd"/>
+      <w:r>
+        <w:rPr>
+          <w:rFonts w:ascii="Ubuntu Mono" w:eastAsia="Times New Roman" w:hAnsi="Ubuntu Mono" w:cs="Courier New"/>
+          <w:color w:val="15141F"/>
+          <w:shd w:val="clear" w:color="auto" w:fill="EAE9ED"/>
+          <w:lang w:val="en-US" w:eastAsia="ru-RU"/>
+        </w:rPr>
+        <w:t>)</w:t>
+      </w:r>
+      <w:r>
+        <w:rPr>
+          <w:rFonts w:ascii="Segoe UI" w:eastAsia="Times New Roman" w:hAnsi="Segoe UI" w:cs="Segoe UI"/>
+          <w:color w:val="10162F"/>
+          <w:sz w:val="27"/>
+          <w:szCs w:val="27"/>
+          <w:lang w:val="en-US" w:eastAsia="ru-RU"/>
+        </w:rPr>
+        <w:t> on </w:t>
+      </w:r>
+      <w:r>
+        <w:rPr>
+          <w:rFonts w:ascii="Ubuntu Mono" w:eastAsia="Times New Roman" w:hAnsi="Ubuntu Mono" w:cs="Courier New"/>
+          <w:color w:val="15141F"/>
+          <w:shd w:val="clear" w:color="auto" w:fill="EAE9ED"/>
+          <w:lang w:val="en-US" w:eastAsia="ru-RU"/>
+        </w:rPr>
+        <w:t>facade_1</w:t>
+      </w:r>
+      <w:r>
+        <w:rPr>
+          <w:rFonts w:ascii="Segoe UI" w:eastAsia="Times New Roman" w:hAnsi="Segoe UI" w:cs="Segoe UI"/>
+          <w:color w:val="10162F"/>
+          <w:sz w:val="27"/>
+          <w:szCs w:val="27"/>
+          <w:lang w:val="en-US" w:eastAsia="ru-RU"/>
+        </w:rPr>
+        <w:t> and saving it to the variable </w:t>
+      </w:r>
+      <w:r>
+        <w:rPr>
+          <w:rFonts w:ascii="Ubuntu Mono" w:eastAsia="Times New Roman" w:hAnsi="Ubuntu Mono" w:cs="Courier New"/>
+          <w:color w:val="15141F"/>
+          <w:shd w:val="clear" w:color="auto" w:fill="EAE9ED"/>
+          <w:lang w:val="en-US" w:eastAsia="ru-RU"/>
+        </w:rPr>
+        <w:t>facade_1_type</w:t>
+      </w:r>
+      <w:r>
+        <w:rPr>
+          <w:rFonts w:ascii="Segoe UI" w:eastAsia="Times New Roman" w:hAnsi="Segoe UI" w:cs="Segoe UI"/>
+          <w:color w:val="10162F"/>
+          <w:sz w:val="27"/>
+          <w:szCs w:val="27"/>
+          <w:lang w:val="en-US" w:eastAsia="ru-RU"/>
+        </w:rPr>
+        <w:t>.</w:t>
+      </w:r>
+    </w:p>
+    <w:p>
+      <w:pPr>
+        <w:shd w:val="clear" w:color="auto" w:fill="37C3BE"/>
+        <w:spacing w:after="0" w:line="240" w:lineRule="auto"/>
+        <w:rPr>
+          <w:rFonts w:ascii="Segoe UI" w:eastAsia="Times New Roman" w:hAnsi="Segoe UI" w:cs="Segoe UI"/>
+          <w:color w:val="FFFFFF"/>
+          <w:sz w:val="2"/>
+          <w:szCs w:val="2"/>
+          <w:lang w:val="en-US" w:eastAsia="ru-RU"/>
+        </w:rPr>
+      </w:pPr>
+      <w:r>
+        <w:rPr>
+          <w:rFonts w:ascii="Segoe UI" w:eastAsia="Times New Roman" w:hAnsi="Segoe UI" w:cs="Segoe UI"/>
+          <w:color w:val="FFFFFF"/>
+          <w:sz w:val="2"/>
+          <w:szCs w:val="2"/>
+          <w:lang w:val="en-US" w:eastAsia="ru-RU"/>
+        </w:rPr>
+        <w:t>Checkpoint 2 Passed</w:t>
+      </w:r>
+    </w:p>
+    <w:p>
+      <w:pPr>
+        <w:spacing w:after="0" w:line="240" w:lineRule="auto"/>
+        <w:rPr>
+          <w:rFonts w:ascii="Segoe UI" w:eastAsia="Times New Roman" w:hAnsi="Segoe UI" w:cs="Segoe UI"/>
+          <w:color w:val="10162F"/>
+          <w:sz w:val="27"/>
+          <w:szCs w:val="27"/>
+          <w:lang w:val="en-US" w:eastAsia="ru-RU"/>
+        </w:rPr>
+      </w:pPr>
+      <w:r>
+        <w:rPr>
+          <w:rFonts w:ascii="Segoe UI" w:eastAsia="Times New Roman" w:hAnsi="Segoe UI" w:cs="Segoe UI"/>
+          <w:b/>
+          <w:bCs/>
+          <w:color w:val="10162F"/>
+          <w:sz w:val="27"/>
+          <w:szCs w:val="27"/>
+          <w:lang w:val="en-US" w:eastAsia="ru-RU"/>
+        </w:rPr>
+        <w:t>2.</w:t>
+      </w:r>
+    </w:p>
+    <w:p>
+      <w:pPr>
+        <w:spacing w:after="0" w:line="240" w:lineRule="auto"/>
+        <w:rPr>
+          <w:rFonts w:ascii="Segoe UI" w:eastAsia="Times New Roman" w:hAnsi="Segoe UI" w:cs="Segoe UI"/>
+          <w:color w:val="10162F"/>
+          <w:sz w:val="27"/>
+          <w:szCs w:val="27"/>
+          <w:lang w:val="en-US" w:eastAsia="ru-RU"/>
+        </w:rPr>
+      </w:pPr>
+      <w:r>
+        <w:rPr>
+          <w:rFonts w:ascii="Segoe UI" w:eastAsia="Times New Roman" w:hAnsi="Segoe UI" w:cs="Segoe UI"/>
+          <w:color w:val="10162F"/>
+          <w:sz w:val="27"/>
+          <w:szCs w:val="27"/>
+          <w:lang w:val="en-US" w:eastAsia="ru-RU"/>
+        </w:rPr>
+        <w:t>Print out </w:t>
+      </w:r>
+      <w:r>
+        <w:rPr>
+          <w:rFonts w:ascii="Ubuntu Mono" w:eastAsia="Times New Roman" w:hAnsi="Ubuntu Mono" w:cs="Courier New"/>
+          <w:color w:val="15141F"/>
+          <w:shd w:val="clear" w:color="auto" w:fill="EAE9ED"/>
+          <w:lang w:val="en-US" w:eastAsia="ru-RU"/>
+        </w:rPr>
+        <w:t>facade_1_type</w:t>
+      </w:r>
+      <w:r>
+        <w:rPr>
+          <w:rFonts w:ascii="Segoe UI" w:eastAsia="Times New Roman" w:hAnsi="Segoe UI" w:cs="Segoe UI"/>
+          <w:color w:val="10162F"/>
+          <w:sz w:val="27"/>
+          <w:szCs w:val="27"/>
+          <w:lang w:val="en-US" w:eastAsia="ru-RU"/>
+        </w:rPr>
+        <w:t>.</w:t>
+      </w:r>
+    </w:p>
+    <w:p>
+      <w:pPr>
+        <w:spacing w:after="0" w:line="240" w:lineRule="auto"/>
+        <w:rPr>
+          <w:rFonts w:ascii="Segoe UI" w:eastAsia="Times New Roman" w:hAnsi="Segoe UI" w:cs="Segoe UI"/>
+          <w:b/>
+          <w:bCs/>
+          <w:color w:val="10162F"/>
+          <w:sz w:val="27"/>
+          <w:szCs w:val="27"/>
+          <w:lang w:val="en-US" w:eastAsia="ru-RU"/>
+        </w:rPr>
+      </w:pPr>
+    </w:p>
+    <w:p>
+      <w:pPr>
+        <w:spacing w:after="0" w:line="240" w:lineRule="auto"/>
+        <w:rPr>
+          <w:rFonts w:ascii="Segoe UI" w:eastAsia="Times New Roman" w:hAnsi="Segoe UI" w:cs="Segoe UI"/>
+          <w:b/>
+          <w:bCs/>
+          <w:color w:val="10162F"/>
+          <w:sz w:val="27"/>
+          <w:szCs w:val="27"/>
+          <w:lang w:val="en-US" w:eastAsia="ru-RU"/>
+        </w:rPr>
+      </w:pPr>
+      <w:r>
+        <w:rPr>
+          <w:rFonts w:ascii="Segoe UI" w:eastAsia="Times New Roman" w:hAnsi="Segoe UI" w:cs="Segoe UI"/>
+          <w:b/>
+          <w:bCs/>
+          <w:color w:val="10162F"/>
+          <w:sz w:val="27"/>
+          <w:szCs w:val="27"/>
+          <w:lang w:val="en-US" w:eastAsia="ru-RU"/>
+        </w:rPr>
+        <w:t>script.py</w:t>
+      </w:r>
+    </w:p>
+    <w:p>
+      <w:pPr>
+        <w:spacing w:after="0" w:line="240" w:lineRule="auto"/>
+        <w:rPr>
+          <w:rFonts w:ascii="Segoe UI" w:eastAsia="Times New Roman" w:hAnsi="Segoe UI" w:cs="Segoe UI"/>
+          <w:b/>
+          <w:bCs/>
+          <w:color w:val="10162F"/>
+          <w:sz w:val="27"/>
+          <w:szCs w:val="27"/>
+          <w:lang w:val="en-US" w:eastAsia="ru-RU"/>
+        </w:rPr>
+      </w:pPr>
+    </w:p>
+    <w:p>
+      <w:pPr>
+        <w:shd w:val="clear" w:color="auto" w:fill="1E1E1E"/>
+        <w:spacing w:after="0" w:line="360" w:lineRule="atLeast"/>
+        <w:rPr>
+          <w:rFonts w:ascii="Consolas" w:eastAsia="Times New Roman" w:hAnsi="Consolas" w:cs="Times New Roman"/>
+          <w:color w:val="FFFFFF"/>
+          <w:sz w:val="21"/>
+          <w:szCs w:val="21"/>
+          <w:lang w:val="en-US" w:eastAsia="ru-RU"/>
+        </w:rPr>
+      </w:pPr>
+      <w:r>
+        <w:rPr>
+          <w:rFonts w:ascii="Consolas" w:eastAsia="Times New Roman" w:hAnsi="Consolas" w:cs="Times New Roman"/>
+          <w:color w:val="B3CCFF"/>
+          <w:sz w:val="21"/>
+          <w:szCs w:val="21"/>
+          <w:lang w:val="en-US" w:eastAsia="ru-RU"/>
+        </w:rPr>
+        <w:t>class Facade</w:t>
+      </w:r>
+      <w:r>
+        <w:rPr>
+          <w:rFonts w:ascii="Consolas" w:eastAsia="Times New Roman" w:hAnsi="Consolas" w:cs="Times New Roman"/>
+          <w:color w:val="FFFFFF"/>
+          <w:sz w:val="21"/>
+          <w:szCs w:val="21"/>
+          <w:lang w:val="en-US" w:eastAsia="ru-RU"/>
+        </w:rPr>
+        <w:t>:</w:t>
+      </w:r>
+    </w:p>
+    <w:p>
+      <w:pPr>
+        <w:shd w:val="clear" w:color="auto" w:fill="1E1E1E"/>
+        <w:spacing w:after="0" w:line="360" w:lineRule="atLeast"/>
+        <w:rPr>
+          <w:rFonts w:ascii="Consolas" w:eastAsia="Times New Roman" w:hAnsi="Consolas" w:cs="Times New Roman"/>
+          <w:color w:val="FFFFFF"/>
+          <w:sz w:val="21"/>
+          <w:szCs w:val="21"/>
+          <w:lang w:val="en-US" w:eastAsia="ru-RU"/>
+        </w:rPr>
+      </w:pPr>
+      <w:r>
+        <w:rPr>
+          <w:rFonts w:ascii="Consolas" w:eastAsia="Times New Roman" w:hAnsi="Consolas" w:cs="Times New Roman"/>
+          <w:color w:val="FFFFFF"/>
+          <w:sz w:val="21"/>
+          <w:szCs w:val="21"/>
+          <w:lang w:val="en-US" w:eastAsia="ru-RU"/>
+        </w:rPr>
+        <w:t>  </w:t>
+      </w:r>
+      <w:r>
+        <w:rPr>
+          <w:rFonts w:ascii="Consolas" w:eastAsia="Times New Roman" w:hAnsi="Consolas" w:cs="Times New Roman"/>
+          <w:color w:val="B3CCFF"/>
+          <w:sz w:val="21"/>
+          <w:szCs w:val="21"/>
+          <w:lang w:val="en-US" w:eastAsia="ru-RU"/>
+        </w:rPr>
+        <w:t>pass</w:t>
+      </w:r>
+    </w:p>
+    <w:p>
+      <w:pPr>
+        <w:shd w:val="clear" w:color="auto" w:fill="1E1E1E"/>
+        <w:spacing w:after="0" w:line="360" w:lineRule="atLeast"/>
+        <w:rPr>
+          <w:rFonts w:ascii="Consolas" w:eastAsia="Times New Roman" w:hAnsi="Consolas" w:cs="Times New Roman"/>
+          <w:color w:val="FFFFFF"/>
+          <w:sz w:val="21"/>
+          <w:szCs w:val="21"/>
+          <w:lang w:val="en-US" w:eastAsia="ru-RU"/>
+        </w:rPr>
+      </w:pPr>
+    </w:p>
+    <w:p>
+      <w:pPr>
+        <w:shd w:val="clear" w:color="auto" w:fill="1E1E1E"/>
+        <w:spacing w:after="0" w:line="360" w:lineRule="atLeast"/>
+        <w:rPr>
+          <w:rFonts w:ascii="Consolas" w:eastAsia="Times New Roman" w:hAnsi="Consolas" w:cs="Times New Roman"/>
+          <w:color w:val="FFFFFF"/>
+          <w:sz w:val="21"/>
+          <w:szCs w:val="21"/>
+          <w:lang w:val="en-US" w:eastAsia="ru-RU"/>
+        </w:rPr>
+      </w:pPr>
+      <w:r>
+        <w:rPr>
+          <w:rFonts w:ascii="Consolas" w:eastAsia="Times New Roman" w:hAnsi="Consolas" w:cs="Times New Roman"/>
+          <w:color w:val="FF8973"/>
+          <w:sz w:val="21"/>
+          <w:szCs w:val="21"/>
+          <w:lang w:val="en-US" w:eastAsia="ru-RU"/>
+        </w:rPr>
+        <w:t>facade_1</w:t>
+      </w:r>
+      <w:r>
+        <w:rPr>
+          <w:rFonts w:ascii="Consolas" w:eastAsia="Times New Roman" w:hAnsi="Consolas" w:cs="Times New Roman"/>
+          <w:color w:val="FFFFFF"/>
+          <w:sz w:val="21"/>
+          <w:szCs w:val="21"/>
+          <w:lang w:val="en-US" w:eastAsia="ru-RU"/>
+        </w:rPr>
+        <w:t> = </w:t>
+      </w:r>
+      <w:proofErr w:type="gramStart"/>
+      <w:r>
+        <w:rPr>
+          <w:rFonts w:ascii="Consolas" w:eastAsia="Times New Roman" w:hAnsi="Consolas" w:cs="Times New Roman"/>
+          <w:color w:val="FF8973"/>
+          <w:sz w:val="21"/>
+          <w:szCs w:val="21"/>
+          <w:lang w:val="en-US" w:eastAsia="ru-RU"/>
+        </w:rPr>
+        <w:t>Facade</w:t>
+      </w:r>
+      <w:r>
+        <w:rPr>
+          <w:rFonts w:ascii="Consolas" w:eastAsia="Times New Roman" w:hAnsi="Consolas" w:cs="Times New Roman"/>
+          <w:color w:val="FFFFFF"/>
+          <w:sz w:val="21"/>
+          <w:szCs w:val="21"/>
+          <w:lang w:val="en-US" w:eastAsia="ru-RU"/>
+        </w:rPr>
+        <w:t>(</w:t>
+      </w:r>
+      <w:proofErr w:type="gramEnd"/>
+      <w:r>
+        <w:rPr>
+          <w:rFonts w:ascii="Consolas" w:eastAsia="Times New Roman" w:hAnsi="Consolas" w:cs="Times New Roman"/>
+          <w:color w:val="FFFFFF"/>
+          <w:sz w:val="21"/>
+          <w:szCs w:val="21"/>
+          <w:lang w:val="en-US" w:eastAsia="ru-RU"/>
+        </w:rPr>
+        <w:t>)</w:t>
+      </w:r>
+    </w:p>
+    <w:p>
+      <w:pPr>
+        <w:shd w:val="clear" w:color="auto" w:fill="1E1E1E"/>
+        <w:spacing w:after="0" w:line="360" w:lineRule="atLeast"/>
+        <w:rPr>
+          <w:rFonts w:ascii="Consolas" w:eastAsia="Times New Roman" w:hAnsi="Consolas" w:cs="Times New Roman"/>
+          <w:color w:val="FFFFFF"/>
+          <w:sz w:val="21"/>
+          <w:szCs w:val="21"/>
+          <w:lang w:val="en-US" w:eastAsia="ru-RU"/>
+        </w:rPr>
+      </w:pPr>
+      <w:r>
+        <w:rPr>
+          <w:rFonts w:ascii="Consolas" w:eastAsia="Times New Roman" w:hAnsi="Consolas" w:cs="Times New Roman"/>
+          <w:color w:val="FF8973"/>
+          <w:sz w:val="21"/>
+          <w:szCs w:val="21"/>
+          <w:lang w:val="en-US" w:eastAsia="ru-RU"/>
+        </w:rPr>
+        <w:t>facade_1_type</w:t>
+      </w:r>
+      <w:r>
+        <w:rPr>
+          <w:rFonts w:ascii="Consolas" w:eastAsia="Times New Roman" w:hAnsi="Consolas" w:cs="Times New Roman"/>
+          <w:color w:val="FFFFFF"/>
+          <w:sz w:val="21"/>
+          <w:szCs w:val="21"/>
+          <w:lang w:val="en-US" w:eastAsia="ru-RU"/>
+        </w:rPr>
+        <w:t> = type(</w:t>
+      </w:r>
+      <w:r>
+        <w:rPr>
+          <w:rFonts w:ascii="Consolas" w:eastAsia="Times New Roman" w:hAnsi="Consolas" w:cs="Times New Roman"/>
+          <w:color w:val="FF8973"/>
+          <w:sz w:val="21"/>
+          <w:szCs w:val="21"/>
+          <w:lang w:val="en-US" w:eastAsia="ru-RU"/>
+        </w:rPr>
+        <w:t>facade_1</w:t>
+      </w:r>
+      <w:r>
+        <w:rPr>
+          <w:rFonts w:ascii="Consolas" w:eastAsia="Times New Roman" w:hAnsi="Consolas" w:cs="Times New Roman"/>
+          <w:color w:val="FFFFFF"/>
+          <w:sz w:val="21"/>
+          <w:szCs w:val="21"/>
+          <w:lang w:val="en-US" w:eastAsia="ru-RU"/>
+        </w:rPr>
+        <w:t>)</w:t>
+      </w:r>
+    </w:p>
+    <w:p>
+      <w:pPr>
+        <w:shd w:val="clear" w:color="auto" w:fill="1E1E1E"/>
+        <w:spacing w:after="0" w:line="360" w:lineRule="atLeast"/>
+        <w:rPr>
+          <w:rFonts w:ascii="Consolas" w:eastAsia="Times New Roman" w:hAnsi="Consolas" w:cs="Times New Roman"/>
+          <w:color w:val="FFFFFF"/>
+          <w:sz w:val="21"/>
+          <w:szCs w:val="21"/>
+          <w:lang w:val="en-US" w:eastAsia="ru-RU"/>
+        </w:rPr>
+      </w:pPr>
+      <w:r>
+        <w:rPr>
+          <w:rFonts w:ascii="Consolas" w:eastAsia="Times New Roman" w:hAnsi="Consolas" w:cs="Times New Roman"/>
+          <w:color w:val="FFFFFF"/>
+          <w:sz w:val="21"/>
+          <w:szCs w:val="21"/>
+          <w:lang w:val="en-US" w:eastAsia="ru-RU"/>
+        </w:rPr>
+        <w:t>print(</w:t>
+      </w:r>
+      <w:r>
+        <w:rPr>
+          <w:rFonts w:ascii="Consolas" w:eastAsia="Times New Roman" w:hAnsi="Consolas" w:cs="Times New Roman"/>
+          <w:color w:val="FF8973"/>
+          <w:sz w:val="21"/>
+          <w:szCs w:val="21"/>
+          <w:lang w:val="en-US" w:eastAsia="ru-RU"/>
+        </w:rPr>
+        <w:t>facade_1_type</w:t>
+      </w:r>
+      <w:r>
+        <w:rPr>
+          <w:rFonts w:ascii="Consolas" w:eastAsia="Times New Roman" w:hAnsi="Consolas" w:cs="Times New Roman"/>
+          <w:color w:val="FFFFFF"/>
+          <w:sz w:val="21"/>
+          <w:szCs w:val="21"/>
+          <w:lang w:val="en-US" w:eastAsia="ru-RU"/>
+        </w:rPr>
+        <w:t>)</w:t>
+      </w:r>
+    </w:p>
+    <w:p>
+      <w:pPr>
+        <w:spacing w:after="0" w:line="240" w:lineRule="auto"/>
+        <w:rPr>
+          <w:rFonts w:ascii="Segoe UI" w:eastAsia="Times New Roman" w:hAnsi="Segoe UI" w:cs="Segoe UI"/>
+          <w:b/>
+          <w:bCs/>
+          <w:color w:val="10162F"/>
+          <w:sz w:val="27"/>
+          <w:szCs w:val="27"/>
+          <w:lang w:val="en-US" w:eastAsia="ru-RU"/>
+        </w:rPr>
+      </w:pPr>
+    </w:p>
+    <w:p>
+      <w:pPr>
+        <w:spacing w:after="0" w:line="240" w:lineRule="auto"/>
+        <w:jc w:val="center"/>
+        <w:rPr>
+          <w:rFonts w:ascii="Segoe UI" w:eastAsia="Times New Roman" w:hAnsi="Segoe UI" w:cs="Segoe UI"/>
+          <w:b/>
+          <w:bCs/>
+          <w:color w:val="10162F"/>
+          <w:sz w:val="27"/>
+          <w:szCs w:val="27"/>
+          <w:lang w:val="en-US" w:eastAsia="ru-RU"/>
+        </w:rPr>
+      </w:pPr>
+      <w:r>
+        <w:rPr>
+          <w:rFonts w:ascii="Segoe UI" w:eastAsia="Times New Roman" w:hAnsi="Segoe UI" w:cs="Segoe UI"/>
+          <w:b/>
+          <w:bCs/>
+          <w:noProof/>
+          <w:color w:val="10162F"/>
+          <w:sz w:val="27"/>
+          <w:szCs w:val="27"/>
+          <w:lang w:val="en-US" w:eastAsia="ru-RU"/>
+        </w:rPr>
+        <w:drawing>
+          <wp:inline distT="0" distB="0" distL="0" distR="0" wp14:anchorId="444AE4C4" wp14:editId="4802F472">
+            <wp:extent cx="2712720" cy="647700"/>
+            <wp:effectExtent l="0" t="0" r="0" b="0"/>
+            <wp:docPr id="2" name="Рисунок 2"/>
+            <wp:cNvGraphicFramePr>
+              <a:graphicFrameLocks xmlns:a="http://schemas.openxmlformats.org/drawingml/2006/main" noChangeAspect="1"/>
+            </wp:cNvGraphicFramePr>
+            <a:graphic xmlns:a="http://schemas.openxmlformats.org/drawingml/2006/main">
+              <a:graphicData uri="http://schemas.openxmlformats.org/drawingml/2006/picture">
+                <pic:pic xmlns:pic="http://schemas.openxmlformats.org/drawingml/2006/picture">
+                  <pic:nvPicPr>
+                    <pic:cNvPr id="0" name="Picture 2"/>
+                    <pic:cNvPicPr>
+                      <a:picLocks noChangeAspect="1" noChangeArrowheads="1"/>
+                    </pic:cNvPicPr>
+                  </pic:nvPicPr>
+                  <pic:blipFill>
+                    <a:blip r:embed="rId10">
+                      <a:extLst>
+                        <a:ext uri="{28A0092B-C50C-407E-A947-70E740481C1C}">
+                          <a14:useLocalDpi xmlns:a14="http://schemas.microsoft.com/office/drawing/2010/main" val="0"/>
+                        </a:ext>
+                      </a:extLst>
+                    </a:blip>
+                    <a:srcRect/>
+                    <a:stretch>
+                      <a:fillRect/>
+                    </a:stretch>
+                  </pic:blipFill>
+                  <pic:spPr bwMode="auto">
+                    <a:xfrm>
+                      <a:off x="0" y="0"/>
+                      <a:ext cx="2712720" cy="647700"/>
+                    </a:xfrm>
+                    <a:prstGeom prst="rect">
+                      <a:avLst/>
+                    </a:prstGeom>
+                    <a:noFill/>
+                    <a:ln>
+                      <a:noFill/>
+                    </a:ln>
+                  </pic:spPr>
+                </pic:pic>
+              </a:graphicData>
+            </a:graphic>
+          </wp:inline>
+        </w:drawing>
+      </w:r>
+    </w:p>
+    <w:p>
+      <w:pPr>
+        <w:pBdr>
+          <w:bottom w:val="single" w:sz="12" w:space="1" w:color="auto"/>
+        </w:pBdr>
+        <w:spacing w:after="0" w:line="240" w:lineRule="auto"/>
+        <w:jc w:val="center"/>
+        <w:rPr>
+          <w:rFonts w:ascii="Segoe UI" w:eastAsia="Times New Roman" w:hAnsi="Segoe UI" w:cs="Segoe UI"/>
+          <w:b/>
+          <w:bCs/>
+          <w:color w:val="10162F"/>
+          <w:sz w:val="27"/>
+          <w:szCs w:val="27"/>
+          <w:lang w:val="en-US" w:eastAsia="ru-RU"/>
+        </w:rPr>
+      </w:pPr>
+    </w:p>
+    <w:p>
+      <w:pPr>
+        <w:spacing w:after="0" w:line="240" w:lineRule="auto"/>
+        <w:jc w:val="both"/>
+        <w:rPr>
+          <w:rFonts w:ascii="Segoe UI" w:eastAsia="Times New Roman" w:hAnsi="Segoe UI" w:cs="Segoe UI"/>
+          <w:b/>
+          <w:bCs/>
+          <w:color w:val="10162F"/>
+          <w:sz w:val="27"/>
+          <w:szCs w:val="27"/>
+          <w:lang w:val="en-US" w:eastAsia="ru-RU"/>
+        </w:rPr>
+      </w:pPr>
+    </w:p>
+    <w:p>
+      <w:pPr>
+        <w:spacing w:after="0" w:line="240" w:lineRule="auto"/>
+        <w:jc w:val="both"/>
         <w:rPr>
           <w:rFonts w:ascii="Segoe UI" w:eastAsia="Times New Roman" w:hAnsi="Segoe UI" w:cs="Segoe UI"/>
           <w:b/>

</xml_diff>

<commit_message>
adding Methods With Arguments
</commit_message>
<xml_diff>
--- a/INTRODUCTION TO CLASSES.docx
+++ b/INTRODUCTION TO CLASSES.docx
@@ -173,7 +173,7 @@
         </w:rPr>
         <w:t>. We can check the type of a Python variable using the </w:t>
       </w:r>
-      <w:hyperlink r:id="rId4" w:tgtFrame="_blank" w:history="1">
+      <w:hyperlink r:id="rId5" w:tgtFrame="_blank" w:history="1">
         <w:r>
           <w:rPr>
             <w:rFonts w:ascii="Ubuntu Mono" w:eastAsia="Times New Roman" w:hAnsi="Ubuntu Mono" w:cs="Courier New"/>
@@ -1630,7 +1630,7 @@
                     </pic:cNvPicPr>
                   </pic:nvPicPr>
                   <pic:blipFill>
-                    <a:blip r:embed="rId5">
+                    <a:blip r:embed="rId6">
                       <a:extLst>
                         <a:ext uri="{28A0092B-C50C-407E-A947-70E740481C1C}">
                           <a14:useLocalDpi xmlns:a14="http://schemas.microsoft.com/office/drawing/2010/main" val="0"/>
@@ -1720,7 +1720,7 @@
         </w:rPr>
         <w:t>A </w:t>
       </w:r>
-      <w:hyperlink r:id="rId6" w:tgtFrame="_blank" w:history="1">
+      <w:hyperlink r:id="rId7" w:tgtFrame="_blank" w:history="1">
         <w:r>
           <w:rPr>
             <w:rFonts w:ascii="Segoe UI" w:eastAsia="Times New Roman" w:hAnsi="Segoe UI" w:cs="Segoe UI"/>
@@ -1746,7 +1746,7 @@
         </w:rPr>
         <w:t> is a template for a data type. It describes the kinds of information that class will hold and how a programmer will interact with that data. Define a class using the </w:t>
       </w:r>
-      <w:hyperlink r:id="rId7" w:tgtFrame="_blank" w:history="1">
+      <w:hyperlink r:id="rId8" w:tgtFrame="_blank" w:history="1">
         <w:r>
           <w:rPr>
             <w:rFonts w:ascii="Ubuntu Mono" w:eastAsia="Times New Roman" w:hAnsi="Ubuntu Mono" w:cs="Courier New"/>
@@ -1769,7 +1769,7 @@
         </w:rPr>
         <w:t> keyword. </w:t>
       </w:r>
-      <w:hyperlink r:id="rId8" w:anchor="class-names" w:tgtFrame="_blank" w:history="1">
+      <w:hyperlink r:id="rId9" w:anchor="class-names" w:tgtFrame="_blank" w:history="1">
         <w:r>
           <w:rPr>
             <w:rFonts w:ascii="Segoe UI" w:eastAsia="Times New Roman" w:hAnsi="Segoe UI" w:cs="Segoe UI"/>
@@ -2968,7 +2968,7 @@
         </w:rPr>
         <w:t>. The pattern of defining classes and creating objects to represent the responsibilities of a program is known as </w:t>
       </w:r>
-      <w:hyperlink r:id="rId9" w:tgtFrame="_blank" w:history="1">
+      <w:hyperlink r:id="rId10" w:tgtFrame="_blank" w:history="1">
         <w:r>
           <w:rPr>
             <w:rFonts w:ascii="Segoe UI" w:eastAsia="Times New Roman" w:hAnsi="Segoe UI" w:cs="Segoe UI"/>
@@ -3928,7 +3928,7 @@
                     </pic:cNvPicPr>
                   </pic:nvPicPr>
                   <pic:blipFill>
-                    <a:blip r:embed="rId10">
+                    <a:blip r:embed="rId11">
                       <a:extLst>
                         <a:ext uri="{28A0092B-C50C-407E-A947-70E740481C1C}">
                           <a14:useLocalDpi xmlns:a14="http://schemas.microsoft.com/office/drawing/2010/main" val="0"/>
@@ -6966,6 +6966,2743 @@
     </w:p>
     <w:p>
       <w:pPr>
+        <w:spacing w:after="0" w:line="240" w:lineRule="auto"/>
+        <w:rPr>
+          <w:rFonts w:ascii="Segoe UI" w:eastAsia="Times New Roman" w:hAnsi="Segoe UI" w:cs="Segoe UI"/>
+          <w:color w:val="10162F"/>
+          <w:sz w:val="27"/>
+          <w:szCs w:val="27"/>
+          <w:lang w:val="en-US" w:eastAsia="ru-RU"/>
+        </w:rPr>
+      </w:pPr>
+      <w:r>
+        <w:rPr>
+          <w:rFonts w:ascii="Segoe UI" w:eastAsia="Times New Roman" w:hAnsi="Segoe UI" w:cs="Segoe UI"/>
+          <w:b/>
+          <w:bCs/>
+          <w:color w:val="10162F"/>
+          <w:sz w:val="27"/>
+          <w:szCs w:val="27"/>
+          <w:lang w:val="en-US" w:eastAsia="ru-RU"/>
+        </w:rPr>
+        <w:t>Methods with Arguments</w:t>
+      </w:r>
+    </w:p>
+    <w:p>
+      <w:pPr>
+        <w:spacing w:after="100" w:afterAutospacing="1" w:line="240" w:lineRule="auto"/>
+        <w:rPr>
+          <w:rFonts w:ascii="Segoe UI" w:eastAsia="Times New Roman" w:hAnsi="Segoe UI" w:cs="Segoe UI"/>
+          <w:color w:val="10162F"/>
+          <w:sz w:val="27"/>
+          <w:szCs w:val="27"/>
+          <w:lang w:val="en-US" w:eastAsia="ru-RU"/>
+        </w:rPr>
+      </w:pPr>
+      <w:r>
+        <w:rPr>
+          <w:rFonts w:ascii="Segoe UI" w:eastAsia="Times New Roman" w:hAnsi="Segoe UI" w:cs="Segoe UI"/>
+          <w:color w:val="10162F"/>
+          <w:sz w:val="27"/>
+          <w:szCs w:val="27"/>
+          <w:lang w:val="en-US" w:eastAsia="ru-RU"/>
+        </w:rPr>
+        <w:t>Methods can also take more arguments than just </w:t>
+      </w:r>
+      <w:r>
+        <w:rPr>
+          <w:rFonts w:ascii="Ubuntu Mono" w:eastAsia="Times New Roman" w:hAnsi="Ubuntu Mono" w:cs="Courier New"/>
+          <w:color w:val="15141F"/>
+          <w:shd w:val="clear" w:color="auto" w:fill="EAE9ED"/>
+          <w:lang w:val="en-US" w:eastAsia="ru-RU"/>
+        </w:rPr>
+        <w:t>self</w:t>
+      </w:r>
+      <w:r>
+        <w:rPr>
+          <w:rFonts w:ascii="Segoe UI" w:eastAsia="Times New Roman" w:hAnsi="Segoe UI" w:cs="Segoe UI"/>
+          <w:color w:val="10162F"/>
+          <w:sz w:val="27"/>
+          <w:szCs w:val="27"/>
+          <w:lang w:val="en-US" w:eastAsia="ru-RU"/>
+        </w:rPr>
+        <w:t>:</w:t>
+      </w:r>
+    </w:p>
+    <w:p>
+      <w:pPr>
+        <w:shd w:val="clear" w:color="auto" w:fill="211E2F"/>
+        <w:tabs>
+          <w:tab w:val="left" w:pos="916"/>
+          <w:tab w:val="left" w:pos="1832"/>
+          <w:tab w:val="left" w:pos="2748"/>
+          <w:tab w:val="left" w:pos="3664"/>
+          <w:tab w:val="left" w:pos="4580"/>
+          <w:tab w:val="left" w:pos="5496"/>
+          <w:tab w:val="left" w:pos="6412"/>
+          <w:tab w:val="left" w:pos="7328"/>
+          <w:tab w:val="left" w:pos="8244"/>
+          <w:tab w:val="left" w:pos="9160"/>
+          <w:tab w:val="left" w:pos="10076"/>
+          <w:tab w:val="left" w:pos="10992"/>
+          <w:tab w:val="left" w:pos="11908"/>
+          <w:tab w:val="left" w:pos="12824"/>
+          <w:tab w:val="left" w:pos="13740"/>
+          <w:tab w:val="left" w:pos="14656"/>
+        </w:tabs>
+        <w:spacing w:after="0" w:line="240" w:lineRule="auto"/>
+        <w:rPr>
+          <w:rFonts w:ascii="Ubuntu Mono" w:eastAsia="Times New Roman" w:hAnsi="Ubuntu Mono" w:cs="Courier New"/>
+          <w:color w:val="939598"/>
+          <w:sz w:val="27"/>
+          <w:szCs w:val="27"/>
+          <w:lang w:val="en-US" w:eastAsia="ru-RU"/>
+        </w:rPr>
+      </w:pPr>
+      <w:r>
+        <w:rPr>
+          <w:rFonts w:ascii="Ubuntu Mono" w:eastAsia="Times New Roman" w:hAnsi="Ubuntu Mono" w:cs="Courier New"/>
+          <w:color w:val="B3CCFF"/>
+          <w:sz w:val="27"/>
+          <w:szCs w:val="27"/>
+          <w:lang w:val="en-US" w:eastAsia="ru-RU"/>
+        </w:rPr>
+        <w:t xml:space="preserve">class </w:t>
+      </w:r>
+      <w:proofErr w:type="spellStart"/>
+      <w:r>
+        <w:rPr>
+          <w:rFonts w:ascii="Ubuntu Mono" w:eastAsia="Times New Roman" w:hAnsi="Ubuntu Mono" w:cs="Courier New"/>
+          <w:color w:val="B3CCFF"/>
+          <w:sz w:val="27"/>
+          <w:szCs w:val="27"/>
+          <w:lang w:val="en-US" w:eastAsia="ru-RU"/>
+        </w:rPr>
+        <w:t>DistanceConverter</w:t>
+      </w:r>
+      <w:proofErr w:type="spellEnd"/>
+      <w:r>
+        <w:rPr>
+          <w:rFonts w:ascii="Ubuntu Mono" w:eastAsia="Times New Roman" w:hAnsi="Ubuntu Mono" w:cs="Courier New"/>
+          <w:color w:val="FFFFFF"/>
+          <w:sz w:val="27"/>
+          <w:szCs w:val="27"/>
+          <w:lang w:val="en-US" w:eastAsia="ru-RU"/>
+        </w:rPr>
+        <w:t>:</w:t>
+      </w:r>
+      <w:r>
+        <w:rPr>
+          <w:rFonts w:ascii="Ubuntu Mono" w:eastAsia="Times New Roman" w:hAnsi="Ubuntu Mono" w:cs="Courier New"/>
+          <w:color w:val="939598"/>
+          <w:sz w:val="27"/>
+          <w:szCs w:val="27"/>
+          <w:lang w:val="en-US" w:eastAsia="ru-RU"/>
+        </w:rPr>
+        <w:br/>
+      </w:r>
+      <w:r>
+        <w:rPr>
+          <w:rFonts w:ascii="Ubuntu Mono" w:eastAsia="Times New Roman" w:hAnsi="Ubuntu Mono" w:cs="Courier New"/>
+          <w:color w:val="FFFFFF"/>
+          <w:sz w:val="27"/>
+          <w:szCs w:val="27"/>
+          <w:lang w:val="en-US" w:eastAsia="ru-RU"/>
+        </w:rPr>
+        <w:t>  </w:t>
+      </w:r>
+      <w:proofErr w:type="spellStart"/>
+      <w:r>
+        <w:rPr>
+          <w:rFonts w:ascii="Ubuntu Mono" w:eastAsia="Times New Roman" w:hAnsi="Ubuntu Mono" w:cs="Courier New"/>
+          <w:color w:val="FF8973"/>
+          <w:sz w:val="27"/>
+          <w:szCs w:val="27"/>
+          <w:lang w:val="en-US" w:eastAsia="ru-RU"/>
+        </w:rPr>
+        <w:t>kms_in_a_mile</w:t>
+      </w:r>
+      <w:proofErr w:type="spellEnd"/>
+      <w:r>
+        <w:rPr>
+          <w:rFonts w:ascii="Ubuntu Mono" w:eastAsia="Times New Roman" w:hAnsi="Ubuntu Mono" w:cs="Courier New"/>
+          <w:color w:val="FFFFFF"/>
+          <w:sz w:val="27"/>
+          <w:szCs w:val="27"/>
+          <w:lang w:val="en-US" w:eastAsia="ru-RU"/>
+        </w:rPr>
+        <w:t> = </w:t>
+      </w:r>
+      <w:r>
+        <w:rPr>
+          <w:rFonts w:ascii="Ubuntu Mono" w:eastAsia="Times New Roman" w:hAnsi="Ubuntu Mono" w:cs="Courier New"/>
+          <w:color w:val="FF8973"/>
+          <w:sz w:val="27"/>
+          <w:szCs w:val="27"/>
+          <w:lang w:val="en-US" w:eastAsia="ru-RU"/>
+        </w:rPr>
+        <w:t>1.609</w:t>
+      </w:r>
+      <w:r>
+        <w:rPr>
+          <w:rFonts w:ascii="Ubuntu Mono" w:eastAsia="Times New Roman" w:hAnsi="Ubuntu Mono" w:cs="Courier New"/>
+          <w:color w:val="939598"/>
+          <w:sz w:val="27"/>
+          <w:szCs w:val="27"/>
+          <w:lang w:val="en-US" w:eastAsia="ru-RU"/>
+        </w:rPr>
+        <w:br/>
+      </w:r>
+      <w:r>
+        <w:rPr>
+          <w:rFonts w:ascii="Ubuntu Mono" w:eastAsia="Times New Roman" w:hAnsi="Ubuntu Mono" w:cs="Courier New"/>
+          <w:color w:val="FFFFFF"/>
+          <w:sz w:val="27"/>
+          <w:szCs w:val="27"/>
+          <w:lang w:val="en-US" w:eastAsia="ru-RU"/>
+        </w:rPr>
+        <w:t>  </w:t>
+      </w:r>
+      <w:r>
+        <w:rPr>
+          <w:rFonts w:ascii="Ubuntu Mono" w:eastAsia="Times New Roman" w:hAnsi="Ubuntu Mono" w:cs="Courier New"/>
+          <w:color w:val="B3CCFF"/>
+          <w:sz w:val="27"/>
+          <w:szCs w:val="27"/>
+          <w:lang w:val="en-US" w:eastAsia="ru-RU"/>
+        </w:rPr>
+        <w:t xml:space="preserve">def </w:t>
+      </w:r>
+      <w:proofErr w:type="spellStart"/>
+      <w:r>
+        <w:rPr>
+          <w:rFonts w:ascii="Ubuntu Mono" w:eastAsia="Times New Roman" w:hAnsi="Ubuntu Mono" w:cs="Courier New"/>
+          <w:color w:val="B3CCFF"/>
+          <w:sz w:val="27"/>
+          <w:szCs w:val="27"/>
+          <w:lang w:val="en-US" w:eastAsia="ru-RU"/>
+        </w:rPr>
+        <w:t>how_many_</w:t>
+      </w:r>
+      <w:proofErr w:type="gramStart"/>
+      <w:r>
+        <w:rPr>
+          <w:rFonts w:ascii="Ubuntu Mono" w:eastAsia="Times New Roman" w:hAnsi="Ubuntu Mono" w:cs="Courier New"/>
+          <w:color w:val="B3CCFF"/>
+          <w:sz w:val="27"/>
+          <w:szCs w:val="27"/>
+          <w:lang w:val="en-US" w:eastAsia="ru-RU"/>
+        </w:rPr>
+        <w:t>kms</w:t>
+      </w:r>
+      <w:proofErr w:type="spellEnd"/>
+      <w:r>
+        <w:rPr>
+          <w:rFonts w:ascii="Ubuntu Mono" w:eastAsia="Times New Roman" w:hAnsi="Ubuntu Mono" w:cs="Courier New"/>
+          <w:color w:val="FFFFFF"/>
+          <w:sz w:val="27"/>
+          <w:szCs w:val="27"/>
+          <w:lang w:val="en-US" w:eastAsia="ru-RU"/>
+        </w:rPr>
+        <w:t>(</w:t>
+      </w:r>
+      <w:proofErr w:type="gramEnd"/>
+      <w:r>
+        <w:rPr>
+          <w:rFonts w:ascii="Ubuntu Mono" w:eastAsia="Times New Roman" w:hAnsi="Ubuntu Mono" w:cs="Courier New"/>
+          <w:color w:val="FF8973"/>
+          <w:sz w:val="27"/>
+          <w:szCs w:val="27"/>
+          <w:lang w:val="en-US" w:eastAsia="ru-RU"/>
+        </w:rPr>
+        <w:t>self</w:t>
+      </w:r>
+      <w:r>
+        <w:rPr>
+          <w:rFonts w:ascii="Ubuntu Mono" w:eastAsia="Times New Roman" w:hAnsi="Ubuntu Mono" w:cs="Courier New"/>
+          <w:color w:val="FFFFFF"/>
+          <w:sz w:val="27"/>
+          <w:szCs w:val="27"/>
+          <w:lang w:val="en-US" w:eastAsia="ru-RU"/>
+        </w:rPr>
+        <w:t>, </w:t>
+      </w:r>
+      <w:r>
+        <w:rPr>
+          <w:rFonts w:ascii="Ubuntu Mono" w:eastAsia="Times New Roman" w:hAnsi="Ubuntu Mono" w:cs="Courier New"/>
+          <w:color w:val="FF8973"/>
+          <w:sz w:val="27"/>
+          <w:szCs w:val="27"/>
+          <w:lang w:val="en-US" w:eastAsia="ru-RU"/>
+        </w:rPr>
+        <w:t>miles</w:t>
+      </w:r>
+      <w:r>
+        <w:rPr>
+          <w:rFonts w:ascii="Ubuntu Mono" w:eastAsia="Times New Roman" w:hAnsi="Ubuntu Mono" w:cs="Courier New"/>
+          <w:color w:val="FFFFFF"/>
+          <w:sz w:val="27"/>
+          <w:szCs w:val="27"/>
+          <w:lang w:val="en-US" w:eastAsia="ru-RU"/>
+        </w:rPr>
+        <w:t>):</w:t>
+      </w:r>
+      <w:r>
+        <w:rPr>
+          <w:rFonts w:ascii="Ubuntu Mono" w:eastAsia="Times New Roman" w:hAnsi="Ubuntu Mono" w:cs="Courier New"/>
+          <w:color w:val="939598"/>
+          <w:sz w:val="27"/>
+          <w:szCs w:val="27"/>
+          <w:lang w:val="en-US" w:eastAsia="ru-RU"/>
+        </w:rPr>
+        <w:br/>
+      </w:r>
+      <w:r>
+        <w:rPr>
+          <w:rFonts w:ascii="Ubuntu Mono" w:eastAsia="Times New Roman" w:hAnsi="Ubuntu Mono" w:cs="Courier New"/>
+          <w:color w:val="FFFFFF"/>
+          <w:sz w:val="27"/>
+          <w:szCs w:val="27"/>
+          <w:lang w:val="en-US" w:eastAsia="ru-RU"/>
+        </w:rPr>
+        <w:t>    </w:t>
+      </w:r>
+      <w:r>
+        <w:rPr>
+          <w:rFonts w:ascii="Ubuntu Mono" w:eastAsia="Times New Roman" w:hAnsi="Ubuntu Mono" w:cs="Courier New"/>
+          <w:color w:val="B3CCFF"/>
+          <w:sz w:val="27"/>
+          <w:szCs w:val="27"/>
+          <w:lang w:val="en-US" w:eastAsia="ru-RU"/>
+        </w:rPr>
+        <w:t>return</w:t>
+      </w:r>
+      <w:r>
+        <w:rPr>
+          <w:rFonts w:ascii="Ubuntu Mono" w:eastAsia="Times New Roman" w:hAnsi="Ubuntu Mono" w:cs="Courier New"/>
+          <w:color w:val="FFFFFF"/>
+          <w:sz w:val="27"/>
+          <w:szCs w:val="27"/>
+          <w:lang w:val="en-US" w:eastAsia="ru-RU"/>
+        </w:rPr>
+        <w:t> </w:t>
+      </w:r>
+      <w:r>
+        <w:rPr>
+          <w:rFonts w:ascii="Ubuntu Mono" w:eastAsia="Times New Roman" w:hAnsi="Ubuntu Mono" w:cs="Courier New"/>
+          <w:color w:val="FF8973"/>
+          <w:sz w:val="27"/>
+          <w:szCs w:val="27"/>
+          <w:lang w:val="en-US" w:eastAsia="ru-RU"/>
+        </w:rPr>
+        <w:t>miles</w:t>
+      </w:r>
+      <w:r>
+        <w:rPr>
+          <w:rFonts w:ascii="Ubuntu Mono" w:eastAsia="Times New Roman" w:hAnsi="Ubuntu Mono" w:cs="Courier New"/>
+          <w:color w:val="FFFFFF"/>
+          <w:sz w:val="27"/>
+          <w:szCs w:val="27"/>
+          <w:lang w:val="en-US" w:eastAsia="ru-RU"/>
+        </w:rPr>
+        <w:t> * </w:t>
+      </w:r>
+      <w:proofErr w:type="spellStart"/>
+      <w:r>
+        <w:rPr>
+          <w:rFonts w:ascii="Ubuntu Mono" w:eastAsia="Times New Roman" w:hAnsi="Ubuntu Mono" w:cs="Courier New"/>
+          <w:color w:val="FF8973"/>
+          <w:sz w:val="27"/>
+          <w:szCs w:val="27"/>
+          <w:lang w:val="en-US" w:eastAsia="ru-RU"/>
+        </w:rPr>
+        <w:t>self</w:t>
+      </w:r>
+      <w:r>
+        <w:rPr>
+          <w:rFonts w:ascii="Ubuntu Mono" w:eastAsia="Times New Roman" w:hAnsi="Ubuntu Mono" w:cs="Courier New"/>
+          <w:color w:val="FFFFFF"/>
+          <w:sz w:val="27"/>
+          <w:szCs w:val="27"/>
+          <w:lang w:val="en-US" w:eastAsia="ru-RU"/>
+        </w:rPr>
+        <w:t>.</w:t>
+      </w:r>
+      <w:r>
+        <w:rPr>
+          <w:rFonts w:ascii="Ubuntu Mono" w:eastAsia="Times New Roman" w:hAnsi="Ubuntu Mono" w:cs="Courier New"/>
+          <w:color w:val="83FFF5"/>
+          <w:sz w:val="27"/>
+          <w:szCs w:val="27"/>
+          <w:lang w:val="en-US" w:eastAsia="ru-RU"/>
+        </w:rPr>
+        <w:t>kms_in_a_mile</w:t>
+      </w:r>
+      <w:proofErr w:type="spellEnd"/>
+      <w:r>
+        <w:rPr>
+          <w:rFonts w:ascii="Ubuntu Mono" w:eastAsia="Times New Roman" w:hAnsi="Ubuntu Mono" w:cs="Courier New"/>
+          <w:color w:val="939598"/>
+          <w:sz w:val="27"/>
+          <w:szCs w:val="27"/>
+          <w:lang w:val="en-US" w:eastAsia="ru-RU"/>
+        </w:rPr>
+        <w:br/>
+      </w:r>
+      <w:r>
+        <w:rPr>
+          <w:rFonts w:ascii="Ubuntu Mono" w:eastAsia="Times New Roman" w:hAnsi="Ubuntu Mono" w:cs="Courier New"/>
+          <w:color w:val="939598"/>
+          <w:sz w:val="27"/>
+          <w:szCs w:val="27"/>
+          <w:lang w:val="en-US" w:eastAsia="ru-RU"/>
+        </w:rPr>
+        <w:br/>
+      </w:r>
+      <w:r>
+        <w:rPr>
+          <w:rFonts w:ascii="Ubuntu Mono" w:eastAsia="Times New Roman" w:hAnsi="Ubuntu Mono" w:cs="Courier New"/>
+          <w:color w:val="FF8973"/>
+          <w:sz w:val="27"/>
+          <w:szCs w:val="27"/>
+          <w:lang w:val="en-US" w:eastAsia="ru-RU"/>
+        </w:rPr>
+        <w:t>converter</w:t>
+      </w:r>
+      <w:r>
+        <w:rPr>
+          <w:rFonts w:ascii="Ubuntu Mono" w:eastAsia="Times New Roman" w:hAnsi="Ubuntu Mono" w:cs="Courier New"/>
+          <w:color w:val="FFFFFF"/>
+          <w:sz w:val="27"/>
+          <w:szCs w:val="27"/>
+          <w:lang w:val="en-US" w:eastAsia="ru-RU"/>
+        </w:rPr>
+        <w:t> = </w:t>
+      </w:r>
+      <w:proofErr w:type="spellStart"/>
+      <w:r>
+        <w:rPr>
+          <w:rFonts w:ascii="Ubuntu Mono" w:eastAsia="Times New Roman" w:hAnsi="Ubuntu Mono" w:cs="Courier New"/>
+          <w:color w:val="FF8973"/>
+          <w:sz w:val="27"/>
+          <w:szCs w:val="27"/>
+          <w:lang w:val="en-US" w:eastAsia="ru-RU"/>
+        </w:rPr>
+        <w:t>DistanceConverter</w:t>
+      </w:r>
+      <w:proofErr w:type="spellEnd"/>
+      <w:r>
+        <w:rPr>
+          <w:rFonts w:ascii="Ubuntu Mono" w:eastAsia="Times New Roman" w:hAnsi="Ubuntu Mono" w:cs="Courier New"/>
+          <w:color w:val="FFFFFF"/>
+          <w:sz w:val="27"/>
+          <w:szCs w:val="27"/>
+          <w:lang w:val="en-US" w:eastAsia="ru-RU"/>
+        </w:rPr>
+        <w:t>()</w:t>
+      </w:r>
+      <w:r>
+        <w:rPr>
+          <w:rFonts w:ascii="Ubuntu Mono" w:eastAsia="Times New Roman" w:hAnsi="Ubuntu Mono" w:cs="Courier New"/>
+          <w:color w:val="939598"/>
+          <w:sz w:val="27"/>
+          <w:szCs w:val="27"/>
+          <w:lang w:val="en-US" w:eastAsia="ru-RU"/>
+        </w:rPr>
+        <w:br/>
+      </w:r>
+      <w:r>
+        <w:rPr>
+          <w:rFonts w:ascii="Ubuntu Mono" w:eastAsia="Times New Roman" w:hAnsi="Ubuntu Mono" w:cs="Courier New"/>
+          <w:color w:val="FF8973"/>
+          <w:sz w:val="27"/>
+          <w:szCs w:val="27"/>
+          <w:lang w:val="en-US" w:eastAsia="ru-RU"/>
+        </w:rPr>
+        <w:t>kms_in_5_miles</w:t>
+      </w:r>
+      <w:r>
+        <w:rPr>
+          <w:rFonts w:ascii="Ubuntu Mono" w:eastAsia="Times New Roman" w:hAnsi="Ubuntu Mono" w:cs="Courier New"/>
+          <w:color w:val="FFFFFF"/>
+          <w:sz w:val="27"/>
+          <w:szCs w:val="27"/>
+          <w:lang w:val="en-US" w:eastAsia="ru-RU"/>
+        </w:rPr>
+        <w:t> = </w:t>
+      </w:r>
+      <w:proofErr w:type="spellStart"/>
+      <w:r>
+        <w:rPr>
+          <w:rFonts w:ascii="Ubuntu Mono" w:eastAsia="Times New Roman" w:hAnsi="Ubuntu Mono" w:cs="Courier New"/>
+          <w:color w:val="FF8973"/>
+          <w:sz w:val="27"/>
+          <w:szCs w:val="27"/>
+          <w:lang w:val="en-US" w:eastAsia="ru-RU"/>
+        </w:rPr>
+        <w:t>converter</w:t>
+      </w:r>
+      <w:r>
+        <w:rPr>
+          <w:rFonts w:ascii="Ubuntu Mono" w:eastAsia="Times New Roman" w:hAnsi="Ubuntu Mono" w:cs="Courier New"/>
+          <w:color w:val="FFFFFF"/>
+          <w:sz w:val="27"/>
+          <w:szCs w:val="27"/>
+          <w:lang w:val="en-US" w:eastAsia="ru-RU"/>
+        </w:rPr>
+        <w:t>.</w:t>
+      </w:r>
+      <w:r>
+        <w:rPr>
+          <w:rFonts w:ascii="Ubuntu Mono" w:eastAsia="Times New Roman" w:hAnsi="Ubuntu Mono" w:cs="Courier New"/>
+          <w:color w:val="83FFF5"/>
+          <w:sz w:val="27"/>
+          <w:szCs w:val="27"/>
+          <w:lang w:val="en-US" w:eastAsia="ru-RU"/>
+        </w:rPr>
+        <w:t>how_many_kms</w:t>
+      </w:r>
+      <w:proofErr w:type="spellEnd"/>
+      <w:r>
+        <w:rPr>
+          <w:rFonts w:ascii="Ubuntu Mono" w:eastAsia="Times New Roman" w:hAnsi="Ubuntu Mono" w:cs="Courier New"/>
+          <w:color w:val="FFFFFF"/>
+          <w:sz w:val="27"/>
+          <w:szCs w:val="27"/>
+          <w:lang w:val="en-US" w:eastAsia="ru-RU"/>
+        </w:rPr>
+        <w:t>(</w:t>
+      </w:r>
+      <w:r>
+        <w:rPr>
+          <w:rFonts w:ascii="Ubuntu Mono" w:eastAsia="Times New Roman" w:hAnsi="Ubuntu Mono" w:cs="Courier New"/>
+          <w:color w:val="FF8973"/>
+          <w:sz w:val="27"/>
+          <w:szCs w:val="27"/>
+          <w:lang w:val="en-US" w:eastAsia="ru-RU"/>
+        </w:rPr>
+        <w:t>5</w:t>
+      </w:r>
+      <w:r>
+        <w:rPr>
+          <w:rFonts w:ascii="Ubuntu Mono" w:eastAsia="Times New Roman" w:hAnsi="Ubuntu Mono" w:cs="Courier New"/>
+          <w:color w:val="FFFFFF"/>
+          <w:sz w:val="27"/>
+          <w:szCs w:val="27"/>
+          <w:lang w:val="en-US" w:eastAsia="ru-RU"/>
+        </w:rPr>
+        <w:t>)</w:t>
+      </w:r>
+      <w:r>
+        <w:rPr>
+          <w:rFonts w:ascii="Ubuntu Mono" w:eastAsia="Times New Roman" w:hAnsi="Ubuntu Mono" w:cs="Courier New"/>
+          <w:color w:val="939598"/>
+          <w:sz w:val="27"/>
+          <w:szCs w:val="27"/>
+          <w:lang w:val="en-US" w:eastAsia="ru-RU"/>
+        </w:rPr>
+        <w:br/>
+      </w:r>
+      <w:r>
+        <w:rPr>
+          <w:rFonts w:ascii="Ubuntu Mono" w:eastAsia="Times New Roman" w:hAnsi="Ubuntu Mono" w:cs="Courier New"/>
+          <w:color w:val="FFFFFF"/>
+          <w:sz w:val="27"/>
+          <w:szCs w:val="27"/>
+          <w:lang w:val="en-US" w:eastAsia="ru-RU"/>
+        </w:rPr>
+        <w:t>print(</w:t>
+      </w:r>
+      <w:r>
+        <w:rPr>
+          <w:rFonts w:ascii="Ubuntu Mono" w:eastAsia="Times New Roman" w:hAnsi="Ubuntu Mono" w:cs="Courier New"/>
+          <w:color w:val="FF8973"/>
+          <w:sz w:val="27"/>
+          <w:szCs w:val="27"/>
+          <w:lang w:val="en-US" w:eastAsia="ru-RU"/>
+        </w:rPr>
+        <w:t>kms_in_5_miles</w:t>
+      </w:r>
+      <w:r>
+        <w:rPr>
+          <w:rFonts w:ascii="Ubuntu Mono" w:eastAsia="Times New Roman" w:hAnsi="Ubuntu Mono" w:cs="Courier New"/>
+          <w:color w:val="FFFFFF"/>
+          <w:sz w:val="27"/>
+          <w:szCs w:val="27"/>
+          <w:lang w:val="en-US" w:eastAsia="ru-RU"/>
+        </w:rPr>
+        <w:t>)</w:t>
+      </w:r>
+      <w:r>
+        <w:rPr>
+          <w:rFonts w:ascii="Ubuntu Mono" w:eastAsia="Times New Roman" w:hAnsi="Ubuntu Mono" w:cs="Courier New"/>
+          <w:color w:val="939598"/>
+          <w:sz w:val="27"/>
+          <w:szCs w:val="27"/>
+          <w:lang w:val="en-US" w:eastAsia="ru-RU"/>
+        </w:rPr>
+        <w:br/>
+        <w:t># prints "8.045"</w:t>
+      </w:r>
+    </w:p>
+    <w:p>
+      <w:pPr>
+        <w:spacing w:after="0" w:line="240" w:lineRule="auto"/>
+        <w:rPr>
+          <w:rFonts w:ascii="Segoe UI" w:eastAsia="Times New Roman" w:hAnsi="Segoe UI" w:cs="Segoe UI"/>
+          <w:color w:val="10162F"/>
+          <w:sz w:val="27"/>
+          <w:szCs w:val="27"/>
+          <w:lang w:val="en-US" w:eastAsia="ru-RU"/>
+        </w:rPr>
+      </w:pPr>
+      <w:r>
+        <w:rPr>
+          <w:rFonts w:ascii="Segoe UI" w:eastAsia="Times New Roman" w:hAnsi="Segoe UI" w:cs="Segoe UI"/>
+          <w:color w:val="10162F"/>
+          <w:sz w:val="27"/>
+          <w:szCs w:val="27"/>
+          <w:lang w:val="en-US" w:eastAsia="ru-RU"/>
+        </w:rPr>
+        <w:lastRenderedPageBreak/>
+        <w:t>Above we defined a </w:t>
+      </w:r>
+      <w:proofErr w:type="spellStart"/>
+      <w:r>
+        <w:rPr>
+          <w:rFonts w:ascii="Ubuntu Mono" w:eastAsia="Times New Roman" w:hAnsi="Ubuntu Mono" w:cs="Courier New"/>
+          <w:color w:val="15141F"/>
+          <w:shd w:val="clear" w:color="auto" w:fill="EAE9ED"/>
+          <w:lang w:val="en-US" w:eastAsia="ru-RU"/>
+        </w:rPr>
+        <w:t>DistanceConverter</w:t>
+      </w:r>
+      <w:proofErr w:type="spellEnd"/>
+      <w:r>
+        <w:rPr>
+          <w:rFonts w:ascii="Segoe UI" w:eastAsia="Times New Roman" w:hAnsi="Segoe UI" w:cs="Segoe UI"/>
+          <w:color w:val="10162F"/>
+          <w:sz w:val="27"/>
+          <w:szCs w:val="27"/>
+          <w:lang w:val="en-US" w:eastAsia="ru-RU"/>
+        </w:rPr>
+        <w:t> class, instantiated it, and used it to convert 5 miles into kilometers. Notice again that even though </w:t>
+      </w:r>
+      <w:proofErr w:type="spellStart"/>
+      <w:r>
+        <w:rPr>
+          <w:rFonts w:ascii="Ubuntu Mono" w:eastAsia="Times New Roman" w:hAnsi="Ubuntu Mono" w:cs="Courier New"/>
+          <w:color w:val="15141F"/>
+          <w:shd w:val="clear" w:color="auto" w:fill="EAE9ED"/>
+          <w:lang w:val="en-US" w:eastAsia="ru-RU"/>
+        </w:rPr>
+        <w:t>how_many_kms</w:t>
+      </w:r>
+      <w:proofErr w:type="spellEnd"/>
+      <w:r>
+        <w:rPr>
+          <w:rFonts w:ascii="Segoe UI" w:eastAsia="Times New Roman" w:hAnsi="Segoe UI" w:cs="Segoe UI"/>
+          <w:color w:val="10162F"/>
+          <w:sz w:val="27"/>
+          <w:szCs w:val="27"/>
+          <w:lang w:val="en-US" w:eastAsia="ru-RU"/>
+        </w:rPr>
+        <w:t> takes two arguments in its definition, we only pass </w:t>
+      </w:r>
+      <w:r>
+        <w:rPr>
+          <w:rFonts w:ascii="Ubuntu Mono" w:eastAsia="Times New Roman" w:hAnsi="Ubuntu Mono" w:cs="Courier New"/>
+          <w:color w:val="15141F"/>
+          <w:shd w:val="clear" w:color="auto" w:fill="EAE9ED"/>
+          <w:lang w:val="en-US" w:eastAsia="ru-RU"/>
+        </w:rPr>
+        <w:t>miles</w:t>
+      </w:r>
+      <w:r>
+        <w:rPr>
+          <w:rFonts w:ascii="Segoe UI" w:eastAsia="Times New Roman" w:hAnsi="Segoe UI" w:cs="Segoe UI"/>
+          <w:color w:val="10162F"/>
+          <w:sz w:val="27"/>
+          <w:szCs w:val="27"/>
+          <w:lang w:val="en-US" w:eastAsia="ru-RU"/>
+        </w:rPr>
+        <w:t>, because </w:t>
+      </w:r>
+      <w:r>
+        <w:rPr>
+          <w:rFonts w:ascii="Ubuntu Mono" w:eastAsia="Times New Roman" w:hAnsi="Ubuntu Mono" w:cs="Courier New"/>
+          <w:color w:val="15141F"/>
+          <w:shd w:val="clear" w:color="auto" w:fill="EAE9ED"/>
+          <w:lang w:val="en-US" w:eastAsia="ru-RU"/>
+        </w:rPr>
+        <w:t>self</w:t>
+      </w:r>
+      <w:r>
+        <w:rPr>
+          <w:rFonts w:ascii="Segoe UI" w:eastAsia="Times New Roman" w:hAnsi="Segoe UI" w:cs="Segoe UI"/>
+          <w:color w:val="10162F"/>
+          <w:sz w:val="27"/>
+          <w:szCs w:val="27"/>
+          <w:lang w:val="en-US" w:eastAsia="ru-RU"/>
+        </w:rPr>
+        <w:t> is implicitly passed (and refers to the object </w:t>
+      </w:r>
+      <w:r>
+        <w:rPr>
+          <w:rFonts w:ascii="Ubuntu Mono" w:eastAsia="Times New Roman" w:hAnsi="Ubuntu Mono" w:cs="Courier New"/>
+          <w:color w:val="15141F"/>
+          <w:shd w:val="clear" w:color="auto" w:fill="EAE9ED"/>
+          <w:lang w:val="en-US" w:eastAsia="ru-RU"/>
+        </w:rPr>
+        <w:t>converter</w:t>
+      </w:r>
+      <w:r>
+        <w:rPr>
+          <w:rFonts w:ascii="Segoe UI" w:eastAsia="Times New Roman" w:hAnsi="Segoe UI" w:cs="Segoe UI"/>
+          <w:color w:val="10162F"/>
+          <w:sz w:val="27"/>
+          <w:szCs w:val="27"/>
+          <w:lang w:val="en-US" w:eastAsia="ru-RU"/>
+        </w:rPr>
+        <w:t>).</w:t>
+      </w:r>
+    </w:p>
+    <w:p>
+      <w:pPr>
+        <w:spacing w:before="100" w:beforeAutospacing="1" w:after="100" w:afterAutospacing="1" w:line="240" w:lineRule="auto"/>
+        <w:outlineLvl w:val="2"/>
+        <w:rPr>
+          <w:rFonts w:ascii="Segoe UI" w:eastAsia="Times New Roman" w:hAnsi="Segoe UI" w:cs="Segoe UI"/>
+          <w:b/>
+          <w:bCs/>
+          <w:color w:val="10162F"/>
+          <w:sz w:val="27"/>
+          <w:szCs w:val="27"/>
+          <w:lang w:val="en-US" w:eastAsia="ru-RU"/>
+        </w:rPr>
+      </w:pPr>
+      <w:r>
+        <w:rPr>
+          <w:rFonts w:ascii="Segoe UI" w:eastAsia="Times New Roman" w:hAnsi="Segoe UI" w:cs="Segoe UI"/>
+          <w:b/>
+          <w:bCs/>
+          <w:color w:val="10162F"/>
+          <w:sz w:val="27"/>
+          <w:szCs w:val="27"/>
+          <w:lang w:val="en-US" w:eastAsia="ru-RU"/>
+        </w:rPr>
+        <w:t>Instructions</w:t>
+      </w:r>
+    </w:p>
+    <w:p>
+      <w:pPr>
+        <w:spacing w:after="0" w:line="240" w:lineRule="auto"/>
+        <w:rPr>
+          <w:rFonts w:ascii="Segoe UI" w:eastAsia="Times New Roman" w:hAnsi="Segoe UI" w:cs="Segoe UI"/>
+          <w:color w:val="10162F"/>
+          <w:sz w:val="27"/>
+          <w:szCs w:val="27"/>
+          <w:lang w:val="en-US" w:eastAsia="ru-RU"/>
+        </w:rPr>
+      </w:pPr>
+      <w:r>
+        <w:rPr>
+          <w:rFonts w:ascii="Segoe UI" w:eastAsia="Times New Roman" w:hAnsi="Segoe UI" w:cs="Segoe UI"/>
+          <w:b/>
+          <w:bCs/>
+          <w:color w:val="10162F"/>
+          <w:sz w:val="27"/>
+          <w:szCs w:val="27"/>
+          <w:lang w:val="en-US" w:eastAsia="ru-RU"/>
+        </w:rPr>
+        <w:t>1.</w:t>
+      </w:r>
+    </w:p>
+    <w:p>
+      <w:pPr>
+        <w:spacing w:after="100" w:afterAutospacing="1" w:line="240" w:lineRule="auto"/>
+        <w:rPr>
+          <w:rFonts w:ascii="Segoe UI" w:eastAsia="Times New Roman" w:hAnsi="Segoe UI" w:cs="Segoe UI"/>
+          <w:color w:val="10162F"/>
+          <w:sz w:val="27"/>
+          <w:szCs w:val="27"/>
+          <w:lang w:val="en-US" w:eastAsia="ru-RU"/>
+        </w:rPr>
+      </w:pPr>
+      <w:r>
+        <w:rPr>
+          <w:rFonts w:ascii="Segoe UI" w:eastAsia="Times New Roman" w:hAnsi="Segoe UI" w:cs="Segoe UI"/>
+          <w:color w:val="10162F"/>
+          <w:sz w:val="27"/>
+          <w:szCs w:val="27"/>
+          <w:lang w:val="en-US" w:eastAsia="ru-RU"/>
+        </w:rPr>
+        <w:t>It’s March 14th (known in some places as </w:t>
+      </w:r>
+      <w:proofErr w:type="gramStart"/>
+      <w:r>
+        <w:rPr>
+          <w:rFonts w:ascii="Segoe UI" w:eastAsia="Times New Roman" w:hAnsi="Segoe UI" w:cs="Segoe UI"/>
+          <w:b/>
+          <w:bCs/>
+          <w:color w:val="10162F"/>
+          <w:sz w:val="27"/>
+          <w:szCs w:val="27"/>
+          <w:lang w:val="en-US" w:eastAsia="ru-RU"/>
+        </w:rPr>
+        <w:t>Pi day</w:t>
+      </w:r>
+      <w:proofErr w:type="gramEnd"/>
+      <w:r>
+        <w:rPr>
+          <w:rFonts w:ascii="Segoe UI" w:eastAsia="Times New Roman" w:hAnsi="Segoe UI" w:cs="Segoe UI"/>
+          <w:color w:val="10162F"/>
+          <w:sz w:val="27"/>
+          <w:szCs w:val="27"/>
+          <w:lang w:val="en-US" w:eastAsia="ru-RU"/>
+        </w:rPr>
+        <w:t>) at </w:t>
+      </w:r>
+      <w:r>
+        <w:rPr>
+          <w:rFonts w:ascii="Segoe UI" w:eastAsia="Times New Roman" w:hAnsi="Segoe UI" w:cs="Segoe UI"/>
+          <w:i/>
+          <w:iCs/>
+          <w:color w:val="10162F"/>
+          <w:sz w:val="27"/>
+          <w:szCs w:val="27"/>
+          <w:lang w:val="en-US" w:eastAsia="ru-RU"/>
+        </w:rPr>
+        <w:t>Jan van High</w:t>
+      </w:r>
+      <w:r>
+        <w:rPr>
+          <w:rFonts w:ascii="Segoe UI" w:eastAsia="Times New Roman" w:hAnsi="Segoe UI" w:cs="Segoe UI"/>
+          <w:color w:val="10162F"/>
+          <w:sz w:val="27"/>
+          <w:szCs w:val="27"/>
+          <w:lang w:val="en-US" w:eastAsia="ru-RU"/>
+        </w:rPr>
+        <w:t>, and you’re feeling awfully festive. You decide to create a program that calculates the area of a circle.</w:t>
+      </w:r>
+    </w:p>
+    <w:p>
+      <w:pPr>
+        <w:spacing w:after="0" w:line="240" w:lineRule="auto"/>
+        <w:rPr>
+          <w:rFonts w:ascii="Segoe UI" w:eastAsia="Times New Roman" w:hAnsi="Segoe UI" w:cs="Segoe UI"/>
+          <w:color w:val="10162F"/>
+          <w:sz w:val="27"/>
+          <w:szCs w:val="27"/>
+          <w:lang w:val="en-US" w:eastAsia="ru-RU"/>
+        </w:rPr>
+      </w:pPr>
+      <w:r>
+        <w:rPr>
+          <w:rFonts w:ascii="Segoe UI" w:eastAsia="Times New Roman" w:hAnsi="Segoe UI" w:cs="Segoe UI"/>
+          <w:color w:val="10162F"/>
+          <w:sz w:val="27"/>
+          <w:szCs w:val="27"/>
+          <w:lang w:val="en-US" w:eastAsia="ru-RU"/>
+        </w:rPr>
+        <w:t>Create a </w:t>
+      </w:r>
+      <w:r>
+        <w:rPr>
+          <w:rFonts w:ascii="Ubuntu Mono" w:eastAsia="Times New Roman" w:hAnsi="Ubuntu Mono" w:cs="Courier New"/>
+          <w:color w:val="15141F"/>
+          <w:shd w:val="clear" w:color="auto" w:fill="EAE9ED"/>
+          <w:lang w:val="en-US" w:eastAsia="ru-RU"/>
+        </w:rPr>
+        <w:t>Circle</w:t>
+      </w:r>
+      <w:r>
+        <w:rPr>
+          <w:rFonts w:ascii="Segoe UI" w:eastAsia="Times New Roman" w:hAnsi="Segoe UI" w:cs="Segoe UI"/>
+          <w:color w:val="10162F"/>
+          <w:sz w:val="27"/>
+          <w:szCs w:val="27"/>
+          <w:lang w:val="en-US" w:eastAsia="ru-RU"/>
+        </w:rPr>
+        <w:t> class with class variable </w:t>
+      </w:r>
+      <w:r>
+        <w:rPr>
+          <w:rFonts w:ascii="Ubuntu Mono" w:eastAsia="Times New Roman" w:hAnsi="Ubuntu Mono" w:cs="Courier New"/>
+          <w:color w:val="15141F"/>
+          <w:shd w:val="clear" w:color="auto" w:fill="EAE9ED"/>
+          <w:lang w:val="en-US" w:eastAsia="ru-RU"/>
+        </w:rPr>
+        <w:t>pi</w:t>
+      </w:r>
+      <w:r>
+        <w:rPr>
+          <w:rFonts w:ascii="Segoe UI" w:eastAsia="Times New Roman" w:hAnsi="Segoe UI" w:cs="Segoe UI"/>
+          <w:color w:val="10162F"/>
+          <w:sz w:val="27"/>
+          <w:szCs w:val="27"/>
+          <w:lang w:val="en-US" w:eastAsia="ru-RU"/>
+        </w:rPr>
+        <w:t>. Set </w:t>
+      </w:r>
+      <w:r>
+        <w:rPr>
+          <w:rFonts w:ascii="Ubuntu Mono" w:eastAsia="Times New Roman" w:hAnsi="Ubuntu Mono" w:cs="Courier New"/>
+          <w:color w:val="15141F"/>
+          <w:shd w:val="clear" w:color="auto" w:fill="EAE9ED"/>
+          <w:lang w:val="en-US" w:eastAsia="ru-RU"/>
+        </w:rPr>
+        <w:t>pi</w:t>
+      </w:r>
+      <w:r>
+        <w:rPr>
+          <w:rFonts w:ascii="Segoe UI" w:eastAsia="Times New Roman" w:hAnsi="Segoe UI" w:cs="Segoe UI"/>
+          <w:color w:val="10162F"/>
+          <w:sz w:val="27"/>
+          <w:szCs w:val="27"/>
+          <w:lang w:val="en-US" w:eastAsia="ru-RU"/>
+        </w:rPr>
+        <w:t> to the approximation </w:t>
+      </w:r>
+      <w:r>
+        <w:rPr>
+          <w:rFonts w:ascii="Ubuntu Mono" w:eastAsia="Times New Roman" w:hAnsi="Ubuntu Mono" w:cs="Courier New"/>
+          <w:color w:val="15141F"/>
+          <w:shd w:val="clear" w:color="auto" w:fill="EAE9ED"/>
+          <w:lang w:val="en-US" w:eastAsia="ru-RU"/>
+        </w:rPr>
+        <w:t>3.14</w:t>
+      </w:r>
+      <w:r>
+        <w:rPr>
+          <w:rFonts w:ascii="Segoe UI" w:eastAsia="Times New Roman" w:hAnsi="Segoe UI" w:cs="Segoe UI"/>
+          <w:color w:val="10162F"/>
+          <w:sz w:val="27"/>
+          <w:szCs w:val="27"/>
+          <w:lang w:val="en-US" w:eastAsia="ru-RU"/>
+        </w:rPr>
+        <w:t>.</w:t>
+      </w:r>
+    </w:p>
+    <w:p>
+      <w:pPr>
+        <w:shd w:val="clear" w:color="auto" w:fill="37C3BE"/>
+        <w:spacing w:after="0" w:line="240" w:lineRule="auto"/>
+        <w:rPr>
+          <w:rFonts w:ascii="Segoe UI" w:eastAsia="Times New Roman" w:hAnsi="Segoe UI" w:cs="Segoe UI"/>
+          <w:color w:val="FFFFFF"/>
+          <w:sz w:val="2"/>
+          <w:szCs w:val="2"/>
+          <w:lang w:val="en-US" w:eastAsia="ru-RU"/>
+        </w:rPr>
+      </w:pPr>
+      <w:r>
+        <w:rPr>
+          <w:rFonts w:ascii="Segoe UI" w:eastAsia="Times New Roman" w:hAnsi="Segoe UI" w:cs="Segoe UI"/>
+          <w:color w:val="FFFFFF"/>
+          <w:sz w:val="2"/>
+          <w:szCs w:val="2"/>
+          <w:lang w:val="en-US" w:eastAsia="ru-RU"/>
+        </w:rPr>
+        <w:t>Checkpoint 2 Passed</w:t>
+      </w:r>
+    </w:p>
+    <w:p>
+      <w:pPr>
+        <w:spacing w:after="0" w:line="240" w:lineRule="auto"/>
+        <w:rPr>
+          <w:rFonts w:ascii="Segoe UI" w:eastAsia="Times New Roman" w:hAnsi="Segoe UI" w:cs="Segoe UI"/>
+          <w:color w:val="10162F"/>
+          <w:sz w:val="27"/>
+          <w:szCs w:val="27"/>
+          <w:lang w:val="en-US" w:eastAsia="ru-RU"/>
+        </w:rPr>
+      </w:pPr>
+      <w:r>
+        <w:rPr>
+          <w:rFonts w:ascii="Segoe UI" w:eastAsia="Times New Roman" w:hAnsi="Segoe UI" w:cs="Segoe UI"/>
+          <w:b/>
+          <w:bCs/>
+          <w:color w:val="10162F"/>
+          <w:sz w:val="27"/>
+          <w:szCs w:val="27"/>
+          <w:lang w:val="en-US" w:eastAsia="ru-RU"/>
+        </w:rPr>
+        <w:t>2.</w:t>
+      </w:r>
+    </w:p>
+    <w:p>
+      <w:pPr>
+        <w:spacing w:after="100" w:afterAutospacing="1" w:line="240" w:lineRule="auto"/>
+        <w:rPr>
+          <w:rFonts w:ascii="Segoe UI" w:eastAsia="Times New Roman" w:hAnsi="Segoe UI" w:cs="Segoe UI"/>
+          <w:color w:val="10162F"/>
+          <w:sz w:val="27"/>
+          <w:szCs w:val="27"/>
+          <w:lang w:val="en-US" w:eastAsia="ru-RU"/>
+        </w:rPr>
+      </w:pPr>
+      <w:r>
+        <w:rPr>
+          <w:rFonts w:ascii="Segoe UI" w:eastAsia="Times New Roman" w:hAnsi="Segoe UI" w:cs="Segoe UI"/>
+          <w:color w:val="10162F"/>
+          <w:sz w:val="27"/>
+          <w:szCs w:val="27"/>
+          <w:lang w:val="en-US" w:eastAsia="ru-RU"/>
+        </w:rPr>
+        <w:t>Give </w:t>
+      </w:r>
+      <w:r>
+        <w:rPr>
+          <w:rFonts w:ascii="Ubuntu Mono" w:eastAsia="Times New Roman" w:hAnsi="Ubuntu Mono" w:cs="Courier New"/>
+          <w:color w:val="15141F"/>
+          <w:shd w:val="clear" w:color="auto" w:fill="EAE9ED"/>
+          <w:lang w:val="en-US" w:eastAsia="ru-RU"/>
+        </w:rPr>
+        <w:t>Circle</w:t>
+      </w:r>
+      <w:r>
+        <w:rPr>
+          <w:rFonts w:ascii="Segoe UI" w:eastAsia="Times New Roman" w:hAnsi="Segoe UI" w:cs="Segoe UI"/>
+          <w:color w:val="10162F"/>
+          <w:sz w:val="27"/>
+          <w:szCs w:val="27"/>
+          <w:lang w:val="en-US" w:eastAsia="ru-RU"/>
+        </w:rPr>
+        <w:t> an </w:t>
+      </w:r>
+      <w:r>
+        <w:rPr>
+          <w:rFonts w:ascii="Ubuntu Mono" w:eastAsia="Times New Roman" w:hAnsi="Ubuntu Mono" w:cs="Courier New"/>
+          <w:color w:val="15141F"/>
+          <w:shd w:val="clear" w:color="auto" w:fill="EAE9ED"/>
+          <w:lang w:val="en-US" w:eastAsia="ru-RU"/>
+        </w:rPr>
+        <w:t>area</w:t>
+      </w:r>
+      <w:r>
+        <w:rPr>
+          <w:rFonts w:ascii="Segoe UI" w:eastAsia="Times New Roman" w:hAnsi="Segoe UI" w:cs="Segoe UI"/>
+          <w:color w:val="10162F"/>
+          <w:sz w:val="27"/>
+          <w:szCs w:val="27"/>
+          <w:lang w:val="en-US" w:eastAsia="ru-RU"/>
+        </w:rPr>
+        <w:t> method that takes two parameters: </w:t>
+      </w:r>
+      <w:r>
+        <w:rPr>
+          <w:rFonts w:ascii="Ubuntu Mono" w:eastAsia="Times New Roman" w:hAnsi="Ubuntu Mono" w:cs="Courier New"/>
+          <w:color w:val="15141F"/>
+          <w:shd w:val="clear" w:color="auto" w:fill="EAE9ED"/>
+          <w:lang w:val="en-US" w:eastAsia="ru-RU"/>
+        </w:rPr>
+        <w:t>self</w:t>
+      </w:r>
+      <w:r>
+        <w:rPr>
+          <w:rFonts w:ascii="Segoe UI" w:eastAsia="Times New Roman" w:hAnsi="Segoe UI" w:cs="Segoe UI"/>
+          <w:color w:val="10162F"/>
+          <w:sz w:val="27"/>
+          <w:szCs w:val="27"/>
+          <w:lang w:val="en-US" w:eastAsia="ru-RU"/>
+        </w:rPr>
+        <w:t> and </w:t>
+      </w:r>
+      <w:r>
+        <w:rPr>
+          <w:rFonts w:ascii="Ubuntu Mono" w:eastAsia="Times New Roman" w:hAnsi="Ubuntu Mono" w:cs="Courier New"/>
+          <w:color w:val="15141F"/>
+          <w:shd w:val="clear" w:color="auto" w:fill="EAE9ED"/>
+          <w:lang w:val="en-US" w:eastAsia="ru-RU"/>
+        </w:rPr>
+        <w:t>radius</w:t>
+      </w:r>
+      <w:r>
+        <w:rPr>
+          <w:rFonts w:ascii="Segoe UI" w:eastAsia="Times New Roman" w:hAnsi="Segoe UI" w:cs="Segoe UI"/>
+          <w:color w:val="10162F"/>
+          <w:sz w:val="27"/>
+          <w:szCs w:val="27"/>
+          <w:lang w:val="en-US" w:eastAsia="ru-RU"/>
+        </w:rPr>
+        <w:t>.</w:t>
+      </w:r>
+    </w:p>
+    <w:p>
+      <w:pPr>
+        <w:spacing w:after="100" w:afterAutospacing="1" w:line="240" w:lineRule="auto"/>
+        <w:rPr>
+          <w:rFonts w:ascii="Segoe UI" w:eastAsia="Times New Roman" w:hAnsi="Segoe UI" w:cs="Segoe UI"/>
+          <w:color w:val="10162F"/>
+          <w:sz w:val="27"/>
+          <w:szCs w:val="27"/>
+          <w:lang w:val="en-US" w:eastAsia="ru-RU"/>
+        </w:rPr>
+      </w:pPr>
+      <w:r>
+        <w:rPr>
+          <w:rFonts w:ascii="Segoe UI" w:eastAsia="Times New Roman" w:hAnsi="Segoe UI" w:cs="Segoe UI"/>
+          <w:color w:val="10162F"/>
+          <w:sz w:val="27"/>
+          <w:szCs w:val="27"/>
+          <w:lang w:val="en-US" w:eastAsia="ru-RU"/>
+        </w:rPr>
+        <w:t>Return the area as given by this formula:</w:t>
+      </w:r>
+    </w:p>
+    <w:p>
+      <w:pPr>
+        <w:shd w:val="clear" w:color="auto" w:fill="211E2F"/>
+        <w:tabs>
+          <w:tab w:val="left" w:pos="916"/>
+          <w:tab w:val="left" w:pos="1832"/>
+          <w:tab w:val="left" w:pos="2748"/>
+          <w:tab w:val="left" w:pos="3664"/>
+          <w:tab w:val="left" w:pos="4580"/>
+          <w:tab w:val="left" w:pos="5496"/>
+          <w:tab w:val="left" w:pos="6412"/>
+          <w:tab w:val="left" w:pos="7328"/>
+          <w:tab w:val="left" w:pos="8244"/>
+          <w:tab w:val="left" w:pos="9160"/>
+          <w:tab w:val="left" w:pos="10076"/>
+          <w:tab w:val="left" w:pos="10992"/>
+          <w:tab w:val="left" w:pos="11908"/>
+          <w:tab w:val="left" w:pos="12824"/>
+          <w:tab w:val="left" w:pos="13740"/>
+          <w:tab w:val="left" w:pos="14656"/>
+        </w:tabs>
+        <w:spacing w:after="0" w:line="240" w:lineRule="auto"/>
+        <w:rPr>
+          <w:rFonts w:ascii="Ubuntu Mono" w:eastAsia="Times New Roman" w:hAnsi="Ubuntu Mono" w:cs="Courier New"/>
+          <w:color w:val="939598"/>
+          <w:sz w:val="27"/>
+          <w:szCs w:val="27"/>
+          <w:lang w:val="en-US" w:eastAsia="ru-RU"/>
+        </w:rPr>
+      </w:pPr>
+      <w:r>
+        <w:rPr>
+          <w:rFonts w:ascii="Ubuntu Mono" w:eastAsia="Times New Roman" w:hAnsi="Ubuntu Mono" w:cs="Courier New"/>
+          <w:color w:val="FF8973"/>
+          <w:sz w:val="27"/>
+          <w:szCs w:val="27"/>
+          <w:lang w:val="en-US" w:eastAsia="ru-RU"/>
+        </w:rPr>
+        <w:t>area</w:t>
+      </w:r>
+      <w:r>
+        <w:rPr>
+          <w:rFonts w:ascii="Ubuntu Mono" w:eastAsia="Times New Roman" w:hAnsi="Ubuntu Mono" w:cs="Courier New"/>
+          <w:color w:val="FFFFFF"/>
+          <w:sz w:val="27"/>
+          <w:szCs w:val="27"/>
+          <w:lang w:val="en-US" w:eastAsia="ru-RU"/>
+        </w:rPr>
+        <w:t> = </w:t>
+      </w:r>
+      <w:r>
+        <w:rPr>
+          <w:rFonts w:ascii="Ubuntu Mono" w:eastAsia="Times New Roman" w:hAnsi="Ubuntu Mono" w:cs="Courier New"/>
+          <w:color w:val="FF8973"/>
+          <w:sz w:val="27"/>
+          <w:szCs w:val="27"/>
+          <w:lang w:val="en-US" w:eastAsia="ru-RU"/>
+        </w:rPr>
+        <w:t>pi</w:t>
+      </w:r>
+      <w:r>
+        <w:rPr>
+          <w:rFonts w:ascii="Ubuntu Mono" w:eastAsia="Times New Roman" w:hAnsi="Ubuntu Mono" w:cs="Courier New"/>
+          <w:color w:val="FFFFFF"/>
+          <w:sz w:val="27"/>
+          <w:szCs w:val="27"/>
+          <w:lang w:val="en-US" w:eastAsia="ru-RU"/>
+        </w:rPr>
+        <w:t> * </w:t>
+      </w:r>
+      <w:r>
+        <w:rPr>
+          <w:rFonts w:ascii="Ubuntu Mono" w:eastAsia="Times New Roman" w:hAnsi="Ubuntu Mono" w:cs="Courier New"/>
+          <w:color w:val="FF8973"/>
+          <w:sz w:val="27"/>
+          <w:szCs w:val="27"/>
+          <w:lang w:val="en-US" w:eastAsia="ru-RU"/>
+        </w:rPr>
+        <w:t>radius</w:t>
+      </w:r>
+      <w:r>
+        <w:rPr>
+          <w:rFonts w:ascii="Ubuntu Mono" w:eastAsia="Times New Roman" w:hAnsi="Ubuntu Mono" w:cs="Courier New"/>
+          <w:color w:val="FFFFFF"/>
+          <w:sz w:val="27"/>
+          <w:szCs w:val="27"/>
+          <w:lang w:val="en-US" w:eastAsia="ru-RU"/>
+        </w:rPr>
+        <w:t> ** </w:t>
+      </w:r>
+      <w:r>
+        <w:rPr>
+          <w:rFonts w:ascii="Ubuntu Mono" w:eastAsia="Times New Roman" w:hAnsi="Ubuntu Mono" w:cs="Courier New"/>
+          <w:color w:val="FF8973"/>
+          <w:sz w:val="27"/>
+          <w:szCs w:val="27"/>
+          <w:lang w:val="en-US" w:eastAsia="ru-RU"/>
+        </w:rPr>
+        <w:t>2</w:t>
+      </w:r>
+    </w:p>
+    <w:p>
+      <w:pPr>
+        <w:shd w:val="clear" w:color="auto" w:fill="37C3BE"/>
+        <w:spacing w:after="0" w:line="240" w:lineRule="auto"/>
+        <w:rPr>
+          <w:rFonts w:ascii="Segoe UI" w:eastAsia="Times New Roman" w:hAnsi="Segoe UI" w:cs="Segoe UI"/>
+          <w:color w:val="FFFFFF"/>
+          <w:sz w:val="2"/>
+          <w:szCs w:val="2"/>
+          <w:lang w:val="en-US" w:eastAsia="ru-RU"/>
+        </w:rPr>
+      </w:pPr>
+      <w:r>
+        <w:rPr>
+          <w:rFonts w:ascii="Segoe UI" w:eastAsia="Times New Roman" w:hAnsi="Segoe UI" w:cs="Segoe UI"/>
+          <w:color w:val="FFFFFF"/>
+          <w:sz w:val="2"/>
+          <w:szCs w:val="2"/>
+          <w:lang w:val="en-US" w:eastAsia="ru-RU"/>
+        </w:rPr>
+        <w:t>Checkpoint 3 Passed</w:t>
+      </w:r>
+    </w:p>
+    <w:p>
+      <w:pPr>
+        <w:spacing w:after="0" w:line="240" w:lineRule="auto"/>
+        <w:rPr>
+          <w:rFonts w:ascii="Segoe UI" w:eastAsia="Times New Roman" w:hAnsi="Segoe UI" w:cs="Segoe UI"/>
+          <w:color w:val="10162F"/>
+          <w:sz w:val="27"/>
+          <w:szCs w:val="27"/>
+          <w:lang w:val="en-US" w:eastAsia="ru-RU"/>
+        </w:rPr>
+      </w:pPr>
+      <w:r>
+        <w:rPr>
+          <w:rFonts w:ascii="Segoe UI" w:eastAsia="Times New Roman" w:hAnsi="Segoe UI" w:cs="Segoe UI"/>
+          <w:color w:val="10162F"/>
+          <w:sz w:val="27"/>
+          <w:szCs w:val="27"/>
+          <w:lang w:val="en-US" w:eastAsia="ru-RU"/>
+        </w:rPr>
+        <w:t>Hint</w:t>
+      </w:r>
+    </w:p>
+    <w:p>
+      <w:pPr>
+        <w:spacing w:after="100" w:afterAutospacing="1" w:line="240" w:lineRule="auto"/>
+        <w:rPr>
+          <w:rFonts w:ascii="Segoe UI" w:eastAsia="Times New Roman" w:hAnsi="Segoe UI" w:cs="Segoe UI"/>
+          <w:color w:val="10162F"/>
+          <w:sz w:val="27"/>
+          <w:szCs w:val="27"/>
+          <w:lang w:val="en-US" w:eastAsia="ru-RU"/>
+        </w:rPr>
+      </w:pPr>
+      <w:r>
+        <w:rPr>
+          <w:rFonts w:ascii="Segoe UI" w:eastAsia="Times New Roman" w:hAnsi="Segoe UI" w:cs="Segoe UI"/>
+          <w:color w:val="10162F"/>
+          <w:sz w:val="27"/>
+          <w:szCs w:val="27"/>
+          <w:lang w:val="en-US" w:eastAsia="ru-RU"/>
+        </w:rPr>
+        <w:t>Since </w:t>
+      </w:r>
+      <w:r>
+        <w:rPr>
+          <w:rFonts w:ascii="Ubuntu Mono" w:eastAsia="Times New Roman" w:hAnsi="Ubuntu Mono" w:cs="Courier New"/>
+          <w:color w:val="15141F"/>
+          <w:shd w:val="clear" w:color="auto" w:fill="EAE9ED"/>
+          <w:lang w:val="en-US" w:eastAsia="ru-RU"/>
+        </w:rPr>
+        <w:t>pi</w:t>
+      </w:r>
+      <w:r>
+        <w:rPr>
+          <w:rFonts w:ascii="Segoe UI" w:eastAsia="Times New Roman" w:hAnsi="Segoe UI" w:cs="Segoe UI"/>
+          <w:color w:val="10162F"/>
+          <w:sz w:val="27"/>
+          <w:szCs w:val="27"/>
+          <w:lang w:val="en-US" w:eastAsia="ru-RU"/>
+        </w:rPr>
+        <w:t> is a class variable, you can access it as an attribute of the class.</w:t>
+      </w:r>
+    </w:p>
+    <w:p>
+      <w:pPr>
+        <w:shd w:val="clear" w:color="auto" w:fill="211E2F"/>
+        <w:tabs>
+          <w:tab w:val="left" w:pos="916"/>
+          <w:tab w:val="left" w:pos="1832"/>
+          <w:tab w:val="left" w:pos="2748"/>
+          <w:tab w:val="left" w:pos="3664"/>
+          <w:tab w:val="left" w:pos="4580"/>
+          <w:tab w:val="left" w:pos="5496"/>
+          <w:tab w:val="left" w:pos="6412"/>
+          <w:tab w:val="left" w:pos="7328"/>
+          <w:tab w:val="left" w:pos="8244"/>
+          <w:tab w:val="left" w:pos="9160"/>
+          <w:tab w:val="left" w:pos="10076"/>
+          <w:tab w:val="left" w:pos="10992"/>
+          <w:tab w:val="left" w:pos="11908"/>
+          <w:tab w:val="left" w:pos="12824"/>
+          <w:tab w:val="left" w:pos="13740"/>
+          <w:tab w:val="left" w:pos="14656"/>
+        </w:tabs>
+        <w:spacing w:after="0" w:line="240" w:lineRule="auto"/>
+        <w:rPr>
+          <w:rFonts w:ascii="Ubuntu Mono" w:eastAsia="Times New Roman" w:hAnsi="Ubuntu Mono" w:cs="Courier New"/>
+          <w:color w:val="939598"/>
+          <w:sz w:val="27"/>
+          <w:szCs w:val="27"/>
+          <w:lang w:val="en-US" w:eastAsia="ru-RU"/>
+        </w:rPr>
+      </w:pPr>
+      <w:r>
+        <w:rPr>
+          <w:rFonts w:ascii="Ubuntu Mono" w:eastAsia="Times New Roman" w:hAnsi="Ubuntu Mono" w:cs="Courier New"/>
+          <w:color w:val="FF8973"/>
+          <w:sz w:val="27"/>
+          <w:szCs w:val="27"/>
+          <w:lang w:val="en-US" w:eastAsia="ru-RU"/>
+        </w:rPr>
+        <w:t>area</w:t>
+      </w:r>
+      <w:r>
+        <w:rPr>
+          <w:rFonts w:ascii="Ubuntu Mono" w:eastAsia="Times New Roman" w:hAnsi="Ubuntu Mono" w:cs="Courier New"/>
+          <w:color w:val="FFFFFF"/>
+          <w:sz w:val="27"/>
+          <w:szCs w:val="27"/>
+          <w:lang w:val="en-US" w:eastAsia="ru-RU"/>
+        </w:rPr>
+        <w:t> = </w:t>
+      </w:r>
+      <w:proofErr w:type="spellStart"/>
+      <w:r>
+        <w:rPr>
+          <w:rFonts w:ascii="Ubuntu Mono" w:eastAsia="Times New Roman" w:hAnsi="Ubuntu Mono" w:cs="Courier New"/>
+          <w:color w:val="FF8973"/>
+          <w:sz w:val="27"/>
+          <w:szCs w:val="27"/>
+          <w:lang w:val="en-US" w:eastAsia="ru-RU"/>
+        </w:rPr>
+        <w:t>Circle</w:t>
+      </w:r>
+      <w:r>
+        <w:rPr>
+          <w:rFonts w:ascii="Ubuntu Mono" w:eastAsia="Times New Roman" w:hAnsi="Ubuntu Mono" w:cs="Courier New"/>
+          <w:color w:val="FFFFFF"/>
+          <w:sz w:val="27"/>
+          <w:szCs w:val="27"/>
+          <w:lang w:val="en-US" w:eastAsia="ru-RU"/>
+        </w:rPr>
+        <w:t>.</w:t>
+      </w:r>
+      <w:r>
+        <w:rPr>
+          <w:rFonts w:ascii="Ubuntu Mono" w:eastAsia="Times New Roman" w:hAnsi="Ubuntu Mono" w:cs="Courier New"/>
+          <w:color w:val="83FFF5"/>
+          <w:sz w:val="27"/>
+          <w:szCs w:val="27"/>
+          <w:lang w:val="en-US" w:eastAsia="ru-RU"/>
+        </w:rPr>
+        <w:t>pi</w:t>
+      </w:r>
+      <w:proofErr w:type="spellEnd"/>
+      <w:r>
+        <w:rPr>
+          <w:rFonts w:ascii="Ubuntu Mono" w:eastAsia="Times New Roman" w:hAnsi="Ubuntu Mono" w:cs="Courier New"/>
+          <w:color w:val="FFFFFF"/>
+          <w:sz w:val="27"/>
+          <w:szCs w:val="27"/>
+          <w:lang w:val="en-US" w:eastAsia="ru-RU"/>
+        </w:rPr>
+        <w:t> * </w:t>
+      </w:r>
+      <w:r>
+        <w:rPr>
+          <w:rFonts w:ascii="Ubuntu Mono" w:eastAsia="Times New Roman" w:hAnsi="Ubuntu Mono" w:cs="Courier New"/>
+          <w:color w:val="FF8973"/>
+          <w:sz w:val="27"/>
+          <w:szCs w:val="27"/>
+          <w:lang w:val="en-US" w:eastAsia="ru-RU"/>
+        </w:rPr>
+        <w:t>radius</w:t>
+      </w:r>
+      <w:r>
+        <w:rPr>
+          <w:rFonts w:ascii="Ubuntu Mono" w:eastAsia="Times New Roman" w:hAnsi="Ubuntu Mono" w:cs="Courier New"/>
+          <w:color w:val="FFFFFF"/>
+          <w:sz w:val="27"/>
+          <w:szCs w:val="27"/>
+          <w:lang w:val="en-US" w:eastAsia="ru-RU"/>
+        </w:rPr>
+        <w:t> ** </w:t>
+      </w:r>
+      <w:r>
+        <w:rPr>
+          <w:rFonts w:ascii="Ubuntu Mono" w:eastAsia="Times New Roman" w:hAnsi="Ubuntu Mono" w:cs="Courier New"/>
+          <w:color w:val="FF8973"/>
+          <w:sz w:val="27"/>
+          <w:szCs w:val="27"/>
+          <w:lang w:val="en-US" w:eastAsia="ru-RU"/>
+        </w:rPr>
+        <w:t>2</w:t>
+      </w:r>
+    </w:p>
+    <w:p>
+      <w:pPr>
+        <w:spacing w:after="0" w:line="240" w:lineRule="auto"/>
+        <w:rPr>
+          <w:rFonts w:ascii="Segoe UI" w:eastAsia="Times New Roman" w:hAnsi="Segoe UI" w:cs="Segoe UI"/>
+          <w:color w:val="10162F"/>
+          <w:sz w:val="27"/>
+          <w:szCs w:val="27"/>
+          <w:lang w:val="en-US" w:eastAsia="ru-RU"/>
+        </w:rPr>
+      </w:pPr>
+      <w:r>
+        <w:rPr>
+          <w:rFonts w:ascii="Segoe UI" w:eastAsia="Times New Roman" w:hAnsi="Segoe UI" w:cs="Segoe UI"/>
+          <w:b/>
+          <w:bCs/>
+          <w:color w:val="10162F"/>
+          <w:sz w:val="27"/>
+          <w:szCs w:val="27"/>
+          <w:lang w:val="en-US" w:eastAsia="ru-RU"/>
+        </w:rPr>
+        <w:t>3.</w:t>
+      </w:r>
+    </w:p>
+    <w:p>
+      <w:pPr>
+        <w:spacing w:after="0" w:line="240" w:lineRule="auto"/>
+        <w:rPr>
+          <w:rFonts w:ascii="Segoe UI" w:eastAsia="Times New Roman" w:hAnsi="Segoe UI" w:cs="Segoe UI"/>
+          <w:color w:val="10162F"/>
+          <w:sz w:val="27"/>
+          <w:szCs w:val="27"/>
+          <w:lang w:val="en-US" w:eastAsia="ru-RU"/>
+        </w:rPr>
+      </w:pPr>
+      <w:r>
+        <w:rPr>
+          <w:rFonts w:ascii="Segoe UI" w:eastAsia="Times New Roman" w:hAnsi="Segoe UI" w:cs="Segoe UI"/>
+          <w:color w:val="10162F"/>
+          <w:sz w:val="27"/>
+          <w:szCs w:val="27"/>
+          <w:lang w:val="en-US" w:eastAsia="ru-RU"/>
+        </w:rPr>
+        <w:t>Create an instance of </w:t>
+      </w:r>
+      <w:r>
+        <w:rPr>
+          <w:rFonts w:ascii="Ubuntu Mono" w:eastAsia="Times New Roman" w:hAnsi="Ubuntu Mono" w:cs="Courier New"/>
+          <w:color w:val="15141F"/>
+          <w:shd w:val="clear" w:color="auto" w:fill="EAE9ED"/>
+          <w:lang w:val="en-US" w:eastAsia="ru-RU"/>
+        </w:rPr>
+        <w:t>Circle</w:t>
+      </w:r>
+      <w:r>
+        <w:rPr>
+          <w:rFonts w:ascii="Segoe UI" w:eastAsia="Times New Roman" w:hAnsi="Segoe UI" w:cs="Segoe UI"/>
+          <w:color w:val="10162F"/>
+          <w:sz w:val="27"/>
+          <w:szCs w:val="27"/>
+          <w:lang w:val="en-US" w:eastAsia="ru-RU"/>
+        </w:rPr>
+        <w:t>. Save it into the variable </w:t>
+      </w:r>
+      <w:r>
+        <w:rPr>
+          <w:rFonts w:ascii="Ubuntu Mono" w:eastAsia="Times New Roman" w:hAnsi="Ubuntu Mono" w:cs="Courier New"/>
+          <w:color w:val="15141F"/>
+          <w:shd w:val="clear" w:color="auto" w:fill="EAE9ED"/>
+          <w:lang w:val="en-US" w:eastAsia="ru-RU"/>
+        </w:rPr>
+        <w:t>circle</w:t>
+      </w:r>
+      <w:r>
+        <w:rPr>
+          <w:rFonts w:ascii="Segoe UI" w:eastAsia="Times New Roman" w:hAnsi="Segoe UI" w:cs="Segoe UI"/>
+          <w:color w:val="10162F"/>
+          <w:sz w:val="27"/>
+          <w:szCs w:val="27"/>
+          <w:lang w:val="en-US" w:eastAsia="ru-RU"/>
+        </w:rPr>
+        <w:t>.</w:t>
+      </w:r>
+    </w:p>
+    <w:p>
+      <w:pPr>
+        <w:shd w:val="clear" w:color="auto" w:fill="37C3BE"/>
+        <w:spacing w:after="0" w:line="240" w:lineRule="auto"/>
+        <w:rPr>
+          <w:rFonts w:ascii="Segoe UI" w:eastAsia="Times New Roman" w:hAnsi="Segoe UI" w:cs="Segoe UI"/>
+          <w:color w:val="FFFFFF"/>
+          <w:sz w:val="2"/>
+          <w:szCs w:val="2"/>
+          <w:lang w:val="en-US" w:eastAsia="ru-RU"/>
+        </w:rPr>
+      </w:pPr>
+      <w:r>
+        <w:rPr>
+          <w:rFonts w:ascii="Segoe UI" w:eastAsia="Times New Roman" w:hAnsi="Segoe UI" w:cs="Segoe UI"/>
+          <w:color w:val="FFFFFF"/>
+          <w:sz w:val="2"/>
+          <w:szCs w:val="2"/>
+          <w:lang w:val="en-US" w:eastAsia="ru-RU"/>
+        </w:rPr>
+        <w:t>Checkpoint 4 Passed</w:t>
+      </w:r>
+    </w:p>
+    <w:p>
+      <w:pPr>
+        <w:spacing w:after="0" w:line="240" w:lineRule="auto"/>
+        <w:rPr>
+          <w:rFonts w:ascii="Segoe UI" w:eastAsia="Times New Roman" w:hAnsi="Segoe UI" w:cs="Segoe UI"/>
+          <w:color w:val="10162F"/>
+          <w:sz w:val="27"/>
+          <w:szCs w:val="27"/>
+          <w:lang w:val="en-US" w:eastAsia="ru-RU"/>
+        </w:rPr>
+      </w:pPr>
+      <w:r>
+        <w:rPr>
+          <w:rFonts w:ascii="Segoe UI" w:eastAsia="Times New Roman" w:hAnsi="Segoe UI" w:cs="Segoe UI"/>
+          <w:b/>
+          <w:bCs/>
+          <w:color w:val="10162F"/>
+          <w:sz w:val="27"/>
+          <w:szCs w:val="27"/>
+          <w:lang w:val="en-US" w:eastAsia="ru-RU"/>
+        </w:rPr>
+        <w:t>4.</w:t>
+      </w:r>
+    </w:p>
+    <w:p>
+      <w:pPr>
+        <w:spacing w:after="100" w:afterAutospacing="1" w:line="240" w:lineRule="auto"/>
+        <w:rPr>
+          <w:rFonts w:ascii="Segoe UI" w:eastAsia="Times New Roman" w:hAnsi="Segoe UI" w:cs="Segoe UI"/>
+          <w:color w:val="10162F"/>
+          <w:sz w:val="27"/>
+          <w:szCs w:val="27"/>
+          <w:lang w:val="en-US" w:eastAsia="ru-RU"/>
+        </w:rPr>
+      </w:pPr>
+      <w:r>
+        <w:rPr>
+          <w:rFonts w:ascii="Segoe UI" w:eastAsia="Times New Roman" w:hAnsi="Segoe UI" w:cs="Segoe UI"/>
+          <w:color w:val="10162F"/>
+          <w:sz w:val="27"/>
+          <w:szCs w:val="27"/>
+          <w:lang w:val="en-US" w:eastAsia="ru-RU"/>
+        </w:rPr>
+        <w:t>You go to measure several circles you happen to find around.</w:t>
+      </w:r>
+    </w:p>
+    <w:p>
+      <w:pPr>
+        <w:numPr>
+          <w:ilvl w:val="0"/>
+          <w:numId w:val="1"/>
+        </w:numPr>
+        <w:spacing w:before="100" w:beforeAutospacing="1" w:after="100" w:afterAutospacing="1" w:line="240" w:lineRule="auto"/>
+        <w:ind w:left="1545"/>
+        <w:rPr>
+          <w:rFonts w:ascii="Segoe UI" w:eastAsia="Times New Roman" w:hAnsi="Segoe UI" w:cs="Segoe UI"/>
+          <w:color w:val="10162F"/>
+          <w:sz w:val="27"/>
+          <w:szCs w:val="27"/>
+          <w:lang w:val="en-US" w:eastAsia="ru-RU"/>
+        </w:rPr>
+      </w:pPr>
+      <w:r>
+        <w:rPr>
+          <w:rFonts w:ascii="Segoe UI" w:eastAsia="Times New Roman" w:hAnsi="Segoe UI" w:cs="Segoe UI"/>
+          <w:color w:val="10162F"/>
+          <w:sz w:val="27"/>
+          <w:szCs w:val="27"/>
+          <w:lang w:val="en-US" w:eastAsia="ru-RU"/>
+        </w:rPr>
+        <w:t>A medium pizza that is 12 inches across.</w:t>
+      </w:r>
+    </w:p>
+    <w:p>
+      <w:pPr>
+        <w:numPr>
+          <w:ilvl w:val="0"/>
+          <w:numId w:val="1"/>
+        </w:numPr>
+        <w:spacing w:before="100" w:beforeAutospacing="1" w:after="100" w:afterAutospacing="1" w:line="240" w:lineRule="auto"/>
+        <w:ind w:left="1545"/>
+        <w:rPr>
+          <w:rFonts w:ascii="Segoe UI" w:eastAsia="Times New Roman" w:hAnsi="Segoe UI" w:cs="Segoe UI"/>
+          <w:color w:val="10162F"/>
+          <w:sz w:val="27"/>
+          <w:szCs w:val="27"/>
+          <w:lang w:val="en-US" w:eastAsia="ru-RU"/>
+        </w:rPr>
+      </w:pPr>
+      <w:r>
+        <w:rPr>
+          <w:rFonts w:ascii="Segoe UI" w:eastAsia="Times New Roman" w:hAnsi="Segoe UI" w:cs="Segoe UI"/>
+          <w:color w:val="10162F"/>
+          <w:sz w:val="27"/>
+          <w:szCs w:val="27"/>
+          <w:lang w:val="en-US" w:eastAsia="ru-RU"/>
+        </w:rPr>
+        <w:t>Your teaching table which is 36 inches across.</w:t>
+      </w:r>
+    </w:p>
+    <w:p>
+      <w:pPr>
+        <w:numPr>
+          <w:ilvl w:val="0"/>
+          <w:numId w:val="1"/>
+        </w:numPr>
+        <w:spacing w:before="100" w:beforeAutospacing="1" w:after="100" w:afterAutospacing="1" w:line="240" w:lineRule="auto"/>
+        <w:ind w:left="1545"/>
+        <w:rPr>
+          <w:rFonts w:ascii="Segoe UI" w:eastAsia="Times New Roman" w:hAnsi="Segoe UI" w:cs="Segoe UI"/>
+          <w:color w:val="10162F"/>
+          <w:sz w:val="27"/>
+          <w:szCs w:val="27"/>
+          <w:lang w:val="en-US" w:eastAsia="ru-RU"/>
+        </w:rPr>
+      </w:pPr>
+      <w:r>
+        <w:rPr>
+          <w:rFonts w:ascii="Segoe UI" w:eastAsia="Times New Roman" w:hAnsi="Segoe UI" w:cs="Segoe UI"/>
+          <w:color w:val="10162F"/>
+          <w:sz w:val="27"/>
+          <w:szCs w:val="27"/>
+          <w:lang w:val="en-US" w:eastAsia="ru-RU"/>
+        </w:rPr>
+        <w:t>The Round Room auditorium, which is 11,460 inches across.</w:t>
+      </w:r>
+    </w:p>
+    <w:p>
+      <w:pPr>
+        <w:spacing w:after="100" w:afterAutospacing="1" w:line="240" w:lineRule="auto"/>
+        <w:rPr>
+          <w:rFonts w:ascii="Segoe UI" w:eastAsia="Times New Roman" w:hAnsi="Segoe UI" w:cs="Segoe UI"/>
+          <w:color w:val="10162F"/>
+          <w:sz w:val="27"/>
+          <w:szCs w:val="27"/>
+          <w:lang w:val="en-US" w:eastAsia="ru-RU"/>
+        </w:rPr>
+      </w:pPr>
+      <w:r>
+        <w:rPr>
+          <w:rFonts w:ascii="Segoe UI" w:eastAsia="Times New Roman" w:hAnsi="Segoe UI" w:cs="Segoe UI"/>
+          <w:color w:val="10162F"/>
+          <w:sz w:val="27"/>
+          <w:szCs w:val="27"/>
+          <w:lang w:val="en-US" w:eastAsia="ru-RU"/>
+        </w:rPr>
+        <w:t>You save the areas of these three things into </w:t>
+      </w:r>
+      <w:proofErr w:type="spellStart"/>
+      <w:r>
+        <w:rPr>
+          <w:rFonts w:ascii="Ubuntu Mono" w:eastAsia="Times New Roman" w:hAnsi="Ubuntu Mono" w:cs="Courier New"/>
+          <w:color w:val="15141F"/>
+          <w:shd w:val="clear" w:color="auto" w:fill="EAE9ED"/>
+          <w:lang w:val="en-US" w:eastAsia="ru-RU"/>
+        </w:rPr>
+        <w:t>pizza_area</w:t>
+      </w:r>
+      <w:proofErr w:type="spellEnd"/>
+      <w:r>
+        <w:rPr>
+          <w:rFonts w:ascii="Segoe UI" w:eastAsia="Times New Roman" w:hAnsi="Segoe UI" w:cs="Segoe UI"/>
+          <w:color w:val="10162F"/>
+          <w:sz w:val="27"/>
+          <w:szCs w:val="27"/>
+          <w:lang w:val="en-US" w:eastAsia="ru-RU"/>
+        </w:rPr>
+        <w:t>, </w:t>
+      </w:r>
+      <w:proofErr w:type="spellStart"/>
+      <w:r>
+        <w:rPr>
+          <w:rFonts w:ascii="Ubuntu Mono" w:eastAsia="Times New Roman" w:hAnsi="Ubuntu Mono" w:cs="Courier New"/>
+          <w:color w:val="15141F"/>
+          <w:shd w:val="clear" w:color="auto" w:fill="EAE9ED"/>
+          <w:lang w:val="en-US" w:eastAsia="ru-RU"/>
+        </w:rPr>
+        <w:t>teaching_table_area</w:t>
+      </w:r>
+      <w:proofErr w:type="spellEnd"/>
+      <w:r>
+        <w:rPr>
+          <w:rFonts w:ascii="Segoe UI" w:eastAsia="Times New Roman" w:hAnsi="Segoe UI" w:cs="Segoe UI"/>
+          <w:color w:val="10162F"/>
+          <w:sz w:val="27"/>
+          <w:szCs w:val="27"/>
+          <w:lang w:val="en-US" w:eastAsia="ru-RU"/>
+        </w:rPr>
+        <w:t>, and </w:t>
+      </w:r>
+      <w:proofErr w:type="spellStart"/>
+      <w:r>
+        <w:rPr>
+          <w:rFonts w:ascii="Ubuntu Mono" w:eastAsia="Times New Roman" w:hAnsi="Ubuntu Mono" w:cs="Courier New"/>
+          <w:color w:val="15141F"/>
+          <w:shd w:val="clear" w:color="auto" w:fill="EAE9ED"/>
+          <w:lang w:val="en-US" w:eastAsia="ru-RU"/>
+        </w:rPr>
+        <w:t>round_room_area</w:t>
+      </w:r>
+      <w:proofErr w:type="spellEnd"/>
+      <w:r>
+        <w:rPr>
+          <w:rFonts w:ascii="Segoe UI" w:eastAsia="Times New Roman" w:hAnsi="Segoe UI" w:cs="Segoe UI"/>
+          <w:color w:val="10162F"/>
+          <w:sz w:val="27"/>
+          <w:szCs w:val="27"/>
+          <w:lang w:val="en-US" w:eastAsia="ru-RU"/>
+        </w:rPr>
+        <w:t>.</w:t>
+      </w:r>
+    </w:p>
+    <w:p>
+      <w:pPr>
+        <w:spacing w:after="0" w:line="240" w:lineRule="auto"/>
+        <w:rPr>
+          <w:rFonts w:ascii="Segoe UI" w:eastAsia="Times New Roman" w:hAnsi="Segoe UI" w:cs="Segoe UI"/>
+          <w:color w:val="10162F"/>
+          <w:sz w:val="27"/>
+          <w:szCs w:val="27"/>
+          <w:lang w:val="en-US" w:eastAsia="ru-RU"/>
+        </w:rPr>
+      </w:pPr>
+      <w:r>
+        <w:rPr>
+          <w:rFonts w:ascii="Segoe UI" w:eastAsia="Times New Roman" w:hAnsi="Segoe UI" w:cs="Segoe UI"/>
+          <w:color w:val="10162F"/>
+          <w:sz w:val="27"/>
+          <w:szCs w:val="27"/>
+          <w:lang w:val="en-US" w:eastAsia="ru-RU"/>
+        </w:rPr>
+        <w:t>Remember that the </w:t>
+      </w:r>
+      <w:r>
+        <w:rPr>
+          <w:rFonts w:ascii="Ubuntu Mono" w:eastAsia="Times New Roman" w:hAnsi="Ubuntu Mono" w:cs="Courier New"/>
+          <w:color w:val="15141F"/>
+          <w:shd w:val="clear" w:color="auto" w:fill="EAE9ED"/>
+          <w:lang w:val="en-US" w:eastAsia="ru-RU"/>
+        </w:rPr>
+        <w:t>radius</w:t>
+      </w:r>
+      <w:r>
+        <w:rPr>
+          <w:rFonts w:ascii="Segoe UI" w:eastAsia="Times New Roman" w:hAnsi="Segoe UI" w:cs="Segoe UI"/>
+          <w:color w:val="10162F"/>
+          <w:sz w:val="27"/>
+          <w:szCs w:val="27"/>
+          <w:lang w:val="en-US" w:eastAsia="ru-RU"/>
+        </w:rPr>
+        <w:t> of a circle is half the diameter. We gave three diameters here, so halve them before you calculate the given circle’s area.</w:t>
+      </w:r>
+    </w:p>
+    <w:p>
+      <w:pPr>
+        <w:shd w:val="clear" w:color="auto" w:fill="37C3BE"/>
+        <w:spacing w:after="0" w:line="240" w:lineRule="auto"/>
+        <w:rPr>
+          <w:rFonts w:ascii="Segoe UI" w:eastAsia="Times New Roman" w:hAnsi="Segoe UI" w:cs="Segoe UI"/>
+          <w:color w:val="FFFFFF"/>
+          <w:sz w:val="2"/>
+          <w:szCs w:val="2"/>
+          <w:lang w:val="en-US" w:eastAsia="ru-RU"/>
+        </w:rPr>
+      </w:pPr>
+      <w:r>
+        <w:rPr>
+          <w:rFonts w:ascii="Segoe UI" w:eastAsia="Times New Roman" w:hAnsi="Segoe UI" w:cs="Segoe UI"/>
+          <w:color w:val="FFFFFF"/>
+          <w:sz w:val="2"/>
+          <w:szCs w:val="2"/>
+          <w:lang w:val="en-US" w:eastAsia="ru-RU"/>
+        </w:rPr>
+        <w:t>Checkpoint 5 Passed</w:t>
+      </w:r>
+    </w:p>
+    <w:p>
+      <w:pPr>
+        <w:spacing w:after="0" w:line="240" w:lineRule="auto"/>
+        <w:rPr>
+          <w:rFonts w:ascii="Segoe UI" w:eastAsia="Times New Roman" w:hAnsi="Segoe UI" w:cs="Segoe UI"/>
+          <w:color w:val="10162F"/>
+          <w:sz w:val="27"/>
+          <w:szCs w:val="27"/>
+          <w:lang w:val="en-US" w:eastAsia="ru-RU"/>
+        </w:rPr>
+      </w:pPr>
+      <w:r>
+        <w:rPr>
+          <w:rFonts w:ascii="Segoe UI" w:eastAsia="Times New Roman" w:hAnsi="Segoe UI" w:cs="Segoe UI"/>
+          <w:color w:val="10162F"/>
+          <w:sz w:val="27"/>
+          <w:szCs w:val="27"/>
+          <w:lang w:val="en-US" w:eastAsia="ru-RU"/>
+        </w:rPr>
+        <w:t>Hint</w:t>
+      </w:r>
+    </w:p>
+    <w:p>
+      <w:pPr>
+        <w:spacing w:after="100" w:afterAutospacing="1" w:line="240" w:lineRule="auto"/>
+        <w:rPr>
+          <w:rFonts w:ascii="Segoe UI" w:eastAsia="Times New Roman" w:hAnsi="Segoe UI" w:cs="Segoe UI"/>
+          <w:color w:val="10162F"/>
+          <w:sz w:val="27"/>
+          <w:szCs w:val="27"/>
+          <w:lang w:val="en-US" w:eastAsia="ru-RU"/>
+        </w:rPr>
+      </w:pPr>
+      <w:r>
+        <w:rPr>
+          <w:rFonts w:ascii="Segoe UI" w:eastAsia="Times New Roman" w:hAnsi="Segoe UI" w:cs="Segoe UI"/>
+          <w:color w:val="10162F"/>
+          <w:sz w:val="27"/>
+          <w:szCs w:val="27"/>
+          <w:lang w:val="en-US" w:eastAsia="ru-RU"/>
+        </w:rPr>
+        <w:t>Given a certain diameter, calculate the area using</w:t>
+      </w:r>
+    </w:p>
+    <w:p>
+      <w:pPr>
+        <w:shd w:val="clear" w:color="auto" w:fill="211E2F"/>
+        <w:tabs>
+          <w:tab w:val="left" w:pos="916"/>
+          <w:tab w:val="left" w:pos="1832"/>
+          <w:tab w:val="left" w:pos="2748"/>
+          <w:tab w:val="left" w:pos="3664"/>
+          <w:tab w:val="left" w:pos="4580"/>
+          <w:tab w:val="left" w:pos="5496"/>
+          <w:tab w:val="left" w:pos="6412"/>
+          <w:tab w:val="left" w:pos="7328"/>
+          <w:tab w:val="left" w:pos="8244"/>
+          <w:tab w:val="left" w:pos="9160"/>
+          <w:tab w:val="left" w:pos="10076"/>
+          <w:tab w:val="left" w:pos="10992"/>
+          <w:tab w:val="left" w:pos="11908"/>
+          <w:tab w:val="left" w:pos="12824"/>
+          <w:tab w:val="left" w:pos="13740"/>
+          <w:tab w:val="left" w:pos="14656"/>
+        </w:tabs>
+        <w:spacing w:after="0" w:line="240" w:lineRule="auto"/>
+        <w:rPr>
+          <w:rFonts w:ascii="Ubuntu Mono" w:eastAsia="Times New Roman" w:hAnsi="Ubuntu Mono" w:cs="Courier New"/>
+          <w:color w:val="939598"/>
+          <w:sz w:val="27"/>
+          <w:szCs w:val="27"/>
+          <w:lang w:eastAsia="ru-RU"/>
+        </w:rPr>
+      </w:pPr>
+      <w:proofErr w:type="spellStart"/>
+      <w:proofErr w:type="gramStart"/>
+      <w:r>
+        <w:rPr>
+          <w:rFonts w:ascii="Ubuntu Mono" w:eastAsia="Times New Roman" w:hAnsi="Ubuntu Mono" w:cs="Courier New"/>
+          <w:color w:val="FF8973"/>
+          <w:sz w:val="27"/>
+          <w:szCs w:val="27"/>
+          <w:lang w:eastAsia="ru-RU"/>
+        </w:rPr>
+        <w:t>circle</w:t>
+      </w:r>
+      <w:r>
+        <w:rPr>
+          <w:rFonts w:ascii="Ubuntu Mono" w:eastAsia="Times New Roman" w:hAnsi="Ubuntu Mono" w:cs="Courier New"/>
+          <w:color w:val="FFFFFF"/>
+          <w:sz w:val="27"/>
+          <w:szCs w:val="27"/>
+          <w:lang w:eastAsia="ru-RU"/>
+        </w:rPr>
+        <w:t>.</w:t>
+      </w:r>
+      <w:r>
+        <w:rPr>
+          <w:rFonts w:ascii="Ubuntu Mono" w:eastAsia="Times New Roman" w:hAnsi="Ubuntu Mono" w:cs="Courier New"/>
+          <w:color w:val="83FFF5"/>
+          <w:sz w:val="27"/>
+          <w:szCs w:val="27"/>
+          <w:lang w:eastAsia="ru-RU"/>
+        </w:rPr>
+        <w:t>area</w:t>
+      </w:r>
+      <w:proofErr w:type="spellEnd"/>
+      <w:proofErr w:type="gramEnd"/>
+      <w:r>
+        <w:rPr>
+          <w:rFonts w:ascii="Ubuntu Mono" w:eastAsia="Times New Roman" w:hAnsi="Ubuntu Mono" w:cs="Courier New"/>
+          <w:color w:val="FFFFFF"/>
+          <w:sz w:val="27"/>
+          <w:szCs w:val="27"/>
+          <w:lang w:eastAsia="ru-RU"/>
+        </w:rPr>
+        <w:t>(</w:t>
+      </w:r>
+      <w:proofErr w:type="spellStart"/>
+      <w:r>
+        <w:rPr>
+          <w:rFonts w:ascii="Ubuntu Mono" w:eastAsia="Times New Roman" w:hAnsi="Ubuntu Mono" w:cs="Courier New"/>
+          <w:color w:val="FF8973"/>
+          <w:sz w:val="27"/>
+          <w:szCs w:val="27"/>
+          <w:lang w:eastAsia="ru-RU"/>
+        </w:rPr>
+        <w:t>diameter</w:t>
+      </w:r>
+      <w:proofErr w:type="spellEnd"/>
+      <w:r>
+        <w:rPr>
+          <w:rFonts w:ascii="Ubuntu Mono" w:eastAsia="Times New Roman" w:hAnsi="Ubuntu Mono" w:cs="Courier New"/>
+          <w:color w:val="FFFFFF"/>
+          <w:sz w:val="27"/>
+          <w:szCs w:val="27"/>
+          <w:lang w:eastAsia="ru-RU"/>
+        </w:rPr>
+        <w:t> / </w:t>
+      </w:r>
+      <w:r>
+        <w:rPr>
+          <w:rFonts w:ascii="Ubuntu Mono" w:eastAsia="Times New Roman" w:hAnsi="Ubuntu Mono" w:cs="Courier New"/>
+          <w:color w:val="FF8973"/>
+          <w:sz w:val="27"/>
+          <w:szCs w:val="27"/>
+          <w:lang w:eastAsia="ru-RU"/>
+        </w:rPr>
+        <w:t>2</w:t>
+      </w:r>
+      <w:r>
+        <w:rPr>
+          <w:rFonts w:ascii="Ubuntu Mono" w:eastAsia="Times New Roman" w:hAnsi="Ubuntu Mono" w:cs="Courier New"/>
+          <w:color w:val="FFFFFF"/>
+          <w:sz w:val="27"/>
+          <w:szCs w:val="27"/>
+          <w:lang w:eastAsia="ru-RU"/>
+        </w:rPr>
+        <w:t>)</w:t>
+      </w:r>
+    </w:p>
+    <w:p>
+      <w:pPr>
+        <w:jc w:val="both"/>
+        <w:rPr>
+          <w:b/>
+          <w:bCs/>
+          <w:lang w:val="en-US"/>
+        </w:rPr>
+      </w:pPr>
+    </w:p>
+    <w:p>
+      <w:pPr>
+        <w:jc w:val="both"/>
+        <w:rPr>
+          <w:b/>
+          <w:bCs/>
+          <w:lang w:val="en-US"/>
+        </w:rPr>
+      </w:pPr>
+    </w:p>
+    <w:p>
+      <w:pPr>
+        <w:jc w:val="both"/>
+        <w:rPr>
+          <w:b/>
+          <w:bCs/>
+          <w:lang w:val="en-US"/>
+        </w:rPr>
+      </w:pPr>
+      <w:r>
+        <w:rPr>
+          <w:b/>
+          <w:bCs/>
+          <w:lang w:val="en-US"/>
+        </w:rPr>
+        <w:lastRenderedPageBreak/>
+        <w:t>script.py</w:t>
+      </w:r>
+    </w:p>
+    <w:p>
+      <w:pPr>
+        <w:shd w:val="clear" w:color="auto" w:fill="1E1E1E"/>
+        <w:spacing w:after="0" w:line="360" w:lineRule="atLeast"/>
+        <w:rPr>
+          <w:rFonts w:ascii="Consolas" w:eastAsia="Times New Roman" w:hAnsi="Consolas" w:cs="Times New Roman"/>
+          <w:color w:val="FFFFFF"/>
+          <w:sz w:val="21"/>
+          <w:szCs w:val="21"/>
+          <w:lang w:val="en-US" w:eastAsia="ru-RU"/>
+        </w:rPr>
+      </w:pPr>
+      <w:r>
+        <w:rPr>
+          <w:rFonts w:ascii="Consolas" w:eastAsia="Times New Roman" w:hAnsi="Consolas" w:cs="Times New Roman"/>
+          <w:color w:val="B3CCFF"/>
+          <w:sz w:val="21"/>
+          <w:szCs w:val="21"/>
+          <w:lang w:val="en-US" w:eastAsia="ru-RU"/>
+        </w:rPr>
+        <w:t>class Circle</w:t>
+      </w:r>
+      <w:r>
+        <w:rPr>
+          <w:rFonts w:ascii="Consolas" w:eastAsia="Times New Roman" w:hAnsi="Consolas" w:cs="Times New Roman"/>
+          <w:color w:val="FFFFFF"/>
+          <w:sz w:val="21"/>
+          <w:szCs w:val="21"/>
+          <w:lang w:val="en-US" w:eastAsia="ru-RU"/>
+        </w:rPr>
+        <w:t>:</w:t>
+      </w:r>
+    </w:p>
+    <w:p>
+      <w:pPr>
+        <w:shd w:val="clear" w:color="auto" w:fill="1E1E1E"/>
+        <w:spacing w:after="0" w:line="360" w:lineRule="atLeast"/>
+        <w:rPr>
+          <w:rFonts w:ascii="Consolas" w:eastAsia="Times New Roman" w:hAnsi="Consolas" w:cs="Times New Roman"/>
+          <w:color w:val="FFFFFF"/>
+          <w:sz w:val="21"/>
+          <w:szCs w:val="21"/>
+          <w:lang w:val="en-US" w:eastAsia="ru-RU"/>
+        </w:rPr>
+      </w:pPr>
+      <w:r>
+        <w:rPr>
+          <w:rFonts w:ascii="Consolas" w:eastAsia="Times New Roman" w:hAnsi="Consolas" w:cs="Times New Roman"/>
+          <w:color w:val="FFFFFF"/>
+          <w:sz w:val="21"/>
+          <w:szCs w:val="21"/>
+          <w:lang w:val="en-US" w:eastAsia="ru-RU"/>
+        </w:rPr>
+        <w:t>  </w:t>
+      </w:r>
+      <w:r>
+        <w:rPr>
+          <w:rFonts w:ascii="Consolas" w:eastAsia="Times New Roman" w:hAnsi="Consolas" w:cs="Times New Roman"/>
+          <w:color w:val="FF8973"/>
+          <w:sz w:val="21"/>
+          <w:szCs w:val="21"/>
+          <w:lang w:val="en-US" w:eastAsia="ru-RU"/>
+        </w:rPr>
+        <w:t>pi</w:t>
+      </w:r>
+      <w:r>
+        <w:rPr>
+          <w:rFonts w:ascii="Consolas" w:eastAsia="Times New Roman" w:hAnsi="Consolas" w:cs="Times New Roman"/>
+          <w:color w:val="FFFFFF"/>
+          <w:sz w:val="21"/>
+          <w:szCs w:val="21"/>
+          <w:lang w:val="en-US" w:eastAsia="ru-RU"/>
+        </w:rPr>
+        <w:t> = </w:t>
+      </w:r>
+      <w:r>
+        <w:rPr>
+          <w:rFonts w:ascii="Consolas" w:eastAsia="Times New Roman" w:hAnsi="Consolas" w:cs="Times New Roman"/>
+          <w:color w:val="FF8973"/>
+          <w:sz w:val="21"/>
+          <w:szCs w:val="21"/>
+          <w:lang w:val="en-US" w:eastAsia="ru-RU"/>
+        </w:rPr>
+        <w:t>3.14</w:t>
+      </w:r>
+    </w:p>
+    <w:p>
+      <w:pPr>
+        <w:shd w:val="clear" w:color="auto" w:fill="1E1E1E"/>
+        <w:spacing w:after="0" w:line="360" w:lineRule="atLeast"/>
+        <w:rPr>
+          <w:rFonts w:ascii="Consolas" w:eastAsia="Times New Roman" w:hAnsi="Consolas" w:cs="Times New Roman"/>
+          <w:color w:val="FFFFFF"/>
+          <w:sz w:val="21"/>
+          <w:szCs w:val="21"/>
+          <w:lang w:val="en-US" w:eastAsia="ru-RU"/>
+        </w:rPr>
+      </w:pPr>
+      <w:r>
+        <w:rPr>
+          <w:rFonts w:ascii="Consolas" w:eastAsia="Times New Roman" w:hAnsi="Consolas" w:cs="Times New Roman"/>
+          <w:color w:val="FFFFFF"/>
+          <w:sz w:val="21"/>
+          <w:szCs w:val="21"/>
+          <w:lang w:val="en-US" w:eastAsia="ru-RU"/>
+        </w:rPr>
+        <w:t>  </w:t>
+      </w:r>
+      <w:r>
+        <w:rPr>
+          <w:rFonts w:ascii="Consolas" w:eastAsia="Times New Roman" w:hAnsi="Consolas" w:cs="Times New Roman"/>
+          <w:color w:val="B3CCFF"/>
+          <w:sz w:val="21"/>
+          <w:szCs w:val="21"/>
+          <w:lang w:val="en-US" w:eastAsia="ru-RU"/>
+        </w:rPr>
+        <w:t>def </w:t>
+      </w:r>
+      <w:proofErr w:type="gramStart"/>
+      <w:r>
+        <w:rPr>
+          <w:rFonts w:ascii="Consolas" w:eastAsia="Times New Roman" w:hAnsi="Consolas" w:cs="Times New Roman"/>
+          <w:color w:val="B3CCFF"/>
+          <w:sz w:val="21"/>
+          <w:szCs w:val="21"/>
+          <w:lang w:val="en-US" w:eastAsia="ru-RU"/>
+        </w:rPr>
+        <w:t>area</w:t>
+      </w:r>
+      <w:r>
+        <w:rPr>
+          <w:rFonts w:ascii="Consolas" w:eastAsia="Times New Roman" w:hAnsi="Consolas" w:cs="Times New Roman"/>
+          <w:color w:val="FFFFFF"/>
+          <w:sz w:val="21"/>
+          <w:szCs w:val="21"/>
+          <w:lang w:val="en-US" w:eastAsia="ru-RU"/>
+        </w:rPr>
+        <w:t>(</w:t>
+      </w:r>
+      <w:proofErr w:type="gramEnd"/>
+      <w:r>
+        <w:rPr>
+          <w:rFonts w:ascii="Consolas" w:eastAsia="Times New Roman" w:hAnsi="Consolas" w:cs="Times New Roman"/>
+          <w:color w:val="FF8973"/>
+          <w:sz w:val="21"/>
+          <w:szCs w:val="21"/>
+          <w:lang w:val="en-US" w:eastAsia="ru-RU"/>
+        </w:rPr>
+        <w:t>self</w:t>
+      </w:r>
+      <w:r>
+        <w:rPr>
+          <w:rFonts w:ascii="Consolas" w:eastAsia="Times New Roman" w:hAnsi="Consolas" w:cs="Times New Roman"/>
+          <w:color w:val="FFFFFF"/>
+          <w:sz w:val="21"/>
+          <w:szCs w:val="21"/>
+          <w:lang w:val="en-US" w:eastAsia="ru-RU"/>
+        </w:rPr>
+        <w:t>, </w:t>
+      </w:r>
+      <w:r>
+        <w:rPr>
+          <w:rFonts w:ascii="Consolas" w:eastAsia="Times New Roman" w:hAnsi="Consolas" w:cs="Times New Roman"/>
+          <w:color w:val="FF8973"/>
+          <w:sz w:val="21"/>
+          <w:szCs w:val="21"/>
+          <w:lang w:val="en-US" w:eastAsia="ru-RU"/>
+        </w:rPr>
+        <w:t>radius</w:t>
+      </w:r>
+      <w:r>
+        <w:rPr>
+          <w:rFonts w:ascii="Consolas" w:eastAsia="Times New Roman" w:hAnsi="Consolas" w:cs="Times New Roman"/>
+          <w:color w:val="FFFFFF"/>
+          <w:sz w:val="21"/>
+          <w:szCs w:val="21"/>
+          <w:lang w:val="en-US" w:eastAsia="ru-RU"/>
+        </w:rPr>
+        <w:t>):</w:t>
+      </w:r>
+    </w:p>
+    <w:p>
+      <w:pPr>
+        <w:shd w:val="clear" w:color="auto" w:fill="1E1E1E"/>
+        <w:spacing w:after="0" w:line="360" w:lineRule="atLeast"/>
+        <w:rPr>
+          <w:rFonts w:ascii="Consolas" w:eastAsia="Times New Roman" w:hAnsi="Consolas" w:cs="Times New Roman"/>
+          <w:color w:val="FFFFFF"/>
+          <w:sz w:val="21"/>
+          <w:szCs w:val="21"/>
+          <w:lang w:val="en-US" w:eastAsia="ru-RU"/>
+        </w:rPr>
+      </w:pPr>
+      <w:r>
+        <w:rPr>
+          <w:rFonts w:ascii="Consolas" w:eastAsia="Times New Roman" w:hAnsi="Consolas" w:cs="Times New Roman"/>
+          <w:color w:val="FFFFFF"/>
+          <w:sz w:val="21"/>
+          <w:szCs w:val="21"/>
+          <w:lang w:val="en-US" w:eastAsia="ru-RU"/>
+        </w:rPr>
+        <w:t>    </w:t>
+      </w:r>
+      <w:r>
+        <w:rPr>
+          <w:rFonts w:ascii="Consolas" w:eastAsia="Times New Roman" w:hAnsi="Consolas" w:cs="Times New Roman"/>
+          <w:color w:val="B3CCFF"/>
+          <w:sz w:val="21"/>
+          <w:szCs w:val="21"/>
+          <w:lang w:val="en-US" w:eastAsia="ru-RU"/>
+        </w:rPr>
+        <w:t>return</w:t>
+      </w:r>
+      <w:r>
+        <w:rPr>
+          <w:rFonts w:ascii="Consolas" w:eastAsia="Times New Roman" w:hAnsi="Consolas" w:cs="Times New Roman"/>
+          <w:color w:val="FFFFFF"/>
+          <w:sz w:val="21"/>
+          <w:szCs w:val="21"/>
+          <w:lang w:val="en-US" w:eastAsia="ru-RU"/>
+        </w:rPr>
+        <w:t> </w:t>
+      </w:r>
+      <w:proofErr w:type="spellStart"/>
+      <w:r>
+        <w:rPr>
+          <w:rFonts w:ascii="Consolas" w:eastAsia="Times New Roman" w:hAnsi="Consolas" w:cs="Times New Roman"/>
+          <w:color w:val="FF8973"/>
+          <w:sz w:val="21"/>
+          <w:szCs w:val="21"/>
+          <w:lang w:val="en-US" w:eastAsia="ru-RU"/>
+        </w:rPr>
+        <w:t>Circle</w:t>
+      </w:r>
+      <w:r>
+        <w:rPr>
+          <w:rFonts w:ascii="Consolas" w:eastAsia="Times New Roman" w:hAnsi="Consolas" w:cs="Times New Roman"/>
+          <w:color w:val="FFFFFF"/>
+          <w:sz w:val="21"/>
+          <w:szCs w:val="21"/>
+          <w:lang w:val="en-US" w:eastAsia="ru-RU"/>
+        </w:rPr>
+        <w:t>.</w:t>
+      </w:r>
+      <w:r>
+        <w:rPr>
+          <w:rFonts w:ascii="Consolas" w:eastAsia="Times New Roman" w:hAnsi="Consolas" w:cs="Times New Roman"/>
+          <w:color w:val="83FFF5"/>
+          <w:sz w:val="21"/>
+          <w:szCs w:val="21"/>
+          <w:lang w:val="en-US" w:eastAsia="ru-RU"/>
+        </w:rPr>
+        <w:t>pi</w:t>
+      </w:r>
+      <w:proofErr w:type="spellEnd"/>
+      <w:r>
+        <w:rPr>
+          <w:rFonts w:ascii="Consolas" w:eastAsia="Times New Roman" w:hAnsi="Consolas" w:cs="Times New Roman"/>
+          <w:color w:val="FFFFFF"/>
+          <w:sz w:val="21"/>
+          <w:szCs w:val="21"/>
+          <w:lang w:val="en-US" w:eastAsia="ru-RU"/>
+        </w:rPr>
+        <w:t> * </w:t>
+      </w:r>
+      <w:r>
+        <w:rPr>
+          <w:rFonts w:ascii="Consolas" w:eastAsia="Times New Roman" w:hAnsi="Consolas" w:cs="Times New Roman"/>
+          <w:color w:val="FF8973"/>
+          <w:sz w:val="21"/>
+          <w:szCs w:val="21"/>
+          <w:lang w:val="en-US" w:eastAsia="ru-RU"/>
+        </w:rPr>
+        <w:t>radius</w:t>
+      </w:r>
+      <w:r>
+        <w:rPr>
+          <w:rFonts w:ascii="Consolas" w:eastAsia="Times New Roman" w:hAnsi="Consolas" w:cs="Times New Roman"/>
+          <w:color w:val="FFFFFF"/>
+          <w:sz w:val="21"/>
+          <w:szCs w:val="21"/>
+          <w:lang w:val="en-US" w:eastAsia="ru-RU"/>
+        </w:rPr>
+        <w:t> ** </w:t>
+      </w:r>
+      <w:r>
+        <w:rPr>
+          <w:rFonts w:ascii="Consolas" w:eastAsia="Times New Roman" w:hAnsi="Consolas" w:cs="Times New Roman"/>
+          <w:color w:val="FF8973"/>
+          <w:sz w:val="21"/>
+          <w:szCs w:val="21"/>
+          <w:lang w:val="en-US" w:eastAsia="ru-RU"/>
+        </w:rPr>
+        <w:t>2</w:t>
+      </w:r>
+    </w:p>
+    <w:p>
+      <w:pPr>
+        <w:shd w:val="clear" w:color="auto" w:fill="1E1E1E"/>
+        <w:spacing w:after="0" w:line="360" w:lineRule="atLeast"/>
+        <w:rPr>
+          <w:rFonts w:ascii="Consolas" w:eastAsia="Times New Roman" w:hAnsi="Consolas" w:cs="Times New Roman"/>
+          <w:color w:val="FFFFFF"/>
+          <w:sz w:val="21"/>
+          <w:szCs w:val="21"/>
+          <w:lang w:val="en-US" w:eastAsia="ru-RU"/>
+        </w:rPr>
+      </w:pPr>
+    </w:p>
+    <w:p>
+      <w:pPr>
+        <w:shd w:val="clear" w:color="auto" w:fill="1E1E1E"/>
+        <w:spacing w:after="0" w:line="360" w:lineRule="atLeast"/>
+        <w:rPr>
+          <w:rFonts w:ascii="Consolas" w:eastAsia="Times New Roman" w:hAnsi="Consolas" w:cs="Times New Roman"/>
+          <w:color w:val="FFFFFF"/>
+          <w:sz w:val="21"/>
+          <w:szCs w:val="21"/>
+          <w:lang w:val="en-US" w:eastAsia="ru-RU"/>
+        </w:rPr>
+      </w:pPr>
+      <w:r>
+        <w:rPr>
+          <w:rFonts w:ascii="Consolas" w:eastAsia="Times New Roman" w:hAnsi="Consolas" w:cs="Times New Roman"/>
+          <w:color w:val="FF8973"/>
+          <w:sz w:val="21"/>
+          <w:szCs w:val="21"/>
+          <w:lang w:val="en-US" w:eastAsia="ru-RU"/>
+        </w:rPr>
+        <w:t>circle</w:t>
+      </w:r>
+      <w:r>
+        <w:rPr>
+          <w:rFonts w:ascii="Consolas" w:eastAsia="Times New Roman" w:hAnsi="Consolas" w:cs="Times New Roman"/>
+          <w:color w:val="FFFFFF"/>
+          <w:sz w:val="21"/>
+          <w:szCs w:val="21"/>
+          <w:lang w:val="en-US" w:eastAsia="ru-RU"/>
+        </w:rPr>
+        <w:t> = </w:t>
+      </w:r>
+      <w:proofErr w:type="gramStart"/>
+      <w:r>
+        <w:rPr>
+          <w:rFonts w:ascii="Consolas" w:eastAsia="Times New Roman" w:hAnsi="Consolas" w:cs="Times New Roman"/>
+          <w:color w:val="FF8973"/>
+          <w:sz w:val="21"/>
+          <w:szCs w:val="21"/>
+          <w:lang w:val="en-US" w:eastAsia="ru-RU"/>
+        </w:rPr>
+        <w:t>Circle</w:t>
+      </w:r>
+      <w:r>
+        <w:rPr>
+          <w:rFonts w:ascii="Consolas" w:eastAsia="Times New Roman" w:hAnsi="Consolas" w:cs="Times New Roman"/>
+          <w:color w:val="FFFFFF"/>
+          <w:sz w:val="21"/>
+          <w:szCs w:val="21"/>
+          <w:lang w:val="en-US" w:eastAsia="ru-RU"/>
+        </w:rPr>
+        <w:t>(</w:t>
+      </w:r>
+      <w:proofErr w:type="gramEnd"/>
+      <w:r>
+        <w:rPr>
+          <w:rFonts w:ascii="Consolas" w:eastAsia="Times New Roman" w:hAnsi="Consolas" w:cs="Times New Roman"/>
+          <w:color w:val="FFFFFF"/>
+          <w:sz w:val="21"/>
+          <w:szCs w:val="21"/>
+          <w:lang w:val="en-US" w:eastAsia="ru-RU"/>
+        </w:rPr>
+        <w:t>)</w:t>
+      </w:r>
+    </w:p>
+    <w:p>
+      <w:pPr>
+        <w:shd w:val="clear" w:color="auto" w:fill="1E1E1E"/>
+        <w:spacing w:after="0" w:line="360" w:lineRule="atLeast"/>
+        <w:rPr>
+          <w:rFonts w:ascii="Consolas" w:eastAsia="Times New Roman" w:hAnsi="Consolas" w:cs="Times New Roman"/>
+          <w:color w:val="FFFFFF"/>
+          <w:sz w:val="21"/>
+          <w:szCs w:val="21"/>
+          <w:lang w:val="en-US" w:eastAsia="ru-RU"/>
+        </w:rPr>
+      </w:pPr>
+    </w:p>
+    <w:p>
+      <w:pPr>
+        <w:shd w:val="clear" w:color="auto" w:fill="1E1E1E"/>
+        <w:spacing w:after="0" w:line="360" w:lineRule="atLeast"/>
+        <w:rPr>
+          <w:rFonts w:ascii="Consolas" w:eastAsia="Times New Roman" w:hAnsi="Consolas" w:cs="Times New Roman"/>
+          <w:color w:val="FFFFFF"/>
+          <w:sz w:val="21"/>
+          <w:szCs w:val="21"/>
+          <w:lang w:val="en-US" w:eastAsia="ru-RU"/>
+        </w:rPr>
+      </w:pPr>
+      <w:proofErr w:type="spellStart"/>
+      <w:r>
+        <w:rPr>
+          <w:rFonts w:ascii="Consolas" w:eastAsia="Times New Roman" w:hAnsi="Consolas" w:cs="Times New Roman"/>
+          <w:color w:val="FF8973"/>
+          <w:sz w:val="21"/>
+          <w:szCs w:val="21"/>
+          <w:lang w:val="en-US" w:eastAsia="ru-RU"/>
+        </w:rPr>
+        <w:t>pizza_area</w:t>
+      </w:r>
+      <w:proofErr w:type="spellEnd"/>
+      <w:r>
+        <w:rPr>
+          <w:rFonts w:ascii="Consolas" w:eastAsia="Times New Roman" w:hAnsi="Consolas" w:cs="Times New Roman"/>
+          <w:color w:val="FFFFFF"/>
+          <w:sz w:val="21"/>
+          <w:szCs w:val="21"/>
+          <w:lang w:val="en-US" w:eastAsia="ru-RU"/>
+        </w:rPr>
+        <w:t> = </w:t>
+      </w:r>
+      <w:proofErr w:type="spellStart"/>
+      <w:proofErr w:type="gramStart"/>
+      <w:r>
+        <w:rPr>
+          <w:rFonts w:ascii="Consolas" w:eastAsia="Times New Roman" w:hAnsi="Consolas" w:cs="Times New Roman"/>
+          <w:color w:val="FF8973"/>
+          <w:sz w:val="21"/>
+          <w:szCs w:val="21"/>
+          <w:lang w:val="en-US" w:eastAsia="ru-RU"/>
+        </w:rPr>
+        <w:t>circle</w:t>
+      </w:r>
+      <w:r>
+        <w:rPr>
+          <w:rFonts w:ascii="Consolas" w:eastAsia="Times New Roman" w:hAnsi="Consolas" w:cs="Times New Roman"/>
+          <w:color w:val="FFFFFF"/>
+          <w:sz w:val="21"/>
+          <w:szCs w:val="21"/>
+          <w:lang w:val="en-US" w:eastAsia="ru-RU"/>
+        </w:rPr>
+        <w:t>.</w:t>
+      </w:r>
+      <w:r>
+        <w:rPr>
+          <w:rFonts w:ascii="Consolas" w:eastAsia="Times New Roman" w:hAnsi="Consolas" w:cs="Times New Roman"/>
+          <w:color w:val="83FFF5"/>
+          <w:sz w:val="21"/>
+          <w:szCs w:val="21"/>
+          <w:lang w:val="en-US" w:eastAsia="ru-RU"/>
+        </w:rPr>
+        <w:t>area</w:t>
+      </w:r>
+      <w:proofErr w:type="spellEnd"/>
+      <w:proofErr w:type="gramEnd"/>
+      <w:r>
+        <w:rPr>
+          <w:rFonts w:ascii="Consolas" w:eastAsia="Times New Roman" w:hAnsi="Consolas" w:cs="Times New Roman"/>
+          <w:color w:val="FFFFFF"/>
+          <w:sz w:val="21"/>
+          <w:szCs w:val="21"/>
+          <w:lang w:val="en-US" w:eastAsia="ru-RU"/>
+        </w:rPr>
+        <w:t>(</w:t>
+      </w:r>
+      <w:r>
+        <w:rPr>
+          <w:rFonts w:ascii="Consolas" w:eastAsia="Times New Roman" w:hAnsi="Consolas" w:cs="Times New Roman"/>
+          <w:color w:val="FF8973"/>
+          <w:sz w:val="21"/>
+          <w:szCs w:val="21"/>
+          <w:lang w:val="en-US" w:eastAsia="ru-RU"/>
+        </w:rPr>
+        <w:t>12</w:t>
+      </w:r>
+      <w:r>
+        <w:rPr>
+          <w:rFonts w:ascii="Consolas" w:eastAsia="Times New Roman" w:hAnsi="Consolas" w:cs="Times New Roman"/>
+          <w:color w:val="FFFFFF"/>
+          <w:sz w:val="21"/>
+          <w:szCs w:val="21"/>
+          <w:lang w:val="en-US" w:eastAsia="ru-RU"/>
+        </w:rPr>
+        <w:t>/</w:t>
+      </w:r>
+      <w:r>
+        <w:rPr>
+          <w:rFonts w:ascii="Consolas" w:eastAsia="Times New Roman" w:hAnsi="Consolas" w:cs="Times New Roman"/>
+          <w:color w:val="FF8973"/>
+          <w:sz w:val="21"/>
+          <w:szCs w:val="21"/>
+          <w:lang w:val="en-US" w:eastAsia="ru-RU"/>
+        </w:rPr>
+        <w:t>2</w:t>
+      </w:r>
+      <w:r>
+        <w:rPr>
+          <w:rFonts w:ascii="Consolas" w:eastAsia="Times New Roman" w:hAnsi="Consolas" w:cs="Times New Roman"/>
+          <w:color w:val="FFFFFF"/>
+          <w:sz w:val="21"/>
+          <w:szCs w:val="21"/>
+          <w:lang w:val="en-US" w:eastAsia="ru-RU"/>
+        </w:rPr>
+        <w:t>)</w:t>
+      </w:r>
+    </w:p>
+    <w:p>
+      <w:pPr>
+        <w:shd w:val="clear" w:color="auto" w:fill="1E1E1E"/>
+        <w:spacing w:after="0" w:line="360" w:lineRule="atLeast"/>
+        <w:rPr>
+          <w:rFonts w:ascii="Consolas" w:eastAsia="Times New Roman" w:hAnsi="Consolas" w:cs="Times New Roman"/>
+          <w:color w:val="FFFFFF"/>
+          <w:sz w:val="21"/>
+          <w:szCs w:val="21"/>
+          <w:lang w:val="en-US" w:eastAsia="ru-RU"/>
+        </w:rPr>
+      </w:pPr>
+      <w:proofErr w:type="spellStart"/>
+      <w:r>
+        <w:rPr>
+          <w:rFonts w:ascii="Consolas" w:eastAsia="Times New Roman" w:hAnsi="Consolas" w:cs="Times New Roman"/>
+          <w:color w:val="FF8973"/>
+          <w:sz w:val="21"/>
+          <w:szCs w:val="21"/>
+          <w:lang w:val="en-US" w:eastAsia="ru-RU"/>
+        </w:rPr>
+        <w:t>teaching_table_area</w:t>
+      </w:r>
+      <w:proofErr w:type="spellEnd"/>
+      <w:r>
+        <w:rPr>
+          <w:rFonts w:ascii="Consolas" w:eastAsia="Times New Roman" w:hAnsi="Consolas" w:cs="Times New Roman"/>
+          <w:color w:val="FFFFFF"/>
+          <w:sz w:val="21"/>
+          <w:szCs w:val="21"/>
+          <w:lang w:val="en-US" w:eastAsia="ru-RU"/>
+        </w:rPr>
+        <w:t> = </w:t>
+      </w:r>
+      <w:proofErr w:type="spellStart"/>
+      <w:proofErr w:type="gramStart"/>
+      <w:r>
+        <w:rPr>
+          <w:rFonts w:ascii="Consolas" w:eastAsia="Times New Roman" w:hAnsi="Consolas" w:cs="Times New Roman"/>
+          <w:color w:val="FF8973"/>
+          <w:sz w:val="21"/>
+          <w:szCs w:val="21"/>
+          <w:lang w:val="en-US" w:eastAsia="ru-RU"/>
+        </w:rPr>
+        <w:t>circle</w:t>
+      </w:r>
+      <w:r>
+        <w:rPr>
+          <w:rFonts w:ascii="Consolas" w:eastAsia="Times New Roman" w:hAnsi="Consolas" w:cs="Times New Roman"/>
+          <w:color w:val="FFFFFF"/>
+          <w:sz w:val="21"/>
+          <w:szCs w:val="21"/>
+          <w:lang w:val="en-US" w:eastAsia="ru-RU"/>
+        </w:rPr>
+        <w:t>.</w:t>
+      </w:r>
+      <w:r>
+        <w:rPr>
+          <w:rFonts w:ascii="Consolas" w:eastAsia="Times New Roman" w:hAnsi="Consolas" w:cs="Times New Roman"/>
+          <w:color w:val="83FFF5"/>
+          <w:sz w:val="21"/>
+          <w:szCs w:val="21"/>
+          <w:lang w:val="en-US" w:eastAsia="ru-RU"/>
+        </w:rPr>
+        <w:t>area</w:t>
+      </w:r>
+      <w:proofErr w:type="spellEnd"/>
+      <w:proofErr w:type="gramEnd"/>
+      <w:r>
+        <w:rPr>
+          <w:rFonts w:ascii="Consolas" w:eastAsia="Times New Roman" w:hAnsi="Consolas" w:cs="Times New Roman"/>
+          <w:color w:val="FFFFFF"/>
+          <w:sz w:val="21"/>
+          <w:szCs w:val="21"/>
+          <w:lang w:val="en-US" w:eastAsia="ru-RU"/>
+        </w:rPr>
+        <w:t>(</w:t>
+      </w:r>
+      <w:r>
+        <w:rPr>
+          <w:rFonts w:ascii="Consolas" w:eastAsia="Times New Roman" w:hAnsi="Consolas" w:cs="Times New Roman"/>
+          <w:color w:val="FF8973"/>
+          <w:sz w:val="21"/>
+          <w:szCs w:val="21"/>
+          <w:lang w:val="en-US" w:eastAsia="ru-RU"/>
+        </w:rPr>
+        <w:t>36</w:t>
+      </w:r>
+      <w:r>
+        <w:rPr>
+          <w:rFonts w:ascii="Consolas" w:eastAsia="Times New Roman" w:hAnsi="Consolas" w:cs="Times New Roman"/>
+          <w:color w:val="FFFFFF"/>
+          <w:sz w:val="21"/>
+          <w:szCs w:val="21"/>
+          <w:lang w:val="en-US" w:eastAsia="ru-RU"/>
+        </w:rPr>
+        <w:t>/</w:t>
+      </w:r>
+      <w:r>
+        <w:rPr>
+          <w:rFonts w:ascii="Consolas" w:eastAsia="Times New Roman" w:hAnsi="Consolas" w:cs="Times New Roman"/>
+          <w:color w:val="FF8973"/>
+          <w:sz w:val="21"/>
+          <w:szCs w:val="21"/>
+          <w:lang w:val="en-US" w:eastAsia="ru-RU"/>
+        </w:rPr>
+        <w:t>2</w:t>
+      </w:r>
+      <w:r>
+        <w:rPr>
+          <w:rFonts w:ascii="Consolas" w:eastAsia="Times New Roman" w:hAnsi="Consolas" w:cs="Times New Roman"/>
+          <w:color w:val="FFFFFF"/>
+          <w:sz w:val="21"/>
+          <w:szCs w:val="21"/>
+          <w:lang w:val="en-US" w:eastAsia="ru-RU"/>
+        </w:rPr>
+        <w:t>)</w:t>
+      </w:r>
+    </w:p>
+    <w:p>
+      <w:pPr>
+        <w:shd w:val="clear" w:color="auto" w:fill="1E1E1E"/>
+        <w:spacing w:after="0" w:line="360" w:lineRule="atLeast"/>
+        <w:rPr>
+          <w:rFonts w:ascii="Consolas" w:eastAsia="Times New Roman" w:hAnsi="Consolas" w:cs="Times New Roman"/>
+          <w:color w:val="FFFFFF"/>
+          <w:sz w:val="21"/>
+          <w:szCs w:val="21"/>
+          <w:lang w:val="en-US" w:eastAsia="ru-RU"/>
+        </w:rPr>
+      </w:pPr>
+      <w:proofErr w:type="spellStart"/>
+      <w:r>
+        <w:rPr>
+          <w:rFonts w:ascii="Consolas" w:eastAsia="Times New Roman" w:hAnsi="Consolas" w:cs="Times New Roman"/>
+          <w:color w:val="FF8973"/>
+          <w:sz w:val="21"/>
+          <w:szCs w:val="21"/>
+          <w:lang w:val="en-US" w:eastAsia="ru-RU"/>
+        </w:rPr>
+        <w:t>round_room_area</w:t>
+      </w:r>
+      <w:proofErr w:type="spellEnd"/>
+      <w:r>
+        <w:rPr>
+          <w:rFonts w:ascii="Consolas" w:eastAsia="Times New Roman" w:hAnsi="Consolas" w:cs="Times New Roman"/>
+          <w:color w:val="FFFFFF"/>
+          <w:sz w:val="21"/>
+          <w:szCs w:val="21"/>
+          <w:lang w:val="en-US" w:eastAsia="ru-RU"/>
+        </w:rPr>
+        <w:t> = </w:t>
+      </w:r>
+      <w:proofErr w:type="spellStart"/>
+      <w:proofErr w:type="gramStart"/>
+      <w:r>
+        <w:rPr>
+          <w:rFonts w:ascii="Consolas" w:eastAsia="Times New Roman" w:hAnsi="Consolas" w:cs="Times New Roman"/>
+          <w:color w:val="FF8973"/>
+          <w:sz w:val="21"/>
+          <w:szCs w:val="21"/>
+          <w:lang w:val="en-US" w:eastAsia="ru-RU"/>
+        </w:rPr>
+        <w:t>circle</w:t>
+      </w:r>
+      <w:r>
+        <w:rPr>
+          <w:rFonts w:ascii="Consolas" w:eastAsia="Times New Roman" w:hAnsi="Consolas" w:cs="Times New Roman"/>
+          <w:color w:val="FFFFFF"/>
+          <w:sz w:val="21"/>
+          <w:szCs w:val="21"/>
+          <w:lang w:val="en-US" w:eastAsia="ru-RU"/>
+        </w:rPr>
+        <w:t>.</w:t>
+      </w:r>
+      <w:r>
+        <w:rPr>
+          <w:rFonts w:ascii="Consolas" w:eastAsia="Times New Roman" w:hAnsi="Consolas" w:cs="Times New Roman"/>
+          <w:color w:val="83FFF5"/>
+          <w:sz w:val="21"/>
+          <w:szCs w:val="21"/>
+          <w:lang w:val="en-US" w:eastAsia="ru-RU"/>
+        </w:rPr>
+        <w:t>area</w:t>
+      </w:r>
+      <w:proofErr w:type="spellEnd"/>
+      <w:proofErr w:type="gramEnd"/>
+      <w:r>
+        <w:rPr>
+          <w:rFonts w:ascii="Consolas" w:eastAsia="Times New Roman" w:hAnsi="Consolas" w:cs="Times New Roman"/>
+          <w:color w:val="FFFFFF"/>
+          <w:sz w:val="21"/>
+          <w:szCs w:val="21"/>
+          <w:lang w:val="en-US" w:eastAsia="ru-RU"/>
+        </w:rPr>
+        <w:t>((</w:t>
+      </w:r>
+      <w:r>
+        <w:rPr>
+          <w:rFonts w:ascii="Consolas" w:eastAsia="Times New Roman" w:hAnsi="Consolas" w:cs="Times New Roman"/>
+          <w:color w:val="FF8973"/>
+          <w:sz w:val="21"/>
+          <w:szCs w:val="21"/>
+          <w:lang w:val="en-US" w:eastAsia="ru-RU"/>
+        </w:rPr>
+        <w:t>11460</w:t>
+      </w:r>
+      <w:r>
+        <w:rPr>
+          <w:rFonts w:ascii="Consolas" w:eastAsia="Times New Roman" w:hAnsi="Consolas" w:cs="Times New Roman"/>
+          <w:color w:val="FFFFFF"/>
+          <w:sz w:val="21"/>
+          <w:szCs w:val="21"/>
+          <w:lang w:val="en-US" w:eastAsia="ru-RU"/>
+        </w:rPr>
+        <w:t>)/</w:t>
+      </w:r>
+      <w:r>
+        <w:rPr>
+          <w:rFonts w:ascii="Consolas" w:eastAsia="Times New Roman" w:hAnsi="Consolas" w:cs="Times New Roman"/>
+          <w:color w:val="FF8973"/>
+          <w:sz w:val="21"/>
+          <w:szCs w:val="21"/>
+          <w:lang w:val="en-US" w:eastAsia="ru-RU"/>
+        </w:rPr>
+        <w:t>2</w:t>
+      </w:r>
+      <w:r>
+        <w:rPr>
+          <w:rFonts w:ascii="Consolas" w:eastAsia="Times New Roman" w:hAnsi="Consolas" w:cs="Times New Roman"/>
+          <w:color w:val="FFFFFF"/>
+          <w:sz w:val="21"/>
+          <w:szCs w:val="21"/>
+          <w:lang w:val="en-US" w:eastAsia="ru-RU"/>
+        </w:rPr>
+        <w:t>)</w:t>
+      </w:r>
+    </w:p>
+    <w:p>
+      <w:pPr>
+        <w:pBdr>
+          <w:bottom w:val="single" w:sz="12" w:space="1" w:color="auto"/>
+        </w:pBdr>
+        <w:jc w:val="both"/>
+        <w:rPr>
+          <w:b/>
+          <w:bCs/>
+          <w:lang w:val="en-US"/>
+        </w:rPr>
+      </w:pPr>
+    </w:p>
+    <w:p>
+      <w:pPr>
         <w:jc w:val="both"/>
         <w:rPr>
           <w:b/>
@@ -6982,6 +9719,163 @@
     </w:sectPr>
   </w:body>
 </w:document>
+</file>
+
+<file path=word/numbering.xml><?xml version="1.0" encoding="utf-8"?>
+<w:numbering xmlns:wpc="http://schemas.microsoft.com/office/word/2010/wordprocessingCanvas" xmlns:cx="http://schemas.microsoft.com/office/drawing/2014/chartex" xmlns:cx1="http://schemas.microsoft.com/office/drawing/2015/9/8/chartex" xmlns:cx2="http://schemas.microsoft.com/office/drawing/2015/10/21/chartex" xmlns:cx3="http://schemas.microsoft.com/office/drawing/2016/5/9/chartex" xmlns:cx4="http://schemas.microsoft.com/office/drawing/2016/5/10/chartex" xmlns:cx5="http://schemas.microsoft.com/office/drawing/2016/5/11/chartex" xmlns:cx6="http://schemas.microsoft.com/office/drawing/2016/5/12/chartex" xmlns:cx7="http://schemas.microsoft.com/office/drawing/2016/5/13/chartex" xmlns:cx8="http://schemas.microsoft.com/office/drawing/2016/5/14/chartex" xmlns:mc="http://schemas.openxmlformats.org/markup-compatibility/2006" xmlns:aink="http://schemas.microsoft.com/office/drawing/2016/ink" xmlns:am3d="http://schemas.microsoft.com/office/drawing/2017/model3d" xmlns:o="urn:schemas-microsoft-com:office:office" xmlns:oel="http://schemas.microsoft.com/office/2019/extlst" xmlns:r="http://schemas.openxmlformats.org/officeDocument/2006/relationships" xmlns:m="http://schemas.openxmlformats.org/officeDocument/2006/math" xmlns:v="urn:schemas-microsoft-com:vml" xmlns:wp14="http://schemas.microsoft.com/office/word/2010/wordprocessingDrawing" xmlns:wp="http://schemas.openxmlformats.org/drawingml/2006/wordprocessingDrawing" xmlns:w10="urn:schemas-microsoft-com:office:word" xmlns:w="http://schemas.openxmlformats.org/wordprocessingml/2006/main" xmlns:w14="http://schemas.microsoft.com/office/word/2010/wordml" xmlns:w15="http://schemas.microsoft.com/office/word/2012/wordml" xmlns:w16cex="http://schemas.microsoft.com/office/word/2018/wordml/cex" xmlns:w16cid="http://schemas.microsoft.com/office/word/2016/wordml/cid" xmlns:w16="http://schemas.microsoft.com/office/word/2018/wordml" xmlns:w16sdtdh="http://schemas.microsoft.com/office/word/2020/wordml/sdtdatahash" xmlns:w16se="http://schemas.microsoft.com/office/word/2015/wordml/symex" xmlns:wpg="http://schemas.microsoft.com/office/word/2010/wordprocessingGroup" xmlns:wpi="http://schemas.microsoft.com/office/word/2010/wordprocessingInk" xmlns:wne="http://schemas.microsoft.com/office/word/2006/wordml" xmlns:wps="http://schemas.microsoft.com/office/word/2010/wordprocessingShape" mc:Ignorable="w14 w15 w16se w16cid w16 w16cex w16sdtdh wp14">
+  <w:abstractNum w:abstractNumId="0" w15:restartNumberingAfterBreak="0">
+    <w:nsid w:val="48F1095C"/>
+    <w:multiLevelType w:val="multilevel"/>
+    <w:tmpl w:val="63368E80"/>
+    <w:lvl w:ilvl="0">
+      <w:start w:val="1"/>
+      <w:numFmt w:val="bullet"/>
+      <w:lvlText w:val=""/>
+      <w:lvlJc w:val="left"/>
+      <w:pPr>
+        <w:tabs>
+          <w:tab w:val="num" w:pos="720"/>
+        </w:tabs>
+        <w:ind w:left="720" w:hanging="360"/>
+      </w:pPr>
+      <w:rPr>
+        <w:rFonts w:ascii="Symbol" w:hAnsi="Symbol" w:hint="default"/>
+        <w:sz w:val="20"/>
+      </w:rPr>
+    </w:lvl>
+    <w:lvl w:ilvl="1" w:tentative="1">
+      <w:start w:val="1"/>
+      <w:numFmt w:val="bullet"/>
+      <w:lvlText w:val="o"/>
+      <w:lvlJc w:val="left"/>
+      <w:pPr>
+        <w:tabs>
+          <w:tab w:val="num" w:pos="1440"/>
+        </w:tabs>
+        <w:ind w:left="1440" w:hanging="360"/>
+      </w:pPr>
+      <w:rPr>
+        <w:rFonts w:ascii="Courier New" w:hAnsi="Courier New" w:hint="default"/>
+        <w:sz w:val="20"/>
+      </w:rPr>
+    </w:lvl>
+    <w:lvl w:ilvl="2" w:tentative="1">
+      <w:start w:val="1"/>
+      <w:numFmt w:val="bullet"/>
+      <w:lvlText w:val=""/>
+      <w:lvlJc w:val="left"/>
+      <w:pPr>
+        <w:tabs>
+          <w:tab w:val="num" w:pos="2160"/>
+        </w:tabs>
+        <w:ind w:left="2160" w:hanging="360"/>
+      </w:pPr>
+      <w:rPr>
+        <w:rFonts w:ascii="Wingdings" w:hAnsi="Wingdings" w:hint="default"/>
+        <w:sz w:val="20"/>
+      </w:rPr>
+    </w:lvl>
+    <w:lvl w:ilvl="3" w:tentative="1">
+      <w:start w:val="1"/>
+      <w:numFmt w:val="bullet"/>
+      <w:lvlText w:val=""/>
+      <w:lvlJc w:val="left"/>
+      <w:pPr>
+        <w:tabs>
+          <w:tab w:val="num" w:pos="2880"/>
+        </w:tabs>
+        <w:ind w:left="2880" w:hanging="360"/>
+      </w:pPr>
+      <w:rPr>
+        <w:rFonts w:ascii="Wingdings" w:hAnsi="Wingdings" w:hint="default"/>
+        <w:sz w:val="20"/>
+      </w:rPr>
+    </w:lvl>
+    <w:lvl w:ilvl="4" w:tentative="1">
+      <w:start w:val="1"/>
+      <w:numFmt w:val="bullet"/>
+      <w:lvlText w:val=""/>
+      <w:lvlJc w:val="left"/>
+      <w:pPr>
+        <w:tabs>
+          <w:tab w:val="num" w:pos="3600"/>
+        </w:tabs>
+        <w:ind w:left="3600" w:hanging="360"/>
+      </w:pPr>
+      <w:rPr>
+        <w:rFonts w:ascii="Wingdings" w:hAnsi="Wingdings" w:hint="default"/>
+        <w:sz w:val="20"/>
+      </w:rPr>
+    </w:lvl>
+    <w:lvl w:ilvl="5" w:tentative="1">
+      <w:start w:val="1"/>
+      <w:numFmt w:val="bullet"/>
+      <w:lvlText w:val=""/>
+      <w:lvlJc w:val="left"/>
+      <w:pPr>
+        <w:tabs>
+          <w:tab w:val="num" w:pos="4320"/>
+        </w:tabs>
+        <w:ind w:left="4320" w:hanging="360"/>
+      </w:pPr>
+      <w:rPr>
+        <w:rFonts w:ascii="Wingdings" w:hAnsi="Wingdings" w:hint="default"/>
+        <w:sz w:val="20"/>
+      </w:rPr>
+    </w:lvl>
+    <w:lvl w:ilvl="6" w:tentative="1">
+      <w:start w:val="1"/>
+      <w:numFmt w:val="bullet"/>
+      <w:lvlText w:val=""/>
+      <w:lvlJc w:val="left"/>
+      <w:pPr>
+        <w:tabs>
+          <w:tab w:val="num" w:pos="5040"/>
+        </w:tabs>
+        <w:ind w:left="5040" w:hanging="360"/>
+      </w:pPr>
+      <w:rPr>
+        <w:rFonts w:ascii="Wingdings" w:hAnsi="Wingdings" w:hint="default"/>
+        <w:sz w:val="20"/>
+      </w:rPr>
+    </w:lvl>
+    <w:lvl w:ilvl="7" w:tentative="1">
+      <w:start w:val="1"/>
+      <w:numFmt w:val="bullet"/>
+      <w:lvlText w:val=""/>
+      <w:lvlJc w:val="left"/>
+      <w:pPr>
+        <w:tabs>
+          <w:tab w:val="num" w:pos="5760"/>
+        </w:tabs>
+        <w:ind w:left="5760" w:hanging="360"/>
+      </w:pPr>
+      <w:rPr>
+        <w:rFonts w:ascii="Wingdings" w:hAnsi="Wingdings" w:hint="default"/>
+        <w:sz w:val="20"/>
+      </w:rPr>
+    </w:lvl>
+    <w:lvl w:ilvl="8" w:tentative="1">
+      <w:start w:val="1"/>
+      <w:numFmt w:val="bullet"/>
+      <w:lvlText w:val=""/>
+      <w:lvlJc w:val="left"/>
+      <w:pPr>
+        <w:tabs>
+          <w:tab w:val="num" w:pos="6480"/>
+        </w:tabs>
+        <w:ind w:left="6480" w:hanging="360"/>
+      </w:pPr>
+      <w:rPr>
+        <w:rFonts w:ascii="Wingdings" w:hAnsi="Wingdings" w:hint="default"/>
+        <w:sz w:val="20"/>
+      </w:rPr>
+    </w:lvl>
+  </w:abstractNum>
+  <w:num w:numId="1" w16cid:durableId="1485701705">
+    <w:abstractNumId w:val="0"/>
+  </w:num>
+</w:numbering>
 </file>
 
 <file path=word/styles.xml><?xml version="1.0" encoding="utf-8"?>
@@ -7591,6 +10485,20 @@
     <w:basedOn w:val="a0"/>
     <w:rsid w:val="0044294F"/>
   </w:style>
+  <w:style w:type="paragraph" w:customStyle="1" w:styleId="li1kqbjwbwa3ze6v0bvxq9rx">
+    <w:name w:val="li__1kqbjwbwa3ze6v0bvxq9rx"/>
+    <w:basedOn w:val="a"/>
+    <w:rsid w:val="002B0E43"/>
+    <w:pPr>
+      <w:spacing w:before="100" w:beforeAutospacing="1" w:after="100" w:afterAutospacing="1" w:line="240" w:lineRule="auto"/>
+    </w:pPr>
+    <w:rPr>
+      <w:rFonts w:ascii="Times New Roman" w:eastAsia="Times New Roman" w:hAnsi="Times New Roman" w:cs="Times New Roman"/>
+      <w:sz w:val="24"/>
+      <w:szCs w:val="24"/>
+      <w:lang w:eastAsia="ru-RU"/>
+    </w:rPr>
+  </w:style>
 </w:styles>
 </file>
 

</xml_diff>